<commit_message>
Thêm chức năng: Thích/ Bỏ thích khách sạn, thêm đánh giá khách sạn
</commit_message>
<xml_diff>
--- a/Phan_Tich_Yeu_Cau.docx
+++ b/Phan_Tich_Yeu_Cau.docx
@@ -59,7 +59,7 @@
           <w:lang w:eastAsia="en-US" w:bidi="ar-SA"/>
         </w:rPr>
         <w:drawing>
-          <wp:inline distT="0" distB="0" distL="0" distR="0" wp14:anchorId="29A79590" wp14:editId="1D21881C">
+          <wp:inline distT="0" distB="0" distL="0" distR="0" wp14:anchorId="6DFEA917" wp14:editId="5DA9BE15">
             <wp:extent cx="1571625" cy="2028825"/>
             <wp:effectExtent l="0" t="0" r="9525" b="9525"/>
             <wp:docPr id="61" name="Picture 61"/>
@@ -467,7 +467,23 @@
           <w:sz w:val="26"/>
           <w:szCs w:val="26"/>
         </w:rPr>
-        <w:t xml:space="preserve">Bọn em chọn đề tài xây dựng website đặt phòng khách sạn trực tuyến với đầy đủ các chức năng cơ bản như tìm kiếm, xem danh sách khách sạn, lọc khách sạn, thêm review, đặt phòng,... mục đích là để có thể hiểu thêm về quy trình nghiệp vụ cũng như nắm vững các kĩ thuật cơ bản trong việc lập trình web. </w:t>
+        <w:t xml:space="preserve">Bọn em chọn đề tài xây dựng website đặt phòng khách sạn trực tuyến với đầy đủ các chức năng cơ bản như tìm kiếm, xem danh sách khách sạn, lọc khách sạn, thêm review, đặt </w:t>
+      </w:r>
+      <w:proofErr w:type="gramStart"/>
+      <w:r>
+        <w:rPr>
+          <w:sz w:val="26"/>
+          <w:szCs w:val="26"/>
+        </w:rPr>
+        <w:t>phòng,...</w:t>
+      </w:r>
+      <w:proofErr w:type="gramEnd"/>
+      <w:r>
+        <w:rPr>
+          <w:sz w:val="26"/>
+          <w:szCs w:val="26"/>
+        </w:rPr>
+        <w:t xml:space="preserve"> mục đích là để có thể hiểu thêm về quy trình nghiệp vụ cũng như nắm vững các kĩ thuật cơ bản trong việc lập trình web. </w:t>
       </w:r>
     </w:p>
     <w:p>
@@ -625,15 +641,6 @@
         </w:rPr>
         <w:t>Các luồng xử lý khi có tác nhân tác động lên thông tin trên hệ thống</w:t>
       </w:r>
-    </w:p>
-    <w:p>
-      <w:pPr>
-        <w:rPr>
-          <w:rFonts w:ascii="Times New Roman" w:hAnsi="Times New Roman" w:cs="Times New Roman"/>
-          <w:sz w:val="26"/>
-          <w:szCs w:val="26"/>
-        </w:rPr>
-      </w:pPr>
     </w:p>
     <w:p>
       <w:pPr>
@@ -977,7 +984,6 @@
           <w:sz w:val="26"/>
           <w:szCs w:val="26"/>
         </w:rPr>
-        <w:lastRenderedPageBreak/>
         <w:t xml:space="preserve">Người dùng đã đăng nhập: </w:t>
       </w:r>
     </w:p>
@@ -1024,6 +1030,7 @@
           <w:sz w:val="26"/>
           <w:szCs w:val="26"/>
         </w:rPr>
+        <w:lastRenderedPageBreak/>
         <w:t>Xem danh sách khách sạn</w:t>
       </w:r>
     </w:p>
@@ -1325,6 +1332,14 @@
         </w:rPr>
         <w:t>Thống kê số lượng các phòng được thuê của khách sạn</w:t>
       </w:r>
+      <w:r>
+        <w:rPr>
+          <w:iCs/>
+          <w:sz w:val="26"/>
+          <w:szCs w:val="26"/>
+        </w:rPr>
+        <w:t xml:space="preserve"> theo tháng/ năm</w:t>
+      </w:r>
     </w:p>
     <w:p>
       <w:pPr>
@@ -1495,6 +1510,7 @@
           <w:b/>
           <w:color w:val="auto"/>
         </w:rPr>
+        <w:lastRenderedPageBreak/>
         <w:t>III.2. Sơ đồ Use-case của hệ thống</w:t>
       </w:r>
     </w:p>
@@ -1550,7 +1566,7 @@
           <w:szCs w:val="26"/>
         </w:rPr>
         <w:drawing>
-          <wp:inline distT="0" distB="0" distL="0" distR="0">
+          <wp:inline distT="0" distB="0" distL="0" distR="0" wp14:anchorId="53EE06AA" wp14:editId="6D829C32">
             <wp:extent cx="5762625" cy="5553075"/>
             <wp:effectExtent l="0" t="0" r="9525" b="9525"/>
             <wp:docPr id="1" name="Picture 1"/>
@@ -1744,6 +1760,7 @@
           <w:sz w:val="26"/>
           <w:szCs w:val="26"/>
         </w:rPr>
+        <w:lastRenderedPageBreak/>
         <w:t>Sơ đồ Use-case phân rã</w:t>
       </w:r>
     </w:p>
@@ -1800,7 +1817,7 @@
           <w:szCs w:val="26"/>
         </w:rPr>
         <w:drawing>
-          <wp:inline distT="0" distB="0" distL="0" distR="0">
+          <wp:inline distT="0" distB="0" distL="0" distR="0" wp14:anchorId="46AF0E58" wp14:editId="44C61A43">
             <wp:extent cx="4714875" cy="4381500"/>
             <wp:effectExtent l="0" t="0" r="9525" b="0"/>
             <wp:docPr id="4" name="Picture 4"/>
@@ -1979,7 +1996,7 @@
           <w:szCs w:val="26"/>
         </w:rPr>
         <w:drawing>
-          <wp:inline distT="0" distB="0" distL="0" distR="0">
+          <wp:inline distT="0" distB="0" distL="0" distR="0" wp14:anchorId="7EEA6370" wp14:editId="00F5BD7F">
             <wp:extent cx="3952875" cy="2295525"/>
             <wp:effectExtent l="0" t="0" r="9525" b="9525"/>
             <wp:docPr id="6" name="Picture 6"/>
@@ -2166,7 +2183,7 @@
           <w:szCs w:val="26"/>
         </w:rPr>
         <w:drawing>
-          <wp:inline distT="0" distB="0" distL="0" distR="0">
+          <wp:inline distT="0" distB="0" distL="0" distR="0" wp14:anchorId="6E7363B6" wp14:editId="5BC52E42">
             <wp:extent cx="4410075" cy="3467100"/>
             <wp:effectExtent l="0" t="0" r="9525" b="0"/>
             <wp:docPr id="7" name="Picture 7"/>
@@ -2350,17 +2367,20 @@
         <w:pStyle w:val="Heading2"/>
         <w:rPr>
           <w:rFonts w:ascii="Times New Roman" w:hAnsi="Times New Roman" w:cs="Times New Roman"/>
-        </w:rPr>
-      </w:pPr>
-      <w:r>
-        <w:rPr>
-          <w:rFonts w:ascii="Times New Roman" w:hAnsi="Times New Roman" w:cs="Times New Roman"/>
+          <w:color w:val="auto"/>
+        </w:rPr>
+      </w:pPr>
+      <w:r>
+        <w:rPr>
+          <w:rFonts w:ascii="Times New Roman" w:hAnsi="Times New Roman" w:cs="Times New Roman"/>
+          <w:color w:val="auto"/>
         </w:rPr>
         <w:t>IV.1</w:t>
       </w:r>
       <w:r>
         <w:rPr>
           <w:rFonts w:ascii="Times New Roman" w:hAnsi="Times New Roman" w:cs="Times New Roman"/>
+          <w:color w:val="auto"/>
         </w:rPr>
         <w:t>. Quản lý khách sạn</w:t>
       </w:r>
@@ -2374,13 +2394,15 @@
         </w:numPr>
         <w:rPr>
           <w:rFonts w:ascii="Times New Roman" w:hAnsi="Times New Roman" w:cs="Times New Roman"/>
-          <w:sz w:val="26"/>
-          <w:szCs w:val="26"/>
-        </w:rPr>
-      </w:pPr>
-      <w:r>
-        <w:rPr>
-          <w:rFonts w:ascii="Times New Roman" w:hAnsi="Times New Roman" w:cs="Times New Roman"/>
+          <w:color w:val="auto"/>
+          <w:sz w:val="26"/>
+          <w:szCs w:val="26"/>
+        </w:rPr>
+      </w:pPr>
+      <w:r>
+        <w:rPr>
+          <w:rFonts w:ascii="Times New Roman" w:hAnsi="Times New Roman" w:cs="Times New Roman"/>
+          <w:color w:val="auto"/>
           <w:sz w:val="26"/>
           <w:szCs w:val="26"/>
         </w:rPr>
@@ -2459,7 +2481,17 @@
           <w:sz w:val="26"/>
           <w:szCs w:val="26"/>
         </w:rPr>
-        <w:t>Thêm khách sạn vào danh sách</w:t>
+        <w:t>Thêm kh</w:t>
+      </w:r>
+      <w:bookmarkStart w:id="1" w:name="_GoBack"/>
+      <w:bookmarkEnd w:id="1"/>
+      <w:r>
+        <w:rPr>
+          <w:rFonts w:ascii="Times New Roman" w:hAnsi="Times New Roman" w:cs="Times New Roman"/>
+          <w:sz w:val="26"/>
+          <w:szCs w:val="26"/>
+        </w:rPr>
+        <w:t>ách sạn vào danh sách</w:t>
       </w:r>
     </w:p>
     <w:p>
@@ -2591,13 +2623,15 @@
         </w:numPr>
         <w:rPr>
           <w:rFonts w:ascii="Times New Roman" w:hAnsi="Times New Roman" w:cs="Times New Roman"/>
-          <w:sz w:val="26"/>
-          <w:szCs w:val="26"/>
-        </w:rPr>
-      </w:pPr>
-      <w:r>
-        <w:rPr>
-          <w:rFonts w:ascii="Times New Roman" w:hAnsi="Times New Roman" w:cs="Times New Roman"/>
+          <w:color w:val="auto"/>
+          <w:sz w:val="26"/>
+          <w:szCs w:val="26"/>
+        </w:rPr>
+      </w:pPr>
+      <w:r>
+        <w:rPr>
+          <w:rFonts w:ascii="Times New Roman" w:hAnsi="Times New Roman" w:cs="Times New Roman"/>
+          <w:color w:val="auto"/>
           <w:sz w:val="26"/>
           <w:szCs w:val="26"/>
         </w:rPr>
@@ -2631,13 +2665,15 @@
         </w:numPr>
         <w:rPr>
           <w:rFonts w:ascii="Times New Roman" w:hAnsi="Times New Roman" w:cs="Times New Roman"/>
-          <w:sz w:val="26"/>
-          <w:szCs w:val="26"/>
-        </w:rPr>
-      </w:pPr>
-      <w:r>
-        <w:rPr>
-          <w:rFonts w:ascii="Times New Roman" w:hAnsi="Times New Roman" w:cs="Times New Roman"/>
+          <w:color w:val="auto"/>
+          <w:sz w:val="26"/>
+          <w:szCs w:val="26"/>
+        </w:rPr>
+      </w:pPr>
+      <w:r>
+        <w:rPr>
+          <w:rFonts w:ascii="Times New Roman" w:hAnsi="Times New Roman" w:cs="Times New Roman"/>
+          <w:color w:val="auto"/>
           <w:sz w:val="26"/>
           <w:szCs w:val="26"/>
         </w:rPr>
@@ -2697,13 +2733,15 @@
         </w:numPr>
         <w:rPr>
           <w:rFonts w:ascii="Times New Roman" w:hAnsi="Times New Roman" w:cs="Times New Roman"/>
-          <w:sz w:val="26"/>
-          <w:szCs w:val="26"/>
-        </w:rPr>
-      </w:pPr>
-      <w:r>
-        <w:rPr>
-          <w:rFonts w:ascii="Times New Roman" w:hAnsi="Times New Roman" w:cs="Times New Roman"/>
+          <w:color w:val="auto"/>
+          <w:sz w:val="26"/>
+          <w:szCs w:val="26"/>
+        </w:rPr>
+      </w:pPr>
+      <w:r>
+        <w:rPr>
+          <w:rFonts w:ascii="Times New Roman" w:hAnsi="Times New Roman" w:cs="Times New Roman"/>
+          <w:color w:val="auto"/>
           <w:sz w:val="26"/>
           <w:szCs w:val="26"/>
         </w:rPr>
@@ -2720,13 +2758,15 @@
         </w:numPr>
         <w:rPr>
           <w:rFonts w:ascii="Times New Roman" w:hAnsi="Times New Roman" w:cs="Times New Roman"/>
-          <w:sz w:val="26"/>
-          <w:szCs w:val="26"/>
-        </w:rPr>
-      </w:pPr>
-      <w:r>
-        <w:rPr>
-          <w:rFonts w:ascii="Times New Roman" w:hAnsi="Times New Roman" w:cs="Times New Roman"/>
+          <w:color w:val="auto"/>
+          <w:sz w:val="26"/>
+          <w:szCs w:val="26"/>
+        </w:rPr>
+      </w:pPr>
+      <w:r>
+        <w:rPr>
+          <w:rFonts w:ascii="Times New Roman" w:hAnsi="Times New Roman" w:cs="Times New Roman"/>
+          <w:color w:val="auto"/>
           <w:sz w:val="26"/>
           <w:szCs w:val="26"/>
         </w:rPr>
@@ -2742,13 +2782,15 @@
         </w:numPr>
         <w:rPr>
           <w:rFonts w:ascii="Times New Roman" w:hAnsi="Times New Roman" w:cs="Times New Roman"/>
-          <w:sz w:val="26"/>
-          <w:szCs w:val="26"/>
-        </w:rPr>
-      </w:pPr>
-      <w:r>
-        <w:rPr>
-          <w:rFonts w:ascii="Times New Roman" w:hAnsi="Times New Roman" w:cs="Times New Roman"/>
+          <w:color w:val="auto"/>
+          <w:sz w:val="26"/>
+          <w:szCs w:val="26"/>
+        </w:rPr>
+      </w:pPr>
+      <w:r>
+        <w:rPr>
+          <w:rFonts w:ascii="Times New Roman" w:hAnsi="Times New Roman" w:cs="Times New Roman"/>
+          <w:color w:val="auto"/>
           <w:sz w:val="26"/>
           <w:szCs w:val="26"/>
         </w:rPr>
@@ -2792,7 +2834,7 @@
           <v:shape id="_x0000_i1025" type="#_x0000_t75" style="width:468pt;height:259.5pt" o:ole="">
             <v:imagedata r:id="rId13" o:title=""/>
           </v:shape>
-          <o:OLEObject Type="Embed" ProgID="Visio.Drawing.15" ShapeID="_x0000_i1025" DrawAspect="Content" ObjectID="_1600892755" r:id="rId14"/>
+          <o:OLEObject Type="Embed" ProgID="Visio.Drawing.15" ShapeID="_x0000_i1025" DrawAspect="Content" ObjectID="_1600892491" r:id="rId14"/>
         </w:object>
       </w:r>
     </w:p>
@@ -2805,13 +2847,15 @@
         </w:numPr>
         <w:rPr>
           <w:rFonts w:ascii="Times New Roman" w:hAnsi="Times New Roman" w:cs="Times New Roman"/>
-          <w:sz w:val="26"/>
-          <w:szCs w:val="26"/>
-        </w:rPr>
-      </w:pPr>
-      <w:r>
-        <w:rPr>
-          <w:rFonts w:ascii="Times New Roman" w:hAnsi="Times New Roman" w:cs="Times New Roman"/>
+          <w:color w:val="auto"/>
+          <w:sz w:val="26"/>
+          <w:szCs w:val="26"/>
+        </w:rPr>
+      </w:pPr>
+      <w:r>
+        <w:rPr>
+          <w:rFonts w:ascii="Times New Roman" w:hAnsi="Times New Roman" w:cs="Times New Roman"/>
+          <w:color w:val="auto"/>
           <w:sz w:val="26"/>
           <w:szCs w:val="26"/>
         </w:rPr>
@@ -3341,13 +3385,15 @@
         </w:numPr>
         <w:rPr>
           <w:rFonts w:ascii="Times New Roman" w:hAnsi="Times New Roman" w:cs="Times New Roman"/>
-          <w:sz w:val="26"/>
-          <w:szCs w:val="26"/>
-        </w:rPr>
-      </w:pPr>
-      <w:r>
-        <w:rPr>
-          <w:rFonts w:ascii="Times New Roman" w:hAnsi="Times New Roman" w:cs="Times New Roman"/>
+          <w:color w:val="auto"/>
+          <w:sz w:val="26"/>
+          <w:szCs w:val="26"/>
+        </w:rPr>
+      </w:pPr>
+      <w:r>
+        <w:rPr>
+          <w:rFonts w:ascii="Times New Roman" w:hAnsi="Times New Roman" w:cs="Times New Roman"/>
+          <w:color w:val="auto"/>
           <w:sz w:val="26"/>
           <w:szCs w:val="26"/>
         </w:rPr>
@@ -3363,13 +3409,15 @@
         </w:numPr>
         <w:rPr>
           <w:rFonts w:ascii="Times New Roman" w:hAnsi="Times New Roman" w:cs="Times New Roman"/>
-          <w:sz w:val="26"/>
-          <w:szCs w:val="26"/>
-        </w:rPr>
-      </w:pPr>
-      <w:r>
-        <w:rPr>
-          <w:rFonts w:ascii="Times New Roman" w:hAnsi="Times New Roman" w:cs="Times New Roman"/>
+          <w:color w:val="auto"/>
+          <w:sz w:val="26"/>
+          <w:szCs w:val="26"/>
+        </w:rPr>
+      </w:pPr>
+      <w:r>
+        <w:rPr>
+          <w:rFonts w:ascii="Times New Roman" w:hAnsi="Times New Roman" w:cs="Times New Roman"/>
+          <w:color w:val="auto"/>
           <w:sz w:val="26"/>
           <w:szCs w:val="26"/>
         </w:rPr>
@@ -3395,7 +3443,7 @@
           <v:shape id="_x0000_i1026" type="#_x0000_t75" style="width:468pt;height:5in" o:ole="">
             <v:imagedata r:id="rId15" o:title=""/>
           </v:shape>
-          <o:OLEObject Type="Embed" ProgID="Visio.Drawing.15" ShapeID="_x0000_i1026" DrawAspect="Content" ObjectID="_1600892756" r:id="rId16"/>
+          <o:OLEObject Type="Embed" ProgID="Visio.Drawing.15" ShapeID="_x0000_i1026" DrawAspect="Content" ObjectID="_1600892492" r:id="rId16"/>
         </w:object>
       </w:r>
     </w:p>
@@ -3408,13 +3456,15 @@
         </w:numPr>
         <w:rPr>
           <w:rFonts w:ascii="Times New Roman" w:hAnsi="Times New Roman" w:cs="Times New Roman"/>
-          <w:sz w:val="26"/>
-          <w:szCs w:val="26"/>
-        </w:rPr>
-      </w:pPr>
-      <w:r>
-        <w:rPr>
-          <w:rFonts w:ascii="Times New Roman" w:hAnsi="Times New Roman" w:cs="Times New Roman"/>
+          <w:color w:val="auto"/>
+          <w:sz w:val="26"/>
+          <w:szCs w:val="26"/>
+        </w:rPr>
+      </w:pPr>
+      <w:r>
+        <w:rPr>
+          <w:rFonts w:ascii="Times New Roman" w:hAnsi="Times New Roman" w:cs="Times New Roman"/>
+          <w:color w:val="auto"/>
           <w:sz w:val="26"/>
           <w:szCs w:val="26"/>
         </w:rPr>
@@ -3562,12 +3612,14 @@
               <w:pStyle w:val="Bulletlevel1"/>
               <w:cnfStyle w:val="000000000000" w:firstRow="0" w:lastRow="0" w:firstColumn="0" w:lastColumn="0" w:oddVBand="0" w:evenVBand="0" w:oddHBand="0" w:evenHBand="0" w:firstRowFirstColumn="0" w:firstRowLastColumn="0" w:lastRowFirstColumn="0" w:lastRowLastColumn="0"/>
               <w:rPr>
-                <w:sz w:val="26"/>
-                <w:szCs w:val="26"/>
-              </w:rPr>
-            </w:pPr>
-            <w:r>
-              <w:rPr>
+                <w:color w:val="auto"/>
+                <w:sz w:val="26"/>
+                <w:szCs w:val="26"/>
+              </w:rPr>
+            </w:pPr>
+            <w:r>
+              <w:rPr>
+                <w:color w:val="auto"/>
                 <w:sz w:val="26"/>
                 <w:szCs w:val="26"/>
               </w:rPr>
@@ -3579,6 +3631,7 @@
               <w:pStyle w:val="Bulletlevel1"/>
               <w:cnfStyle w:val="000000000000" w:firstRow="0" w:lastRow="0" w:firstColumn="0" w:lastColumn="0" w:oddVBand="0" w:evenVBand="0" w:oddHBand="0" w:evenHBand="0" w:firstRowFirstColumn="0" w:firstRowLastColumn="0" w:lastRowFirstColumn="0" w:lastRowLastColumn="0"/>
               <w:rPr>
+                <w:color w:val="auto"/>
                 <w:sz w:val="26"/>
                 <w:szCs w:val="26"/>
               </w:rPr>
@@ -3642,12 +3695,14 @@
               <w:pStyle w:val="Bulletlevel1"/>
               <w:cnfStyle w:val="000000000000" w:firstRow="0" w:lastRow="0" w:firstColumn="0" w:lastColumn="0" w:oddVBand="0" w:evenVBand="0" w:oddHBand="0" w:evenHBand="0" w:firstRowFirstColumn="0" w:firstRowLastColumn="0" w:lastRowFirstColumn="0" w:lastRowLastColumn="0"/>
               <w:rPr>
-                <w:sz w:val="26"/>
-                <w:szCs w:val="26"/>
-              </w:rPr>
-            </w:pPr>
-            <w:r>
-              <w:rPr>
+                <w:color w:val="auto"/>
+                <w:sz w:val="26"/>
+                <w:szCs w:val="26"/>
+              </w:rPr>
+            </w:pPr>
+            <w:r>
+              <w:rPr>
+                <w:color w:val="auto"/>
                 <w:sz w:val="26"/>
                 <w:szCs w:val="26"/>
               </w:rPr>
@@ -3713,12 +3768,14 @@
               <w:pStyle w:val="Bulletlevel1"/>
               <w:cnfStyle w:val="000000000000" w:firstRow="0" w:lastRow="0" w:firstColumn="0" w:lastColumn="0" w:oddVBand="0" w:evenVBand="0" w:oddHBand="0" w:evenHBand="0" w:firstRowFirstColumn="0" w:firstRowLastColumn="0" w:lastRowFirstColumn="0" w:lastRowLastColumn="0"/>
               <w:rPr>
-                <w:sz w:val="26"/>
-                <w:szCs w:val="26"/>
-              </w:rPr>
-            </w:pPr>
-            <w:r>
-              <w:rPr>
+                <w:color w:val="auto"/>
+                <w:sz w:val="26"/>
+                <w:szCs w:val="26"/>
+              </w:rPr>
+            </w:pPr>
+            <w:r>
+              <w:rPr>
+                <w:color w:val="auto"/>
                 <w:sz w:val="26"/>
                 <w:szCs w:val="26"/>
               </w:rPr>
@@ -3783,12 +3840,14 @@
               <w:pStyle w:val="Bulletlevel1"/>
               <w:cnfStyle w:val="000000000000" w:firstRow="0" w:lastRow="0" w:firstColumn="0" w:lastColumn="0" w:oddVBand="0" w:evenVBand="0" w:oddHBand="0" w:evenHBand="0" w:firstRowFirstColumn="0" w:firstRowLastColumn="0" w:lastRowFirstColumn="0" w:lastRowLastColumn="0"/>
               <w:rPr>
-                <w:sz w:val="26"/>
-                <w:szCs w:val="26"/>
-              </w:rPr>
-            </w:pPr>
-            <w:r>
-              <w:rPr>
+                <w:color w:val="auto"/>
+                <w:sz w:val="26"/>
+                <w:szCs w:val="26"/>
+              </w:rPr>
+            </w:pPr>
+            <w:r>
+              <w:rPr>
+                <w:color w:val="auto"/>
                 <w:sz w:val="26"/>
                 <w:szCs w:val="26"/>
               </w:rPr>
@@ -3800,12 +3859,14 @@
               <w:pStyle w:val="Bulletlevel1"/>
               <w:cnfStyle w:val="000000000000" w:firstRow="0" w:lastRow="0" w:firstColumn="0" w:lastColumn="0" w:oddVBand="0" w:evenVBand="0" w:oddHBand="0" w:evenHBand="0" w:firstRowFirstColumn="0" w:firstRowLastColumn="0" w:lastRowFirstColumn="0" w:lastRowLastColumn="0"/>
               <w:rPr>
-                <w:sz w:val="26"/>
-                <w:szCs w:val="26"/>
-              </w:rPr>
-            </w:pPr>
-            <w:r>
-              <w:rPr>
+                <w:color w:val="auto"/>
+                <w:sz w:val="26"/>
+                <w:szCs w:val="26"/>
+              </w:rPr>
+            </w:pPr>
+            <w:r>
+              <w:rPr>
+                <w:color w:val="auto"/>
                 <w:sz w:val="26"/>
                 <w:szCs w:val="26"/>
               </w:rPr>
@@ -3817,12 +3878,14 @@
               <w:pStyle w:val="Bulletlevel1"/>
               <w:cnfStyle w:val="000000000000" w:firstRow="0" w:lastRow="0" w:firstColumn="0" w:lastColumn="0" w:oddVBand="0" w:evenVBand="0" w:oddHBand="0" w:evenHBand="0" w:firstRowFirstColumn="0" w:firstRowLastColumn="0" w:lastRowFirstColumn="0" w:lastRowLastColumn="0"/>
               <w:rPr>
-                <w:sz w:val="26"/>
-                <w:szCs w:val="26"/>
-              </w:rPr>
-            </w:pPr>
-            <w:r>
-              <w:rPr>
+                <w:color w:val="auto"/>
+                <w:sz w:val="26"/>
+                <w:szCs w:val="26"/>
+              </w:rPr>
+            </w:pPr>
+            <w:r>
+              <w:rPr>
+                <w:color w:val="auto"/>
                 <w:sz w:val="26"/>
                 <w:szCs w:val="26"/>
               </w:rPr>
@@ -3887,12 +3950,14 @@
               <w:pStyle w:val="Bulletlevel1"/>
               <w:cnfStyle w:val="000000000000" w:firstRow="0" w:lastRow="0" w:firstColumn="0" w:lastColumn="0" w:oddVBand="0" w:evenVBand="0" w:oddHBand="0" w:evenHBand="0" w:firstRowFirstColumn="0" w:firstRowLastColumn="0" w:lastRowFirstColumn="0" w:lastRowLastColumn="0"/>
               <w:rPr>
-                <w:sz w:val="26"/>
-                <w:szCs w:val="26"/>
-              </w:rPr>
-            </w:pPr>
-            <w:r>
-              <w:rPr>
+                <w:color w:val="auto"/>
+                <w:sz w:val="26"/>
+                <w:szCs w:val="26"/>
+              </w:rPr>
+            </w:pPr>
+            <w:r>
+              <w:rPr>
+                <w:color w:val="auto"/>
                 <w:sz w:val="26"/>
                 <w:szCs w:val="26"/>
               </w:rPr>
@@ -3920,13 +3985,15 @@
         </w:numPr>
         <w:rPr>
           <w:rFonts w:ascii="Times New Roman" w:hAnsi="Times New Roman" w:cs="Times New Roman"/>
-          <w:sz w:val="26"/>
-          <w:szCs w:val="26"/>
-        </w:rPr>
-      </w:pPr>
-      <w:r>
-        <w:rPr>
-          <w:rFonts w:ascii="Times New Roman" w:hAnsi="Times New Roman" w:cs="Times New Roman"/>
+          <w:color w:val="auto"/>
+          <w:sz w:val="26"/>
+          <w:szCs w:val="26"/>
+        </w:rPr>
+      </w:pPr>
+      <w:r>
+        <w:rPr>
+          <w:rFonts w:ascii="Times New Roman" w:hAnsi="Times New Roman" w:cs="Times New Roman"/>
+          <w:color w:val="auto"/>
           <w:sz w:val="26"/>
           <w:szCs w:val="26"/>
         </w:rPr>
@@ -3943,13 +4010,15 @@
         </w:numPr>
         <w:rPr>
           <w:rFonts w:ascii="Times New Roman" w:hAnsi="Times New Roman" w:cs="Times New Roman"/>
-          <w:sz w:val="26"/>
-          <w:szCs w:val="26"/>
-        </w:rPr>
-      </w:pPr>
-      <w:r>
-        <w:rPr>
-          <w:rFonts w:ascii="Times New Roman" w:hAnsi="Times New Roman" w:cs="Times New Roman"/>
+          <w:color w:val="auto"/>
+          <w:sz w:val="26"/>
+          <w:szCs w:val="26"/>
+        </w:rPr>
+      </w:pPr>
+      <w:r>
+        <w:rPr>
+          <w:rFonts w:ascii="Times New Roman" w:hAnsi="Times New Roman" w:cs="Times New Roman"/>
+          <w:color w:val="auto"/>
           <w:sz w:val="26"/>
           <w:szCs w:val="26"/>
         </w:rPr>
@@ -3974,7 +4043,7 @@
           <v:shape id="_x0000_i1027" type="#_x0000_t75" style="width:482.25pt;height:418.5pt" o:ole="">
             <v:imagedata r:id="rId17" o:title=""/>
           </v:shape>
-          <o:OLEObject Type="Embed" ProgID="Visio.Drawing.15" ShapeID="_x0000_i1027" DrawAspect="Content" ObjectID="_1600892757" r:id="rId18"/>
+          <o:OLEObject Type="Embed" ProgID="Visio.Drawing.15" ShapeID="_x0000_i1027" DrawAspect="Content" ObjectID="_1600892493" r:id="rId18"/>
         </w:object>
       </w:r>
     </w:p>
@@ -3987,13 +4056,15 @@
         </w:numPr>
         <w:rPr>
           <w:rFonts w:ascii="Times New Roman" w:hAnsi="Times New Roman" w:cs="Times New Roman"/>
-          <w:sz w:val="26"/>
-          <w:szCs w:val="26"/>
-        </w:rPr>
-      </w:pPr>
-      <w:r>
-        <w:rPr>
-          <w:rFonts w:ascii="Times New Roman" w:hAnsi="Times New Roman" w:cs="Times New Roman"/>
+          <w:color w:val="auto"/>
+          <w:sz w:val="26"/>
+          <w:szCs w:val="26"/>
+        </w:rPr>
+      </w:pPr>
+      <w:r>
+        <w:rPr>
+          <w:rFonts w:ascii="Times New Roman" w:hAnsi="Times New Roman" w:cs="Times New Roman"/>
+          <w:color w:val="auto"/>
           <w:sz w:val="26"/>
           <w:szCs w:val="26"/>
         </w:rPr>
@@ -4141,12 +4212,14 @@
               <w:pStyle w:val="Bulletlevel1"/>
               <w:cnfStyle w:val="000000000000" w:firstRow="0" w:lastRow="0" w:firstColumn="0" w:lastColumn="0" w:oddVBand="0" w:evenVBand="0" w:oddHBand="0" w:evenHBand="0" w:firstRowFirstColumn="0" w:firstRowLastColumn="0" w:lastRowFirstColumn="0" w:lastRowLastColumn="0"/>
               <w:rPr>
-                <w:sz w:val="26"/>
-                <w:szCs w:val="26"/>
-              </w:rPr>
-            </w:pPr>
-            <w:r>
-              <w:rPr>
+                <w:color w:val="auto"/>
+                <w:sz w:val="26"/>
+                <w:szCs w:val="26"/>
+              </w:rPr>
+            </w:pPr>
+            <w:r>
+              <w:rPr>
+                <w:color w:val="auto"/>
                 <w:sz w:val="26"/>
                 <w:szCs w:val="26"/>
               </w:rPr>
@@ -4211,12 +4284,14 @@
               <w:pStyle w:val="Bulletlevel1"/>
               <w:cnfStyle w:val="000000000000" w:firstRow="0" w:lastRow="0" w:firstColumn="0" w:lastColumn="0" w:oddVBand="0" w:evenVBand="0" w:oddHBand="0" w:evenHBand="0" w:firstRowFirstColumn="0" w:firstRowLastColumn="0" w:lastRowFirstColumn="0" w:lastRowLastColumn="0"/>
               <w:rPr>
-                <w:sz w:val="26"/>
-                <w:szCs w:val="26"/>
-              </w:rPr>
-            </w:pPr>
-            <w:r>
-              <w:rPr>
+                <w:color w:val="auto"/>
+                <w:sz w:val="26"/>
+                <w:szCs w:val="26"/>
+              </w:rPr>
+            </w:pPr>
+            <w:r>
+              <w:rPr>
+                <w:color w:val="auto"/>
                 <w:sz w:val="26"/>
                 <w:szCs w:val="26"/>
               </w:rPr>
@@ -4282,12 +4357,14 @@
               <w:pStyle w:val="Bulletlevel1"/>
               <w:cnfStyle w:val="000000000000" w:firstRow="0" w:lastRow="0" w:firstColumn="0" w:lastColumn="0" w:oddVBand="0" w:evenVBand="0" w:oddHBand="0" w:evenHBand="0" w:firstRowFirstColumn="0" w:firstRowLastColumn="0" w:lastRowFirstColumn="0" w:lastRowLastColumn="0"/>
               <w:rPr>
-                <w:sz w:val="26"/>
-                <w:szCs w:val="26"/>
-              </w:rPr>
-            </w:pPr>
-            <w:r>
-              <w:rPr>
+                <w:color w:val="auto"/>
+                <w:sz w:val="26"/>
+                <w:szCs w:val="26"/>
+              </w:rPr>
+            </w:pPr>
+            <w:r>
+              <w:rPr>
+                <w:color w:val="auto"/>
                 <w:sz w:val="26"/>
                 <w:szCs w:val="26"/>
               </w:rPr>
@@ -4368,12 +4445,14 @@
               <w:pStyle w:val="Bulletlevel1"/>
               <w:cnfStyle w:val="000000000000" w:firstRow="0" w:lastRow="0" w:firstColumn="0" w:lastColumn="0" w:oddVBand="0" w:evenVBand="0" w:oddHBand="0" w:evenHBand="0" w:firstRowFirstColumn="0" w:firstRowLastColumn="0" w:lastRowFirstColumn="0" w:lastRowLastColumn="0"/>
               <w:rPr>
-                <w:sz w:val="26"/>
-                <w:szCs w:val="26"/>
-              </w:rPr>
-            </w:pPr>
-            <w:r>
-              <w:rPr>
+                <w:color w:val="auto"/>
+                <w:sz w:val="26"/>
+                <w:szCs w:val="26"/>
+              </w:rPr>
+            </w:pPr>
+            <w:r>
+              <w:rPr>
+                <w:color w:val="auto"/>
                 <w:sz w:val="26"/>
                 <w:szCs w:val="26"/>
               </w:rPr>
@@ -4438,12 +4517,14 @@
               <w:pStyle w:val="Bulletlevel1"/>
               <w:cnfStyle w:val="000000000000" w:firstRow="0" w:lastRow="0" w:firstColumn="0" w:lastColumn="0" w:oddVBand="0" w:evenVBand="0" w:oddHBand="0" w:evenHBand="0" w:firstRowFirstColumn="0" w:firstRowLastColumn="0" w:lastRowFirstColumn="0" w:lastRowLastColumn="0"/>
               <w:rPr>
-                <w:sz w:val="26"/>
-                <w:szCs w:val="26"/>
-              </w:rPr>
-            </w:pPr>
-            <w:r>
-              <w:rPr>
+                <w:color w:val="auto"/>
+                <w:sz w:val="26"/>
+                <w:szCs w:val="26"/>
+              </w:rPr>
+            </w:pPr>
+            <w:r>
+              <w:rPr>
+                <w:color w:val="auto"/>
                 <w:sz w:val="26"/>
                 <w:szCs w:val="26"/>
               </w:rPr>
@@ -4508,12 +4589,14 @@
               <w:pStyle w:val="Bulletlevel1"/>
               <w:cnfStyle w:val="000000000000" w:firstRow="0" w:lastRow="0" w:firstColumn="0" w:lastColumn="0" w:oddVBand="0" w:evenVBand="0" w:oddHBand="0" w:evenHBand="0" w:firstRowFirstColumn="0" w:firstRowLastColumn="0" w:lastRowFirstColumn="0" w:lastRowLastColumn="0"/>
               <w:rPr>
-                <w:sz w:val="26"/>
-                <w:szCs w:val="26"/>
-              </w:rPr>
-            </w:pPr>
-            <w:r>
-              <w:rPr>
+                <w:color w:val="auto"/>
+                <w:sz w:val="26"/>
+                <w:szCs w:val="26"/>
+              </w:rPr>
+            </w:pPr>
+            <w:r>
+              <w:rPr>
+                <w:color w:val="auto"/>
                 <w:sz w:val="26"/>
                 <w:szCs w:val="26"/>
               </w:rPr>
@@ -4578,12 +4661,14 @@
               <w:pStyle w:val="Bulletlevel1"/>
               <w:cnfStyle w:val="000000000000" w:firstRow="0" w:lastRow="0" w:firstColumn="0" w:lastColumn="0" w:oddVBand="0" w:evenVBand="0" w:oddHBand="0" w:evenHBand="0" w:firstRowFirstColumn="0" w:firstRowLastColumn="0" w:lastRowFirstColumn="0" w:lastRowLastColumn="0"/>
               <w:rPr>
-                <w:sz w:val="26"/>
-                <w:szCs w:val="26"/>
-              </w:rPr>
-            </w:pPr>
-            <w:r>
-              <w:rPr>
+                <w:color w:val="auto"/>
+                <w:sz w:val="26"/>
+                <w:szCs w:val="26"/>
+              </w:rPr>
+            </w:pPr>
+            <w:r>
+              <w:rPr>
+                <w:color w:val="auto"/>
                 <w:sz w:val="26"/>
                 <w:szCs w:val="26"/>
               </w:rPr>
@@ -4595,12 +4680,14 @@
               <w:pStyle w:val="Bulletlevel1"/>
               <w:cnfStyle w:val="000000000000" w:firstRow="0" w:lastRow="0" w:firstColumn="0" w:lastColumn="0" w:oddVBand="0" w:evenVBand="0" w:oddHBand="0" w:evenHBand="0" w:firstRowFirstColumn="0" w:firstRowLastColumn="0" w:lastRowFirstColumn="0" w:lastRowLastColumn="0"/>
               <w:rPr>
-                <w:sz w:val="26"/>
-                <w:szCs w:val="26"/>
-              </w:rPr>
-            </w:pPr>
-            <w:r>
-              <w:rPr>
+                <w:color w:val="auto"/>
+                <w:sz w:val="26"/>
+                <w:szCs w:val="26"/>
+              </w:rPr>
+            </w:pPr>
+            <w:r>
+              <w:rPr>
+                <w:color w:val="auto"/>
                 <w:sz w:val="26"/>
                 <w:szCs w:val="26"/>
               </w:rPr>
@@ -4612,12 +4699,14 @@
               <w:pStyle w:val="Bulletlevel1"/>
               <w:cnfStyle w:val="000000000000" w:firstRow="0" w:lastRow="0" w:firstColumn="0" w:lastColumn="0" w:oddVBand="0" w:evenVBand="0" w:oddHBand="0" w:evenHBand="0" w:firstRowFirstColumn="0" w:firstRowLastColumn="0" w:lastRowFirstColumn="0" w:lastRowLastColumn="0"/>
               <w:rPr>
-                <w:sz w:val="26"/>
-                <w:szCs w:val="26"/>
-              </w:rPr>
-            </w:pPr>
-            <w:r>
-              <w:rPr>
+                <w:color w:val="auto"/>
+                <w:sz w:val="26"/>
+                <w:szCs w:val="26"/>
+              </w:rPr>
+            </w:pPr>
+            <w:r>
+              <w:rPr>
+                <w:color w:val="auto"/>
                 <w:sz w:val="26"/>
                 <w:szCs w:val="26"/>
               </w:rPr>
@@ -4682,12 +4771,14 @@
               <w:pStyle w:val="Bulletlevel1"/>
               <w:cnfStyle w:val="000000000000" w:firstRow="0" w:lastRow="0" w:firstColumn="0" w:lastColumn="0" w:oddVBand="0" w:evenVBand="0" w:oddHBand="0" w:evenHBand="0" w:firstRowFirstColumn="0" w:firstRowLastColumn="0" w:lastRowFirstColumn="0" w:lastRowLastColumn="0"/>
               <w:rPr>
-                <w:sz w:val="26"/>
-                <w:szCs w:val="26"/>
-              </w:rPr>
-            </w:pPr>
-            <w:r>
-              <w:rPr>
+                <w:color w:val="auto"/>
+                <w:sz w:val="26"/>
+                <w:szCs w:val="26"/>
+              </w:rPr>
+            </w:pPr>
+            <w:r>
+              <w:rPr>
+                <w:color w:val="auto"/>
                 <w:sz w:val="26"/>
                 <w:szCs w:val="26"/>
               </w:rPr>
@@ -4752,12 +4843,14 @@
               <w:pStyle w:val="Bulletlevel1"/>
               <w:cnfStyle w:val="000000000000" w:firstRow="0" w:lastRow="0" w:firstColumn="0" w:lastColumn="0" w:oddVBand="0" w:evenVBand="0" w:oddHBand="0" w:evenHBand="0" w:firstRowFirstColumn="0" w:firstRowLastColumn="0" w:lastRowFirstColumn="0" w:lastRowLastColumn="0"/>
               <w:rPr>
-                <w:sz w:val="26"/>
-                <w:szCs w:val="26"/>
-              </w:rPr>
-            </w:pPr>
-            <w:r>
-              <w:rPr>
+                <w:color w:val="auto"/>
+                <w:sz w:val="26"/>
+                <w:szCs w:val="26"/>
+              </w:rPr>
+            </w:pPr>
+            <w:r>
+              <w:rPr>
+                <w:color w:val="auto"/>
                 <w:sz w:val="26"/>
                 <w:szCs w:val="26"/>
               </w:rPr>
@@ -4822,12 +4915,14 @@
               <w:pStyle w:val="Bulletlevel1"/>
               <w:cnfStyle w:val="000000000000" w:firstRow="0" w:lastRow="0" w:firstColumn="0" w:lastColumn="0" w:oddVBand="0" w:evenVBand="0" w:oddHBand="0" w:evenHBand="0" w:firstRowFirstColumn="0" w:firstRowLastColumn="0" w:lastRowFirstColumn="0" w:lastRowLastColumn="0"/>
               <w:rPr>
-                <w:sz w:val="26"/>
-                <w:szCs w:val="26"/>
-              </w:rPr>
-            </w:pPr>
-            <w:r>
-              <w:rPr>
+                <w:color w:val="auto"/>
+                <w:sz w:val="26"/>
+                <w:szCs w:val="26"/>
+              </w:rPr>
+            </w:pPr>
+            <w:r>
+              <w:rPr>
+                <w:color w:val="auto"/>
                 <w:sz w:val="26"/>
                 <w:szCs w:val="26"/>
               </w:rPr>
@@ -4892,12 +4987,14 @@
               <w:pStyle w:val="Bulletlevel1"/>
               <w:cnfStyle w:val="000000000000" w:firstRow="0" w:lastRow="0" w:firstColumn="0" w:lastColumn="0" w:oddVBand="0" w:evenVBand="0" w:oddHBand="0" w:evenHBand="0" w:firstRowFirstColumn="0" w:firstRowLastColumn="0" w:lastRowFirstColumn="0" w:lastRowLastColumn="0"/>
               <w:rPr>
-                <w:sz w:val="26"/>
-                <w:szCs w:val="26"/>
-              </w:rPr>
-            </w:pPr>
-            <w:r>
-              <w:rPr>
+                <w:color w:val="auto"/>
+                <w:sz w:val="26"/>
+                <w:szCs w:val="26"/>
+              </w:rPr>
+            </w:pPr>
+            <w:r>
+              <w:rPr>
+                <w:color w:val="auto"/>
                 <w:sz w:val="26"/>
                 <w:szCs w:val="26"/>
               </w:rPr>
@@ -4925,13 +5022,15 @@
         </w:numPr>
         <w:rPr>
           <w:rFonts w:ascii="Times New Roman" w:hAnsi="Times New Roman" w:cs="Times New Roman"/>
-          <w:sz w:val="26"/>
-          <w:szCs w:val="26"/>
-        </w:rPr>
-      </w:pPr>
-      <w:r>
-        <w:rPr>
-          <w:rFonts w:ascii="Times New Roman" w:hAnsi="Times New Roman" w:cs="Times New Roman"/>
+          <w:color w:val="auto"/>
+          <w:sz w:val="26"/>
+          <w:szCs w:val="26"/>
+        </w:rPr>
+      </w:pPr>
+      <w:r>
+        <w:rPr>
+          <w:rFonts w:ascii="Times New Roman" w:hAnsi="Times New Roman" w:cs="Times New Roman"/>
+          <w:color w:val="auto"/>
           <w:sz w:val="26"/>
           <w:szCs w:val="26"/>
         </w:rPr>
@@ -4948,13 +5047,15 @@
         </w:numPr>
         <w:rPr>
           <w:rFonts w:ascii="Times New Roman" w:hAnsi="Times New Roman" w:cs="Times New Roman"/>
-          <w:sz w:val="26"/>
-          <w:szCs w:val="26"/>
-        </w:rPr>
-      </w:pPr>
-      <w:r>
-        <w:rPr>
-          <w:rFonts w:ascii="Times New Roman" w:hAnsi="Times New Roman" w:cs="Times New Roman"/>
+          <w:color w:val="auto"/>
+          <w:sz w:val="26"/>
+          <w:szCs w:val="26"/>
+        </w:rPr>
+      </w:pPr>
+      <w:r>
+        <w:rPr>
+          <w:rFonts w:ascii="Times New Roman" w:hAnsi="Times New Roman" w:cs="Times New Roman"/>
+          <w:color w:val="auto"/>
           <w:sz w:val="26"/>
           <w:szCs w:val="26"/>
         </w:rPr>
@@ -4979,7 +5080,7 @@
           <v:shape id="_x0000_i1028" type="#_x0000_t75" style="width:510.75pt;height:345.75pt" o:ole="">
             <v:imagedata r:id="rId19" o:title=""/>
           </v:shape>
-          <o:OLEObject Type="Embed" ProgID="Visio.Drawing.15" ShapeID="_x0000_i1028" DrawAspect="Content" ObjectID="_1600892758" r:id="rId20"/>
+          <o:OLEObject Type="Embed" ProgID="Visio.Drawing.15" ShapeID="_x0000_i1028" DrawAspect="Content" ObjectID="_1600892494" r:id="rId20"/>
         </w:object>
       </w:r>
     </w:p>
@@ -4992,13 +5093,15 @@
         </w:numPr>
         <w:rPr>
           <w:rFonts w:ascii="Times New Roman" w:hAnsi="Times New Roman" w:cs="Times New Roman"/>
-          <w:sz w:val="26"/>
-          <w:szCs w:val="26"/>
-        </w:rPr>
-      </w:pPr>
-      <w:r>
-        <w:rPr>
-          <w:rFonts w:ascii="Times New Roman" w:hAnsi="Times New Roman" w:cs="Times New Roman"/>
+          <w:color w:val="auto"/>
+          <w:sz w:val="26"/>
+          <w:szCs w:val="26"/>
+        </w:rPr>
+      </w:pPr>
+      <w:r>
+        <w:rPr>
+          <w:rFonts w:ascii="Times New Roman" w:hAnsi="Times New Roman" w:cs="Times New Roman"/>
+          <w:color w:val="auto"/>
           <w:sz w:val="26"/>
           <w:szCs w:val="26"/>
         </w:rPr>
@@ -5499,13 +5602,15 @@
         </w:numPr>
         <w:rPr>
           <w:rFonts w:ascii="Times New Roman" w:hAnsi="Times New Roman" w:cs="Times New Roman"/>
-          <w:sz w:val="26"/>
-          <w:szCs w:val="26"/>
-        </w:rPr>
-      </w:pPr>
-      <w:r>
-        <w:rPr>
-          <w:rFonts w:ascii="Times New Roman" w:hAnsi="Times New Roman" w:cs="Times New Roman"/>
+          <w:color w:val="auto"/>
+          <w:sz w:val="26"/>
+          <w:szCs w:val="26"/>
+        </w:rPr>
+      </w:pPr>
+      <w:r>
+        <w:rPr>
+          <w:rFonts w:ascii="Times New Roman" w:hAnsi="Times New Roman" w:cs="Times New Roman"/>
+          <w:color w:val="auto"/>
           <w:sz w:val="26"/>
           <w:szCs w:val="26"/>
         </w:rPr>
@@ -5521,13 +5626,15 @@
         </w:numPr>
         <w:rPr>
           <w:rFonts w:ascii="Times New Roman" w:hAnsi="Times New Roman" w:cs="Times New Roman"/>
-          <w:sz w:val="26"/>
-          <w:szCs w:val="26"/>
-        </w:rPr>
-      </w:pPr>
-      <w:r>
-        <w:rPr>
-          <w:rFonts w:ascii="Times New Roman" w:hAnsi="Times New Roman" w:cs="Times New Roman"/>
+          <w:color w:val="auto"/>
+          <w:sz w:val="26"/>
+          <w:szCs w:val="26"/>
+        </w:rPr>
+      </w:pPr>
+      <w:r>
+        <w:rPr>
+          <w:rFonts w:ascii="Times New Roman" w:hAnsi="Times New Roman" w:cs="Times New Roman"/>
+          <w:color w:val="auto"/>
           <w:sz w:val="26"/>
           <w:szCs w:val="26"/>
         </w:rPr>
@@ -5552,7 +5659,7 @@
           <v:shape id="_x0000_i1029" type="#_x0000_t75" style="width:482.25pt;height:402.75pt" o:ole="">
             <v:imagedata r:id="rId21" o:title=""/>
           </v:shape>
-          <o:OLEObject Type="Embed" ProgID="Visio.Drawing.15" ShapeID="_x0000_i1029" DrawAspect="Content" ObjectID="_1600892759" r:id="rId22"/>
+          <o:OLEObject Type="Embed" ProgID="Visio.Drawing.15" ShapeID="_x0000_i1029" DrawAspect="Content" ObjectID="_1600892495" r:id="rId22"/>
         </w:object>
       </w:r>
     </w:p>
@@ -5565,13 +5672,15 @@
         </w:numPr>
         <w:rPr>
           <w:rFonts w:ascii="Times New Roman" w:hAnsi="Times New Roman" w:cs="Times New Roman"/>
-          <w:sz w:val="26"/>
-          <w:szCs w:val="26"/>
-        </w:rPr>
-      </w:pPr>
-      <w:r>
-        <w:rPr>
-          <w:rFonts w:ascii="Times New Roman" w:hAnsi="Times New Roman" w:cs="Times New Roman"/>
+          <w:color w:val="auto"/>
+          <w:sz w:val="26"/>
+          <w:szCs w:val="26"/>
+        </w:rPr>
+      </w:pPr>
+      <w:r>
+        <w:rPr>
+          <w:rFonts w:ascii="Times New Roman" w:hAnsi="Times New Roman" w:cs="Times New Roman"/>
+          <w:color w:val="auto"/>
           <w:sz w:val="26"/>
           <w:szCs w:val="26"/>
         </w:rPr>
@@ -5719,12 +5828,14 @@
               <w:pStyle w:val="Bulletlevel1"/>
               <w:cnfStyle w:val="000000000000" w:firstRow="0" w:lastRow="0" w:firstColumn="0" w:lastColumn="0" w:oddVBand="0" w:evenVBand="0" w:oddHBand="0" w:evenHBand="0" w:firstRowFirstColumn="0" w:firstRowLastColumn="0" w:lastRowFirstColumn="0" w:lastRowLastColumn="0"/>
               <w:rPr>
-                <w:sz w:val="26"/>
-                <w:szCs w:val="26"/>
-              </w:rPr>
-            </w:pPr>
-            <w:r>
-              <w:rPr>
+                <w:color w:val="auto"/>
+                <w:sz w:val="26"/>
+                <w:szCs w:val="26"/>
+              </w:rPr>
+            </w:pPr>
+            <w:r>
+              <w:rPr>
+                <w:color w:val="auto"/>
                 <w:sz w:val="26"/>
                 <w:szCs w:val="26"/>
               </w:rPr>
@@ -5790,12 +5901,14 @@
               <w:pStyle w:val="Bulletlevel1"/>
               <w:cnfStyle w:val="000000000000" w:firstRow="0" w:lastRow="0" w:firstColumn="0" w:lastColumn="0" w:oddVBand="0" w:evenVBand="0" w:oddHBand="0" w:evenHBand="0" w:firstRowFirstColumn="0" w:firstRowLastColumn="0" w:lastRowFirstColumn="0" w:lastRowLastColumn="0"/>
               <w:rPr>
-                <w:sz w:val="26"/>
-                <w:szCs w:val="26"/>
-              </w:rPr>
-            </w:pPr>
-            <w:r>
-              <w:rPr>
+                <w:color w:val="auto"/>
+                <w:sz w:val="26"/>
+                <w:szCs w:val="26"/>
+              </w:rPr>
+            </w:pPr>
+            <w:r>
+              <w:rPr>
+                <w:color w:val="auto"/>
                 <w:sz w:val="26"/>
                 <w:szCs w:val="26"/>
               </w:rPr>
@@ -5860,12 +5973,14 @@
               <w:pStyle w:val="Bulletlevel1"/>
               <w:cnfStyle w:val="000000000000" w:firstRow="0" w:lastRow="0" w:firstColumn="0" w:lastColumn="0" w:oddVBand="0" w:evenVBand="0" w:oddHBand="0" w:evenHBand="0" w:firstRowFirstColumn="0" w:firstRowLastColumn="0" w:lastRowFirstColumn="0" w:lastRowLastColumn="0"/>
               <w:rPr>
-                <w:sz w:val="26"/>
-                <w:szCs w:val="26"/>
-              </w:rPr>
-            </w:pPr>
-            <w:r>
-              <w:rPr>
+                <w:color w:val="auto"/>
+                <w:sz w:val="26"/>
+                <w:szCs w:val="26"/>
+              </w:rPr>
+            </w:pPr>
+            <w:r>
+              <w:rPr>
+                <w:color w:val="auto"/>
                 <w:sz w:val="26"/>
                 <w:szCs w:val="26"/>
               </w:rPr>
@@ -5946,12 +6061,14 @@
               <w:pStyle w:val="Bulletlevel1"/>
               <w:cnfStyle w:val="000000000000" w:firstRow="0" w:lastRow="0" w:firstColumn="0" w:lastColumn="0" w:oddVBand="0" w:evenVBand="0" w:oddHBand="0" w:evenHBand="0" w:firstRowFirstColumn="0" w:firstRowLastColumn="0" w:lastRowFirstColumn="0" w:lastRowLastColumn="0"/>
               <w:rPr>
-                <w:sz w:val="26"/>
-                <w:szCs w:val="26"/>
-              </w:rPr>
-            </w:pPr>
-            <w:r>
-              <w:rPr>
+                <w:color w:val="auto"/>
+                <w:sz w:val="26"/>
+                <w:szCs w:val="26"/>
+              </w:rPr>
+            </w:pPr>
+            <w:r>
+              <w:rPr>
+                <w:color w:val="auto"/>
                 <w:sz w:val="26"/>
                 <w:szCs w:val="26"/>
               </w:rPr>
@@ -6016,12 +6133,14 @@
               <w:pStyle w:val="Bulletlevel1"/>
               <w:cnfStyle w:val="000000000000" w:firstRow="0" w:lastRow="0" w:firstColumn="0" w:lastColumn="0" w:oddVBand="0" w:evenVBand="0" w:oddHBand="0" w:evenHBand="0" w:firstRowFirstColumn="0" w:firstRowLastColumn="0" w:lastRowFirstColumn="0" w:lastRowLastColumn="0"/>
               <w:rPr>
-                <w:sz w:val="26"/>
-                <w:szCs w:val="26"/>
-              </w:rPr>
-            </w:pPr>
-            <w:r>
-              <w:rPr>
+                <w:color w:val="auto"/>
+                <w:sz w:val="26"/>
+                <w:szCs w:val="26"/>
+              </w:rPr>
+            </w:pPr>
+            <w:r>
+              <w:rPr>
+                <w:color w:val="auto"/>
                 <w:sz w:val="26"/>
                 <w:szCs w:val="26"/>
               </w:rPr>
@@ -6086,12 +6205,14 @@
               <w:pStyle w:val="Bulletlevel1"/>
               <w:cnfStyle w:val="000000000000" w:firstRow="0" w:lastRow="0" w:firstColumn="0" w:lastColumn="0" w:oddVBand="0" w:evenVBand="0" w:oddHBand="0" w:evenHBand="0" w:firstRowFirstColumn="0" w:firstRowLastColumn="0" w:lastRowFirstColumn="0" w:lastRowLastColumn="0"/>
               <w:rPr>
-                <w:sz w:val="26"/>
-                <w:szCs w:val="26"/>
-              </w:rPr>
-            </w:pPr>
-            <w:r>
-              <w:rPr>
+                <w:color w:val="auto"/>
+                <w:sz w:val="26"/>
+                <w:szCs w:val="26"/>
+              </w:rPr>
+            </w:pPr>
+            <w:r>
+              <w:rPr>
+                <w:color w:val="auto"/>
                 <w:sz w:val="26"/>
                 <w:szCs w:val="26"/>
               </w:rPr>
@@ -6156,12 +6277,14 @@
               <w:pStyle w:val="Bulletlevel1"/>
               <w:cnfStyle w:val="000000000000" w:firstRow="0" w:lastRow="0" w:firstColumn="0" w:lastColumn="0" w:oddVBand="0" w:evenVBand="0" w:oddHBand="0" w:evenHBand="0" w:firstRowFirstColumn="0" w:firstRowLastColumn="0" w:lastRowFirstColumn="0" w:lastRowLastColumn="0"/>
               <w:rPr>
-                <w:sz w:val="26"/>
-                <w:szCs w:val="26"/>
-              </w:rPr>
-            </w:pPr>
-            <w:r>
-              <w:rPr>
+                <w:color w:val="auto"/>
+                <w:sz w:val="26"/>
+                <w:szCs w:val="26"/>
+              </w:rPr>
+            </w:pPr>
+            <w:r>
+              <w:rPr>
+                <w:color w:val="auto"/>
                 <w:sz w:val="26"/>
                 <w:szCs w:val="26"/>
               </w:rPr>
@@ -6173,12 +6296,14 @@
               <w:pStyle w:val="Bulletlevel1"/>
               <w:cnfStyle w:val="000000000000" w:firstRow="0" w:lastRow="0" w:firstColumn="0" w:lastColumn="0" w:oddVBand="0" w:evenVBand="0" w:oddHBand="0" w:evenHBand="0" w:firstRowFirstColumn="0" w:firstRowLastColumn="0" w:lastRowFirstColumn="0" w:lastRowLastColumn="0"/>
               <w:rPr>
-                <w:sz w:val="26"/>
-                <w:szCs w:val="26"/>
-              </w:rPr>
-            </w:pPr>
-            <w:r>
-              <w:rPr>
+                <w:color w:val="auto"/>
+                <w:sz w:val="26"/>
+                <w:szCs w:val="26"/>
+              </w:rPr>
+            </w:pPr>
+            <w:r>
+              <w:rPr>
+                <w:color w:val="auto"/>
                 <w:sz w:val="26"/>
                 <w:szCs w:val="26"/>
               </w:rPr>
@@ -6190,12 +6315,14 @@
               <w:pStyle w:val="Bulletlevel1"/>
               <w:cnfStyle w:val="000000000000" w:firstRow="0" w:lastRow="0" w:firstColumn="0" w:lastColumn="0" w:oddVBand="0" w:evenVBand="0" w:oddHBand="0" w:evenHBand="0" w:firstRowFirstColumn="0" w:firstRowLastColumn="0" w:lastRowFirstColumn="0" w:lastRowLastColumn="0"/>
               <w:rPr>
-                <w:sz w:val="26"/>
-                <w:szCs w:val="26"/>
-              </w:rPr>
-            </w:pPr>
-            <w:r>
-              <w:rPr>
+                <w:color w:val="auto"/>
+                <w:sz w:val="26"/>
+                <w:szCs w:val="26"/>
+              </w:rPr>
+            </w:pPr>
+            <w:r>
+              <w:rPr>
+                <w:color w:val="auto"/>
                 <w:sz w:val="26"/>
                 <w:szCs w:val="26"/>
               </w:rPr>
@@ -6260,12 +6387,14 @@
               <w:pStyle w:val="Bulletlevel1"/>
               <w:cnfStyle w:val="000000000000" w:firstRow="0" w:lastRow="0" w:firstColumn="0" w:lastColumn="0" w:oddVBand="0" w:evenVBand="0" w:oddHBand="0" w:evenHBand="0" w:firstRowFirstColumn="0" w:firstRowLastColumn="0" w:lastRowFirstColumn="0" w:lastRowLastColumn="0"/>
               <w:rPr>
-                <w:sz w:val="26"/>
-                <w:szCs w:val="26"/>
-              </w:rPr>
-            </w:pPr>
-            <w:r>
-              <w:rPr>
+                <w:color w:val="auto"/>
+                <w:sz w:val="26"/>
+                <w:szCs w:val="26"/>
+              </w:rPr>
+            </w:pPr>
+            <w:r>
+              <w:rPr>
+                <w:color w:val="auto"/>
                 <w:sz w:val="26"/>
                 <w:szCs w:val="26"/>
               </w:rPr>
@@ -6330,12 +6459,14 @@
               <w:pStyle w:val="Bulletlevel1"/>
               <w:cnfStyle w:val="000000000000" w:firstRow="0" w:lastRow="0" w:firstColumn="0" w:lastColumn="0" w:oddVBand="0" w:evenVBand="0" w:oddHBand="0" w:evenHBand="0" w:firstRowFirstColumn="0" w:firstRowLastColumn="0" w:lastRowFirstColumn="0" w:lastRowLastColumn="0"/>
               <w:rPr>
-                <w:sz w:val="26"/>
-                <w:szCs w:val="26"/>
-              </w:rPr>
-            </w:pPr>
-            <w:r>
-              <w:rPr>
+                <w:color w:val="auto"/>
+                <w:sz w:val="26"/>
+                <w:szCs w:val="26"/>
+              </w:rPr>
+            </w:pPr>
+            <w:r>
+              <w:rPr>
+                <w:color w:val="auto"/>
                 <w:sz w:val="26"/>
                 <w:szCs w:val="26"/>
               </w:rPr>
@@ -6400,12 +6531,14 @@
               <w:pStyle w:val="Bulletlevel1"/>
               <w:cnfStyle w:val="000000000000" w:firstRow="0" w:lastRow="0" w:firstColumn="0" w:lastColumn="0" w:oddVBand="0" w:evenVBand="0" w:oddHBand="0" w:evenHBand="0" w:firstRowFirstColumn="0" w:firstRowLastColumn="0" w:lastRowFirstColumn="0" w:lastRowLastColumn="0"/>
               <w:rPr>
-                <w:sz w:val="26"/>
-                <w:szCs w:val="26"/>
-              </w:rPr>
-            </w:pPr>
-            <w:r>
-              <w:rPr>
+                <w:color w:val="auto"/>
+                <w:sz w:val="26"/>
+                <w:szCs w:val="26"/>
+              </w:rPr>
+            </w:pPr>
+            <w:r>
+              <w:rPr>
+                <w:color w:val="auto"/>
                 <w:sz w:val="26"/>
                 <w:szCs w:val="26"/>
               </w:rPr>
@@ -6470,12 +6603,14 @@
               <w:pStyle w:val="Bulletlevel1"/>
               <w:cnfStyle w:val="000000000000" w:firstRow="0" w:lastRow="0" w:firstColumn="0" w:lastColumn="0" w:oddVBand="0" w:evenVBand="0" w:oddHBand="0" w:evenHBand="0" w:firstRowFirstColumn="0" w:firstRowLastColumn="0" w:lastRowFirstColumn="0" w:lastRowLastColumn="0"/>
               <w:rPr>
-                <w:sz w:val="26"/>
-                <w:szCs w:val="26"/>
-              </w:rPr>
-            </w:pPr>
-            <w:r>
-              <w:rPr>
+                <w:color w:val="auto"/>
+                <w:sz w:val="26"/>
+                <w:szCs w:val="26"/>
+              </w:rPr>
+            </w:pPr>
+            <w:r>
+              <w:rPr>
+                <w:color w:val="auto"/>
                 <w:sz w:val="26"/>
                 <w:szCs w:val="26"/>
               </w:rPr>
@@ -6503,13 +6638,15 @@
         </w:numPr>
         <w:rPr>
           <w:rFonts w:ascii="Times New Roman" w:hAnsi="Times New Roman" w:cs="Times New Roman"/>
-          <w:sz w:val="26"/>
-          <w:szCs w:val="26"/>
-        </w:rPr>
-      </w:pPr>
-      <w:r>
-        <w:rPr>
-          <w:rFonts w:ascii="Times New Roman" w:hAnsi="Times New Roman" w:cs="Times New Roman"/>
+          <w:color w:val="auto"/>
+          <w:sz w:val="26"/>
+          <w:szCs w:val="26"/>
+        </w:rPr>
+      </w:pPr>
+      <w:r>
+        <w:rPr>
+          <w:rFonts w:ascii="Times New Roman" w:hAnsi="Times New Roman" w:cs="Times New Roman"/>
+          <w:color w:val="auto"/>
           <w:sz w:val="26"/>
           <w:szCs w:val="26"/>
         </w:rPr>
@@ -6526,13 +6663,15 @@
         </w:numPr>
         <w:rPr>
           <w:rFonts w:ascii="Times New Roman" w:hAnsi="Times New Roman" w:cs="Times New Roman"/>
-          <w:sz w:val="26"/>
-          <w:szCs w:val="26"/>
-        </w:rPr>
-      </w:pPr>
-      <w:r>
-        <w:rPr>
-          <w:rFonts w:ascii="Times New Roman" w:hAnsi="Times New Roman" w:cs="Times New Roman"/>
+          <w:color w:val="auto"/>
+          <w:sz w:val="26"/>
+          <w:szCs w:val="26"/>
+        </w:rPr>
+      </w:pPr>
+      <w:r>
+        <w:rPr>
+          <w:rFonts w:ascii="Times New Roman" w:hAnsi="Times New Roman" w:cs="Times New Roman"/>
+          <w:color w:val="auto"/>
           <w:sz w:val="26"/>
           <w:szCs w:val="26"/>
         </w:rPr>
@@ -6557,7 +6696,7 @@
           <v:shape id="_x0000_i1030" type="#_x0000_t75" style="width:482.25pt;height:402pt" o:ole="">
             <v:imagedata r:id="rId23" o:title=""/>
           </v:shape>
-          <o:OLEObject Type="Embed" ProgID="Visio.Drawing.15" ShapeID="_x0000_i1030" DrawAspect="Content" ObjectID="_1600892760" r:id="rId24"/>
+          <o:OLEObject Type="Embed" ProgID="Visio.Drawing.15" ShapeID="_x0000_i1030" DrawAspect="Content" ObjectID="_1600892496" r:id="rId24"/>
         </w:object>
       </w:r>
     </w:p>
@@ -6570,13 +6709,15 @@
         </w:numPr>
         <w:rPr>
           <w:rFonts w:ascii="Times New Roman" w:hAnsi="Times New Roman" w:cs="Times New Roman"/>
-          <w:sz w:val="26"/>
-          <w:szCs w:val="26"/>
-        </w:rPr>
-      </w:pPr>
-      <w:r>
-        <w:rPr>
-          <w:rFonts w:ascii="Times New Roman" w:hAnsi="Times New Roman" w:cs="Times New Roman"/>
+          <w:color w:val="auto"/>
+          <w:sz w:val="26"/>
+          <w:szCs w:val="26"/>
+        </w:rPr>
+      </w:pPr>
+      <w:r>
+        <w:rPr>
+          <w:rFonts w:ascii="Times New Roman" w:hAnsi="Times New Roman" w:cs="Times New Roman"/>
+          <w:color w:val="auto"/>
           <w:sz w:val="26"/>
           <w:szCs w:val="26"/>
         </w:rPr>
@@ -6724,12 +6865,14 @@
               <w:pStyle w:val="Bulletlevel1"/>
               <w:cnfStyle w:val="000000000000" w:firstRow="0" w:lastRow="0" w:firstColumn="0" w:lastColumn="0" w:oddVBand="0" w:evenVBand="0" w:oddHBand="0" w:evenHBand="0" w:firstRowFirstColumn="0" w:firstRowLastColumn="0" w:lastRowFirstColumn="0" w:lastRowLastColumn="0"/>
               <w:rPr>
-                <w:sz w:val="26"/>
-                <w:szCs w:val="26"/>
-              </w:rPr>
-            </w:pPr>
-            <w:r>
-              <w:rPr>
+                <w:color w:val="auto"/>
+                <w:sz w:val="26"/>
+                <w:szCs w:val="26"/>
+              </w:rPr>
+            </w:pPr>
+            <w:r>
+              <w:rPr>
+                <w:color w:val="auto"/>
                 <w:sz w:val="26"/>
                 <w:szCs w:val="26"/>
               </w:rPr>
@@ -6794,12 +6937,14 @@
               <w:pStyle w:val="Bulletlevel1"/>
               <w:cnfStyle w:val="000000000000" w:firstRow="0" w:lastRow="0" w:firstColumn="0" w:lastColumn="0" w:oddVBand="0" w:evenVBand="0" w:oddHBand="0" w:evenHBand="0" w:firstRowFirstColumn="0" w:firstRowLastColumn="0" w:lastRowFirstColumn="0" w:lastRowLastColumn="0"/>
               <w:rPr>
-                <w:sz w:val="26"/>
-                <w:szCs w:val="26"/>
-              </w:rPr>
-            </w:pPr>
-            <w:r>
-              <w:rPr>
+                <w:color w:val="auto"/>
+                <w:sz w:val="26"/>
+                <w:szCs w:val="26"/>
+              </w:rPr>
+            </w:pPr>
+            <w:r>
+              <w:rPr>
+                <w:color w:val="auto"/>
                 <w:sz w:val="26"/>
                 <w:szCs w:val="26"/>
               </w:rPr>
@@ -6811,12 +6956,14 @@
               <w:pStyle w:val="Bulletlevel1"/>
               <w:cnfStyle w:val="000000000000" w:firstRow="0" w:lastRow="0" w:firstColumn="0" w:lastColumn="0" w:oddVBand="0" w:evenVBand="0" w:oddHBand="0" w:evenHBand="0" w:firstRowFirstColumn="0" w:firstRowLastColumn="0" w:lastRowFirstColumn="0" w:lastRowLastColumn="0"/>
               <w:rPr>
-                <w:sz w:val="26"/>
-                <w:szCs w:val="26"/>
-              </w:rPr>
-            </w:pPr>
-            <w:r>
-              <w:rPr>
+                <w:color w:val="auto"/>
+                <w:sz w:val="26"/>
+                <w:szCs w:val="26"/>
+              </w:rPr>
+            </w:pPr>
+            <w:r>
+              <w:rPr>
+                <w:color w:val="auto"/>
                 <w:sz w:val="26"/>
                 <w:szCs w:val="26"/>
               </w:rPr>
@@ -6828,12 +6975,14 @@
               <w:pStyle w:val="Bulletlevel1"/>
               <w:cnfStyle w:val="000000000000" w:firstRow="0" w:lastRow="0" w:firstColumn="0" w:lastColumn="0" w:oddVBand="0" w:evenVBand="0" w:oddHBand="0" w:evenHBand="0" w:firstRowFirstColumn="0" w:firstRowLastColumn="0" w:lastRowFirstColumn="0" w:lastRowLastColumn="0"/>
               <w:rPr>
-                <w:sz w:val="26"/>
-                <w:szCs w:val="26"/>
-              </w:rPr>
-            </w:pPr>
-            <w:r>
-              <w:rPr>
+                <w:color w:val="auto"/>
+                <w:sz w:val="26"/>
+                <w:szCs w:val="26"/>
+              </w:rPr>
+            </w:pPr>
+            <w:r>
+              <w:rPr>
+                <w:color w:val="auto"/>
                 <w:sz w:val="26"/>
                 <w:szCs w:val="26"/>
               </w:rPr>
@@ -6899,12 +7048,14 @@
               <w:pStyle w:val="Bulletlevel1"/>
               <w:cnfStyle w:val="000000000000" w:firstRow="0" w:lastRow="0" w:firstColumn="0" w:lastColumn="0" w:oddVBand="0" w:evenVBand="0" w:oddHBand="0" w:evenHBand="0" w:firstRowFirstColumn="0" w:firstRowLastColumn="0" w:lastRowFirstColumn="0" w:lastRowLastColumn="0"/>
               <w:rPr>
-                <w:sz w:val="26"/>
-                <w:szCs w:val="26"/>
-              </w:rPr>
-            </w:pPr>
-            <w:r>
-              <w:rPr>
+                <w:color w:val="auto"/>
+                <w:sz w:val="26"/>
+                <w:szCs w:val="26"/>
+              </w:rPr>
+            </w:pPr>
+            <w:r>
+              <w:rPr>
+                <w:color w:val="auto"/>
                 <w:sz w:val="26"/>
                 <w:szCs w:val="26"/>
               </w:rPr>
@@ -6969,12 +7120,14 @@
               <w:pStyle w:val="Bulletlevel1"/>
               <w:cnfStyle w:val="000000000000" w:firstRow="0" w:lastRow="0" w:firstColumn="0" w:lastColumn="0" w:oddVBand="0" w:evenVBand="0" w:oddHBand="0" w:evenHBand="0" w:firstRowFirstColumn="0" w:firstRowLastColumn="0" w:lastRowFirstColumn="0" w:lastRowLastColumn="0"/>
               <w:rPr>
-                <w:sz w:val="26"/>
-                <w:szCs w:val="26"/>
-              </w:rPr>
-            </w:pPr>
-            <w:r>
-              <w:rPr>
+                <w:color w:val="auto"/>
+                <w:sz w:val="26"/>
+                <w:szCs w:val="26"/>
+              </w:rPr>
+            </w:pPr>
+            <w:r>
+              <w:rPr>
+                <w:color w:val="auto"/>
                 <w:sz w:val="26"/>
                 <w:szCs w:val="26"/>
               </w:rPr>
@@ -7039,12 +7192,14 @@
               <w:pStyle w:val="Bulletlevel1"/>
               <w:cnfStyle w:val="000000000000" w:firstRow="0" w:lastRow="0" w:firstColumn="0" w:lastColumn="0" w:oddVBand="0" w:evenVBand="0" w:oddHBand="0" w:evenHBand="0" w:firstRowFirstColumn="0" w:firstRowLastColumn="0" w:lastRowFirstColumn="0" w:lastRowLastColumn="0"/>
               <w:rPr>
-                <w:sz w:val="26"/>
-                <w:szCs w:val="26"/>
-              </w:rPr>
-            </w:pPr>
-            <w:r>
-              <w:rPr>
+                <w:color w:val="auto"/>
+                <w:sz w:val="26"/>
+                <w:szCs w:val="26"/>
+              </w:rPr>
+            </w:pPr>
+            <w:r>
+              <w:rPr>
+                <w:color w:val="auto"/>
                 <w:sz w:val="26"/>
                 <w:szCs w:val="26"/>
               </w:rPr>
@@ -7109,12 +7264,14 @@
               <w:pStyle w:val="Bulletlevel1"/>
               <w:cnfStyle w:val="000000000000" w:firstRow="0" w:lastRow="0" w:firstColumn="0" w:lastColumn="0" w:oddVBand="0" w:evenVBand="0" w:oddHBand="0" w:evenHBand="0" w:firstRowFirstColumn="0" w:firstRowLastColumn="0" w:lastRowFirstColumn="0" w:lastRowLastColumn="0"/>
               <w:rPr>
-                <w:sz w:val="26"/>
-                <w:szCs w:val="26"/>
-              </w:rPr>
-            </w:pPr>
-            <w:r>
-              <w:rPr>
+                <w:color w:val="auto"/>
+                <w:sz w:val="26"/>
+                <w:szCs w:val="26"/>
+              </w:rPr>
+            </w:pPr>
+            <w:r>
+              <w:rPr>
+                <w:color w:val="auto"/>
                 <w:sz w:val="26"/>
                 <w:szCs w:val="26"/>
               </w:rPr>
@@ -7179,12 +7336,14 @@
               <w:pStyle w:val="Bulletlevel1"/>
               <w:cnfStyle w:val="000000000000" w:firstRow="0" w:lastRow="0" w:firstColumn="0" w:lastColumn="0" w:oddVBand="0" w:evenVBand="0" w:oddHBand="0" w:evenHBand="0" w:firstRowFirstColumn="0" w:firstRowLastColumn="0" w:lastRowFirstColumn="0" w:lastRowLastColumn="0"/>
               <w:rPr>
-                <w:sz w:val="26"/>
-                <w:szCs w:val="26"/>
-              </w:rPr>
-            </w:pPr>
-            <w:r>
-              <w:rPr>
+                <w:color w:val="auto"/>
+                <w:sz w:val="26"/>
+                <w:szCs w:val="26"/>
+              </w:rPr>
+            </w:pPr>
+            <w:r>
+              <w:rPr>
+                <w:color w:val="auto"/>
                 <w:sz w:val="26"/>
                 <w:szCs w:val="26"/>
               </w:rPr>
@@ -7249,12 +7408,14 @@
               <w:pStyle w:val="Bulletlevel1"/>
               <w:cnfStyle w:val="000000000000" w:firstRow="0" w:lastRow="0" w:firstColumn="0" w:lastColumn="0" w:oddVBand="0" w:evenVBand="0" w:oddHBand="0" w:evenHBand="0" w:firstRowFirstColumn="0" w:firstRowLastColumn="0" w:lastRowFirstColumn="0" w:lastRowLastColumn="0"/>
               <w:rPr>
-                <w:sz w:val="26"/>
-                <w:szCs w:val="26"/>
-              </w:rPr>
-            </w:pPr>
-            <w:r>
-              <w:rPr>
+                <w:color w:val="auto"/>
+                <w:sz w:val="26"/>
+                <w:szCs w:val="26"/>
+              </w:rPr>
+            </w:pPr>
+            <w:r>
+              <w:rPr>
+                <w:color w:val="auto"/>
                 <w:sz w:val="26"/>
                 <w:szCs w:val="26"/>
               </w:rPr>
@@ -7282,13 +7443,15 @@
         </w:numPr>
         <w:rPr>
           <w:rFonts w:ascii="Times New Roman" w:hAnsi="Times New Roman" w:cs="Times New Roman"/>
-          <w:sz w:val="26"/>
-          <w:szCs w:val="26"/>
-        </w:rPr>
-      </w:pPr>
-      <w:r>
-        <w:rPr>
-          <w:rFonts w:ascii="Times New Roman" w:hAnsi="Times New Roman" w:cs="Times New Roman"/>
+          <w:color w:val="auto"/>
+          <w:sz w:val="26"/>
+          <w:szCs w:val="26"/>
+        </w:rPr>
+      </w:pPr>
+      <w:r>
+        <w:rPr>
+          <w:rFonts w:ascii="Times New Roman" w:hAnsi="Times New Roman" w:cs="Times New Roman"/>
+          <w:color w:val="auto"/>
           <w:sz w:val="26"/>
           <w:szCs w:val="26"/>
         </w:rPr>
@@ -7304,13 +7467,15 @@
         </w:numPr>
         <w:rPr>
           <w:rFonts w:ascii="Times New Roman" w:hAnsi="Times New Roman" w:cs="Times New Roman"/>
-          <w:sz w:val="26"/>
-          <w:szCs w:val="26"/>
-        </w:rPr>
-      </w:pPr>
-      <w:r>
-        <w:rPr>
-          <w:rFonts w:ascii="Times New Roman" w:hAnsi="Times New Roman" w:cs="Times New Roman"/>
+          <w:color w:val="auto"/>
+          <w:sz w:val="26"/>
+          <w:szCs w:val="26"/>
+        </w:rPr>
+      </w:pPr>
+      <w:r>
+        <w:rPr>
+          <w:rFonts w:ascii="Times New Roman" w:hAnsi="Times New Roman" w:cs="Times New Roman"/>
+          <w:color w:val="auto"/>
           <w:sz w:val="26"/>
           <w:szCs w:val="26"/>
         </w:rPr>
@@ -7332,10 +7497,10 @@
           <w:szCs w:val="26"/>
         </w:rPr>
         <w:object w:dxaOrig="9406" w:dyaOrig="5251">
-          <v:shape id="_x0000_i1085" type="#_x0000_t75" style="width:468pt;height:259.5pt" o:ole="">
+          <v:shape id="_x0000_i1031" type="#_x0000_t75" style="width:468pt;height:259.5pt" o:ole="">
             <v:imagedata r:id="rId13" o:title=""/>
           </v:shape>
-          <o:OLEObject Type="Embed" ProgID="Visio.Drawing.15" ShapeID="_x0000_i1085" DrawAspect="Content" ObjectID="_1600892761" r:id="rId25"/>
+          <o:OLEObject Type="Embed" ProgID="Visio.Drawing.15" ShapeID="_x0000_i1031" DrawAspect="Content" ObjectID="_1600892497" r:id="rId25"/>
         </w:object>
       </w:r>
     </w:p>
@@ -7348,13 +7513,15 @@
         </w:numPr>
         <w:rPr>
           <w:rFonts w:ascii="Times New Roman" w:hAnsi="Times New Roman" w:cs="Times New Roman"/>
-          <w:sz w:val="26"/>
-          <w:szCs w:val="26"/>
-        </w:rPr>
-      </w:pPr>
-      <w:r>
-        <w:rPr>
-          <w:rFonts w:ascii="Times New Roman" w:hAnsi="Times New Roman" w:cs="Times New Roman"/>
+          <w:color w:val="auto"/>
+          <w:sz w:val="26"/>
+          <w:szCs w:val="26"/>
+        </w:rPr>
+      </w:pPr>
+      <w:r>
+        <w:rPr>
+          <w:rFonts w:ascii="Times New Roman" w:hAnsi="Times New Roman" w:cs="Times New Roman"/>
+          <w:color w:val="auto"/>
           <w:sz w:val="26"/>
           <w:szCs w:val="26"/>
         </w:rPr>
@@ -7513,23 +7680,7 @@
                 <w:sz w:val="26"/>
                 <w:szCs w:val="26"/>
               </w:rPr>
-              <w:t xml:space="preserve">Click mở </w:t>
-            </w:r>
-            <w:r>
-              <w:rPr>
-                <w:color w:val="auto"/>
-                <w:sz w:val="26"/>
-                <w:szCs w:val="26"/>
-              </w:rPr>
-              <w:t>Xem danh sách khách sạn yêu thích</w:t>
-            </w:r>
-            <w:r>
-              <w:rPr>
-                <w:color w:val="auto"/>
-                <w:sz w:val="26"/>
-                <w:szCs w:val="26"/>
-              </w:rPr>
-              <w:t>.</w:t>
+              <w:t>Click mở Xem danh sách khách sạn yêu thích.</w:t>
             </w:r>
           </w:p>
         </w:tc>
@@ -7623,25 +7774,7 @@
                 <w:sz w:val="26"/>
                 <w:szCs w:val="26"/>
               </w:rPr>
-              <w:t xml:space="preserve">+ Thành công: Hiển thị trang web gồm các khách sạn </w:t>
-            </w:r>
-            <w:r>
-              <w:rPr>
-                <w:rFonts w:cs="Times New Roman"/>
-                <w:color w:val="auto"/>
-                <w:sz w:val="26"/>
-                <w:szCs w:val="26"/>
-              </w:rPr>
-              <w:t xml:space="preserve">người dùng yêu thích </w:t>
-            </w:r>
-            <w:r>
-              <w:rPr>
-                <w:rFonts w:cs="Times New Roman"/>
-                <w:color w:val="auto"/>
-                <w:sz w:val="26"/>
-                <w:szCs w:val="26"/>
-              </w:rPr>
-              <w:t>trong csdl.</w:t>
+              <w:t>+ Thành công: Hiển thị trang web gồm các khách sạn người dùng yêu thích trong csdl.</w:t>
             </w:r>
           </w:p>
           <w:p>
@@ -7886,13 +8019,15 @@
         </w:numPr>
         <w:rPr>
           <w:rFonts w:ascii="Times New Roman" w:hAnsi="Times New Roman" w:cs="Times New Roman"/>
-          <w:sz w:val="26"/>
-          <w:szCs w:val="26"/>
-        </w:rPr>
-      </w:pPr>
-      <w:r>
-        <w:rPr>
-          <w:rFonts w:ascii="Times New Roman" w:hAnsi="Times New Roman" w:cs="Times New Roman"/>
+          <w:color w:val="auto"/>
+          <w:sz w:val="26"/>
+          <w:szCs w:val="26"/>
+        </w:rPr>
+      </w:pPr>
+      <w:r>
+        <w:rPr>
+          <w:rFonts w:ascii="Times New Roman" w:hAnsi="Times New Roman" w:cs="Times New Roman"/>
+          <w:color w:val="auto"/>
           <w:sz w:val="26"/>
           <w:szCs w:val="26"/>
         </w:rPr>
@@ -7909,13 +8044,15 @@
         </w:numPr>
         <w:rPr>
           <w:rFonts w:ascii="Times New Roman" w:hAnsi="Times New Roman" w:cs="Times New Roman"/>
-          <w:sz w:val="26"/>
-          <w:szCs w:val="26"/>
-        </w:rPr>
-      </w:pPr>
-      <w:r>
-        <w:rPr>
-          <w:rFonts w:ascii="Times New Roman" w:hAnsi="Times New Roman" w:cs="Times New Roman"/>
+          <w:color w:val="auto"/>
+          <w:sz w:val="26"/>
+          <w:szCs w:val="26"/>
+        </w:rPr>
+      </w:pPr>
+      <w:r>
+        <w:rPr>
+          <w:rFonts w:ascii="Times New Roman" w:hAnsi="Times New Roman" w:cs="Times New Roman"/>
+          <w:color w:val="auto"/>
           <w:sz w:val="26"/>
           <w:szCs w:val="26"/>
         </w:rPr>
@@ -7937,10 +8074,10 @@
           <w:szCs w:val="26"/>
         </w:rPr>
         <w:object w:dxaOrig="9226" w:dyaOrig="5821">
-          <v:shape id="_x0000_i1060" type="#_x0000_t75" style="width:460.5pt;height:291.75pt" o:ole="">
+          <v:shape id="_x0000_i1032" type="#_x0000_t75" style="width:460.5pt;height:291.75pt" o:ole="">
             <v:imagedata r:id="rId26" o:title=""/>
           </v:shape>
-          <o:OLEObject Type="Embed" ProgID="Visio.Drawing.15" ShapeID="_x0000_i1060" DrawAspect="Content" ObjectID="_1600892762" r:id="rId27"/>
+          <o:OLEObject Type="Embed" ProgID="Visio.Drawing.15" ShapeID="_x0000_i1032" DrawAspect="Content" ObjectID="_1600892498" r:id="rId27"/>
         </w:object>
       </w:r>
     </w:p>
@@ -7953,13 +8090,15 @@
         </w:numPr>
         <w:rPr>
           <w:rFonts w:ascii="Times New Roman" w:hAnsi="Times New Roman" w:cs="Times New Roman"/>
-          <w:sz w:val="26"/>
-          <w:szCs w:val="26"/>
-        </w:rPr>
-      </w:pPr>
-      <w:r>
-        <w:rPr>
-          <w:rFonts w:ascii="Times New Roman" w:hAnsi="Times New Roman" w:cs="Times New Roman"/>
+          <w:color w:val="auto"/>
+          <w:sz w:val="26"/>
+          <w:szCs w:val="26"/>
+        </w:rPr>
+      </w:pPr>
+      <w:r>
+        <w:rPr>
+          <w:rFonts w:ascii="Times New Roman" w:hAnsi="Times New Roman" w:cs="Times New Roman"/>
+          <w:color w:val="auto"/>
           <w:sz w:val="26"/>
           <w:szCs w:val="26"/>
         </w:rPr>
@@ -8417,13 +8556,15 @@
         </w:numPr>
         <w:rPr>
           <w:rFonts w:ascii="Times New Roman" w:hAnsi="Times New Roman" w:cs="Times New Roman"/>
-          <w:sz w:val="26"/>
-          <w:szCs w:val="26"/>
-        </w:rPr>
-      </w:pPr>
-      <w:r>
-        <w:rPr>
-          <w:rFonts w:ascii="Times New Roman" w:hAnsi="Times New Roman" w:cs="Times New Roman"/>
+          <w:color w:val="auto"/>
+          <w:sz w:val="26"/>
+          <w:szCs w:val="26"/>
+        </w:rPr>
+      </w:pPr>
+      <w:r>
+        <w:rPr>
+          <w:rFonts w:ascii="Times New Roman" w:hAnsi="Times New Roman" w:cs="Times New Roman"/>
+          <w:color w:val="auto"/>
           <w:sz w:val="26"/>
           <w:szCs w:val="26"/>
         </w:rPr>
@@ -8440,13 +8581,15 @@
         </w:numPr>
         <w:rPr>
           <w:rFonts w:ascii="Times New Roman" w:hAnsi="Times New Roman" w:cs="Times New Roman"/>
-          <w:sz w:val="26"/>
-          <w:szCs w:val="26"/>
-        </w:rPr>
-      </w:pPr>
-      <w:r>
-        <w:rPr>
-          <w:rFonts w:ascii="Times New Roman" w:hAnsi="Times New Roman" w:cs="Times New Roman"/>
+          <w:color w:val="auto"/>
+          <w:sz w:val="26"/>
+          <w:szCs w:val="26"/>
+        </w:rPr>
+      </w:pPr>
+      <w:r>
+        <w:rPr>
+          <w:rFonts w:ascii="Times New Roman" w:hAnsi="Times New Roman" w:cs="Times New Roman"/>
+          <w:color w:val="auto"/>
           <w:sz w:val="26"/>
           <w:szCs w:val="26"/>
         </w:rPr>
@@ -8468,10 +8611,10 @@
           <w:szCs w:val="26"/>
         </w:rPr>
         <w:object w:dxaOrig="9225" w:dyaOrig="5820">
-          <v:shape id="_x0000_i1065" type="#_x0000_t75" style="width:460.5pt;height:292.5pt" o:ole="">
+          <v:shape id="_x0000_i1033" type="#_x0000_t75" style="width:460.5pt;height:292.5pt" o:ole="">
             <v:imagedata r:id="rId28" o:title=""/>
           </v:shape>
-          <o:OLEObject Type="Embed" ProgID="Visio.Drawing.15" ShapeID="_x0000_i1065" DrawAspect="Content" ObjectID="_1600892763" r:id="rId29"/>
+          <o:OLEObject Type="Embed" ProgID="Visio.Drawing.15" ShapeID="_x0000_i1033" DrawAspect="Content" ObjectID="_1600892499" r:id="rId29"/>
         </w:object>
       </w:r>
     </w:p>
@@ -8484,13 +8627,15 @@
         </w:numPr>
         <w:rPr>
           <w:rFonts w:ascii="Times New Roman" w:hAnsi="Times New Roman" w:cs="Times New Roman"/>
-          <w:sz w:val="26"/>
-          <w:szCs w:val="26"/>
-        </w:rPr>
-      </w:pPr>
-      <w:r>
-        <w:rPr>
-          <w:rFonts w:ascii="Times New Roman" w:hAnsi="Times New Roman" w:cs="Times New Roman"/>
+          <w:color w:val="auto"/>
+          <w:sz w:val="26"/>
+          <w:szCs w:val="26"/>
+        </w:rPr>
+      </w:pPr>
+      <w:r>
+        <w:rPr>
+          <w:rFonts w:ascii="Times New Roman" w:hAnsi="Times New Roman" w:cs="Times New Roman"/>
+          <w:color w:val="auto"/>
           <w:sz w:val="26"/>
           <w:szCs w:val="26"/>
         </w:rPr>
@@ -8737,23 +8882,7 @@
                 <w:sz w:val="26"/>
                 <w:szCs w:val="26"/>
               </w:rPr>
-              <w:t xml:space="preserve"> tại bảng Like </w:t>
-            </w:r>
-            <w:r>
-              <w:rPr>
-                <w:color w:val="auto"/>
-                <w:sz w:val="26"/>
-                <w:szCs w:val="26"/>
-              </w:rPr>
-              <w:t>Khách sạn</w:t>
-            </w:r>
-            <w:r>
-              <w:rPr>
-                <w:color w:val="auto"/>
-                <w:sz w:val="26"/>
-                <w:szCs w:val="26"/>
-              </w:rPr>
-              <w:t xml:space="preserve"> trong CSDL </w:t>
+              <w:t xml:space="preserve"> tại bảng Like Khách sạn trong CSDL </w:t>
             </w:r>
           </w:p>
         </w:tc>
@@ -8929,26 +9058,20 @@
         </w:numPr>
         <w:rPr>
           <w:rFonts w:ascii="Times New Roman" w:hAnsi="Times New Roman" w:cs="Times New Roman"/>
-          <w:sz w:val="26"/>
-          <w:szCs w:val="26"/>
-        </w:rPr>
-      </w:pPr>
-      <w:r>
-        <w:rPr>
-          <w:rFonts w:ascii="Times New Roman" w:hAnsi="Times New Roman" w:cs="Times New Roman"/>
+          <w:color w:val="auto"/>
+          <w:sz w:val="26"/>
+          <w:szCs w:val="26"/>
+        </w:rPr>
+      </w:pPr>
+      <w:r>
+        <w:rPr>
+          <w:rFonts w:ascii="Times New Roman" w:hAnsi="Times New Roman" w:cs="Times New Roman"/>
+          <w:color w:val="auto"/>
           <w:sz w:val="26"/>
           <w:szCs w:val="26"/>
         </w:rPr>
         <w:lastRenderedPageBreak/>
-        <w:t>Thêm đánh giá</w:t>
-      </w:r>
-      <w:r>
-        <w:rPr>
-          <w:rFonts w:ascii="Times New Roman" w:hAnsi="Times New Roman" w:cs="Times New Roman"/>
-          <w:sz w:val="26"/>
-          <w:szCs w:val="26"/>
-        </w:rPr>
-        <w:t xml:space="preserve"> khách sạn</w:t>
+        <w:t>Thêm đánh giá khách sạn</w:t>
       </w:r>
     </w:p>
     <w:p>
@@ -8960,13 +9083,15 @@
         </w:numPr>
         <w:rPr>
           <w:rFonts w:ascii="Times New Roman" w:hAnsi="Times New Roman" w:cs="Times New Roman"/>
-          <w:sz w:val="26"/>
-          <w:szCs w:val="26"/>
-        </w:rPr>
-      </w:pPr>
-      <w:r>
-        <w:rPr>
-          <w:rFonts w:ascii="Times New Roman" w:hAnsi="Times New Roman" w:cs="Times New Roman"/>
+          <w:color w:val="auto"/>
+          <w:sz w:val="26"/>
+          <w:szCs w:val="26"/>
+        </w:rPr>
+      </w:pPr>
+      <w:r>
+        <w:rPr>
+          <w:rFonts w:ascii="Times New Roman" w:hAnsi="Times New Roman" w:cs="Times New Roman"/>
+          <w:color w:val="auto"/>
           <w:sz w:val="26"/>
           <w:szCs w:val="26"/>
         </w:rPr>
@@ -8988,10 +9113,10 @@
           <w:szCs w:val="26"/>
         </w:rPr>
         <w:object w:dxaOrig="9225" w:dyaOrig="5820">
-          <v:shape id="_x0000_i1101" type="#_x0000_t75" style="width:460.5pt;height:292.5pt" o:ole="">
+          <v:shape id="_x0000_i1034" type="#_x0000_t75" style="width:460.5pt;height:292.5pt" o:ole="">
             <v:imagedata r:id="rId30" o:title=""/>
           </v:shape>
-          <o:OLEObject Type="Embed" ProgID="Visio.Drawing.15" ShapeID="_x0000_i1101" DrawAspect="Content" ObjectID="_1600892764" r:id="rId31"/>
+          <o:OLEObject Type="Embed" ProgID="Visio.Drawing.15" ShapeID="_x0000_i1034" DrawAspect="Content" ObjectID="_1600892500" r:id="rId31"/>
         </w:object>
       </w:r>
     </w:p>
@@ -9004,13 +9129,15 @@
         </w:numPr>
         <w:rPr>
           <w:rFonts w:ascii="Times New Roman" w:hAnsi="Times New Roman" w:cs="Times New Roman"/>
-          <w:sz w:val="26"/>
-          <w:szCs w:val="26"/>
-        </w:rPr>
-      </w:pPr>
-      <w:r>
-        <w:rPr>
-          <w:rFonts w:ascii="Times New Roman" w:hAnsi="Times New Roman" w:cs="Times New Roman"/>
+          <w:color w:val="auto"/>
+          <w:sz w:val="26"/>
+          <w:szCs w:val="26"/>
+        </w:rPr>
+      </w:pPr>
+      <w:r>
+        <w:rPr>
+          <w:rFonts w:ascii="Times New Roman" w:hAnsi="Times New Roman" w:cs="Times New Roman"/>
+          <w:color w:val="auto"/>
           <w:sz w:val="26"/>
           <w:szCs w:val="26"/>
         </w:rPr>
@@ -9571,13 +9698,15 @@
         </w:numPr>
         <w:rPr>
           <w:rFonts w:ascii="Times New Roman" w:hAnsi="Times New Roman" w:cs="Times New Roman"/>
-          <w:sz w:val="26"/>
-          <w:szCs w:val="26"/>
-        </w:rPr>
-      </w:pPr>
-      <w:r>
-        <w:rPr>
-          <w:rFonts w:ascii="Times New Roman" w:hAnsi="Times New Roman" w:cs="Times New Roman"/>
+          <w:color w:val="auto"/>
+          <w:sz w:val="26"/>
+          <w:szCs w:val="26"/>
+        </w:rPr>
+      </w:pPr>
+      <w:r>
+        <w:rPr>
+          <w:rFonts w:ascii="Times New Roman" w:hAnsi="Times New Roman" w:cs="Times New Roman"/>
+          <w:color w:val="auto"/>
           <w:sz w:val="26"/>
           <w:szCs w:val="26"/>
         </w:rPr>
@@ -9611,13 +9740,15 @@
         </w:numPr>
         <w:rPr>
           <w:rFonts w:ascii="Times New Roman" w:hAnsi="Times New Roman" w:cs="Times New Roman"/>
-          <w:sz w:val="26"/>
-          <w:szCs w:val="26"/>
-        </w:rPr>
-      </w:pPr>
-      <w:r>
-        <w:rPr>
-          <w:rFonts w:ascii="Times New Roman" w:hAnsi="Times New Roman" w:cs="Times New Roman"/>
+          <w:color w:val="auto"/>
+          <w:sz w:val="26"/>
+          <w:szCs w:val="26"/>
+        </w:rPr>
+      </w:pPr>
+      <w:r>
+        <w:rPr>
+          <w:rFonts w:ascii="Times New Roman" w:hAnsi="Times New Roman" w:cs="Times New Roman"/>
+          <w:color w:val="auto"/>
           <w:sz w:val="26"/>
           <w:szCs w:val="26"/>
         </w:rPr>
@@ -9657,17 +9788,20 @@
         <w:pStyle w:val="Heading2"/>
         <w:rPr>
           <w:rFonts w:ascii="Times New Roman" w:hAnsi="Times New Roman" w:cs="Times New Roman"/>
-        </w:rPr>
-      </w:pPr>
-      <w:r>
-        <w:rPr>
-          <w:rFonts w:ascii="Times New Roman" w:hAnsi="Times New Roman" w:cs="Times New Roman"/>
+          <w:color w:val="auto"/>
+        </w:rPr>
+      </w:pPr>
+      <w:r>
+        <w:rPr>
+          <w:rFonts w:ascii="Times New Roman" w:hAnsi="Times New Roman" w:cs="Times New Roman"/>
+          <w:color w:val="auto"/>
         </w:rPr>
         <w:t>IV.2</w:t>
       </w:r>
       <w:r>
         <w:rPr>
           <w:rFonts w:ascii="Times New Roman" w:hAnsi="Times New Roman" w:cs="Times New Roman"/>
+          <w:color w:val="auto"/>
         </w:rPr>
         <w:t>. Quản lý tài khoản</w:t>
       </w:r>
@@ -9681,13 +9815,15 @@
         </w:numPr>
         <w:rPr>
           <w:rFonts w:ascii="Times New Roman" w:hAnsi="Times New Roman" w:cs="Times New Roman"/>
-          <w:sz w:val="26"/>
-          <w:szCs w:val="26"/>
-        </w:rPr>
-      </w:pPr>
-      <w:r>
-        <w:rPr>
-          <w:rFonts w:ascii="Times New Roman" w:hAnsi="Times New Roman" w:cs="Times New Roman"/>
+          <w:color w:val="auto"/>
+          <w:sz w:val="26"/>
+          <w:szCs w:val="26"/>
+        </w:rPr>
+      </w:pPr>
+      <w:r>
+        <w:rPr>
+          <w:rFonts w:ascii="Times New Roman" w:hAnsi="Times New Roman" w:cs="Times New Roman"/>
+          <w:color w:val="auto"/>
           <w:sz w:val="26"/>
           <w:szCs w:val="26"/>
         </w:rPr>
@@ -9922,13 +10058,15 @@
         </w:numPr>
         <w:rPr>
           <w:rFonts w:ascii="Times New Roman" w:hAnsi="Times New Roman" w:cs="Times New Roman"/>
-          <w:sz w:val="26"/>
-          <w:szCs w:val="26"/>
-        </w:rPr>
-      </w:pPr>
-      <w:r>
-        <w:rPr>
-          <w:rFonts w:ascii="Times New Roman" w:hAnsi="Times New Roman" w:cs="Times New Roman"/>
+          <w:color w:val="auto"/>
+          <w:sz w:val="26"/>
+          <w:szCs w:val="26"/>
+        </w:rPr>
+      </w:pPr>
+      <w:r>
+        <w:rPr>
+          <w:rFonts w:ascii="Times New Roman" w:hAnsi="Times New Roman" w:cs="Times New Roman"/>
+          <w:color w:val="auto"/>
           <w:sz w:val="26"/>
           <w:szCs w:val="26"/>
         </w:rPr>
@@ -9966,13 +10104,15 @@
         </w:numPr>
         <w:rPr>
           <w:rFonts w:ascii="Times New Roman" w:hAnsi="Times New Roman" w:cs="Times New Roman"/>
-          <w:sz w:val="26"/>
-          <w:szCs w:val="26"/>
-        </w:rPr>
-      </w:pPr>
-      <w:r>
-        <w:rPr>
-          <w:rFonts w:ascii="Times New Roman" w:hAnsi="Times New Roman" w:cs="Times New Roman"/>
+          <w:color w:val="auto"/>
+          <w:sz w:val="26"/>
+          <w:szCs w:val="26"/>
+        </w:rPr>
+      </w:pPr>
+      <w:r>
+        <w:rPr>
+          <w:rFonts w:ascii="Times New Roman" w:hAnsi="Times New Roman" w:cs="Times New Roman"/>
+          <w:color w:val="auto"/>
           <w:sz w:val="26"/>
           <w:szCs w:val="26"/>
         </w:rPr>
@@ -10010,13 +10150,15 @@
         </w:numPr>
         <w:rPr>
           <w:rFonts w:ascii="Times New Roman" w:hAnsi="Times New Roman" w:cs="Times New Roman"/>
-          <w:sz w:val="26"/>
-          <w:szCs w:val="26"/>
-        </w:rPr>
-      </w:pPr>
-      <w:r>
-        <w:rPr>
-          <w:rFonts w:ascii="Times New Roman" w:hAnsi="Times New Roman" w:cs="Times New Roman"/>
+          <w:color w:val="auto"/>
+          <w:sz w:val="26"/>
+          <w:szCs w:val="26"/>
+        </w:rPr>
+      </w:pPr>
+      <w:r>
+        <w:rPr>
+          <w:rFonts w:ascii="Times New Roman" w:hAnsi="Times New Roman" w:cs="Times New Roman"/>
+          <w:color w:val="auto"/>
           <w:sz w:val="26"/>
           <w:szCs w:val="26"/>
         </w:rPr>
@@ -10033,13 +10175,15 @@
         </w:numPr>
         <w:rPr>
           <w:rFonts w:ascii="Times New Roman" w:hAnsi="Times New Roman" w:cs="Times New Roman"/>
-          <w:sz w:val="26"/>
-          <w:szCs w:val="26"/>
-        </w:rPr>
-      </w:pPr>
-      <w:r>
-        <w:rPr>
-          <w:rFonts w:ascii="Times New Roman" w:hAnsi="Times New Roman" w:cs="Times New Roman"/>
+          <w:color w:val="auto"/>
+          <w:sz w:val="26"/>
+          <w:szCs w:val="26"/>
+        </w:rPr>
+      </w:pPr>
+      <w:r>
+        <w:rPr>
+          <w:rFonts w:ascii="Times New Roman" w:hAnsi="Times New Roman" w:cs="Times New Roman"/>
+          <w:color w:val="auto"/>
           <w:sz w:val="26"/>
           <w:szCs w:val="26"/>
         </w:rPr>
@@ -10055,13 +10199,15 @@
         </w:numPr>
         <w:rPr>
           <w:rFonts w:ascii="Times New Roman" w:hAnsi="Times New Roman" w:cs="Times New Roman"/>
-          <w:sz w:val="26"/>
-          <w:szCs w:val="26"/>
-        </w:rPr>
-      </w:pPr>
-      <w:r>
-        <w:rPr>
-          <w:rFonts w:ascii="Times New Roman" w:hAnsi="Times New Roman" w:cs="Times New Roman"/>
+          <w:color w:val="auto"/>
+          <w:sz w:val="26"/>
+          <w:szCs w:val="26"/>
+        </w:rPr>
+      </w:pPr>
+      <w:r>
+        <w:rPr>
+          <w:rFonts w:ascii="Times New Roman" w:hAnsi="Times New Roman" w:cs="Times New Roman"/>
+          <w:color w:val="auto"/>
           <w:sz w:val="26"/>
           <w:szCs w:val="26"/>
         </w:rPr>
@@ -10083,10 +10229,10 @@
           <w:szCs w:val="26"/>
         </w:rPr>
         <w:object w:dxaOrig="9406" w:dyaOrig="5251">
-          <v:shape id="_x0000_i1031" type="#_x0000_t75" style="width:468.75pt;height:261.75pt" o:ole="">
+          <v:shape id="_x0000_i1035" type="#_x0000_t75" style="width:468.75pt;height:261.75pt" o:ole="">
             <v:imagedata r:id="rId13" o:title=""/>
           </v:shape>
-          <o:OLEObject Type="Embed" ProgID="Visio.Drawing.15" ShapeID="_x0000_i1031" DrawAspect="Content" ObjectID="_1600892765" r:id="rId32"/>
+          <o:OLEObject Type="Embed" ProgID="Visio.Drawing.15" ShapeID="_x0000_i1035" DrawAspect="Content" ObjectID="_1600892501" r:id="rId32"/>
         </w:object>
       </w:r>
     </w:p>
@@ -10099,13 +10245,15 @@
         </w:numPr>
         <w:rPr>
           <w:rFonts w:ascii="Times New Roman" w:hAnsi="Times New Roman" w:cs="Times New Roman"/>
-          <w:sz w:val="26"/>
-          <w:szCs w:val="26"/>
-        </w:rPr>
-      </w:pPr>
-      <w:r>
-        <w:rPr>
-          <w:rFonts w:ascii="Times New Roman" w:hAnsi="Times New Roman" w:cs="Times New Roman"/>
+          <w:color w:val="auto"/>
+          <w:sz w:val="26"/>
+          <w:szCs w:val="26"/>
+        </w:rPr>
+      </w:pPr>
+      <w:r>
+        <w:rPr>
+          <w:rFonts w:ascii="Times New Roman" w:hAnsi="Times New Roman" w:cs="Times New Roman"/>
+          <w:color w:val="auto"/>
           <w:sz w:val="26"/>
           <w:szCs w:val="26"/>
         </w:rPr>
@@ -10604,13 +10752,15 @@
         </w:numPr>
         <w:rPr>
           <w:rFonts w:ascii="Times New Roman" w:hAnsi="Times New Roman" w:cs="Times New Roman"/>
-          <w:sz w:val="26"/>
-          <w:szCs w:val="26"/>
-        </w:rPr>
-      </w:pPr>
-      <w:r>
-        <w:rPr>
-          <w:rFonts w:ascii="Times New Roman" w:hAnsi="Times New Roman" w:cs="Times New Roman"/>
+          <w:color w:val="auto"/>
+          <w:sz w:val="26"/>
+          <w:szCs w:val="26"/>
+        </w:rPr>
+      </w:pPr>
+      <w:r>
+        <w:rPr>
+          <w:rFonts w:ascii="Times New Roman" w:hAnsi="Times New Roman" w:cs="Times New Roman"/>
+          <w:color w:val="auto"/>
           <w:sz w:val="26"/>
           <w:szCs w:val="26"/>
         </w:rPr>
@@ -10626,13 +10776,15 @@
         </w:numPr>
         <w:rPr>
           <w:rFonts w:ascii="Times New Roman" w:hAnsi="Times New Roman" w:cs="Times New Roman"/>
-          <w:sz w:val="26"/>
-          <w:szCs w:val="26"/>
-        </w:rPr>
-      </w:pPr>
-      <w:r>
-        <w:rPr>
-          <w:rFonts w:ascii="Times New Roman" w:hAnsi="Times New Roman" w:cs="Times New Roman"/>
+          <w:color w:val="auto"/>
+          <w:sz w:val="26"/>
+          <w:szCs w:val="26"/>
+        </w:rPr>
+      </w:pPr>
+      <w:r>
+        <w:rPr>
+          <w:rFonts w:ascii="Times New Roman" w:hAnsi="Times New Roman" w:cs="Times New Roman"/>
+          <w:color w:val="auto"/>
           <w:sz w:val="26"/>
           <w:szCs w:val="26"/>
         </w:rPr>
@@ -10654,10 +10806,10 @@
           <w:szCs w:val="26"/>
         </w:rPr>
         <w:object w:dxaOrig="14266" w:dyaOrig="10771">
-          <v:shape id="_x0000_i1032" type="#_x0000_t75" style="width:516.75pt;height:418.5pt" o:ole="">
+          <v:shape id="_x0000_i1036" type="#_x0000_t75" style="width:516.75pt;height:418.5pt" o:ole="">
             <v:imagedata r:id="rId17" o:title=""/>
           </v:shape>
-          <o:OLEObject Type="Embed" ProgID="Visio.Drawing.15" ShapeID="_x0000_i1032" DrawAspect="Content" ObjectID="_1600892766" r:id="rId33"/>
+          <o:OLEObject Type="Embed" ProgID="Visio.Drawing.15" ShapeID="_x0000_i1036" DrawAspect="Content" ObjectID="_1600892502" r:id="rId33"/>
         </w:object>
       </w:r>
     </w:p>
@@ -10670,13 +10822,15 @@
         </w:numPr>
         <w:rPr>
           <w:rFonts w:ascii="Times New Roman" w:hAnsi="Times New Roman" w:cs="Times New Roman"/>
-          <w:sz w:val="26"/>
-          <w:szCs w:val="26"/>
-        </w:rPr>
-      </w:pPr>
-      <w:r>
-        <w:rPr>
-          <w:rFonts w:ascii="Times New Roman" w:hAnsi="Times New Roman" w:cs="Times New Roman"/>
+          <w:color w:val="auto"/>
+          <w:sz w:val="26"/>
+          <w:szCs w:val="26"/>
+        </w:rPr>
+      </w:pPr>
+      <w:r>
+        <w:rPr>
+          <w:rFonts w:ascii="Times New Roman" w:hAnsi="Times New Roman" w:cs="Times New Roman"/>
+          <w:color w:val="auto"/>
           <w:sz w:val="26"/>
           <w:szCs w:val="26"/>
         </w:rPr>
@@ -11643,13 +11797,15 @@
         </w:numPr>
         <w:rPr>
           <w:rFonts w:ascii="Times New Roman" w:hAnsi="Times New Roman" w:cs="Times New Roman"/>
-          <w:sz w:val="26"/>
-          <w:szCs w:val="26"/>
-        </w:rPr>
-      </w:pPr>
-      <w:r>
-        <w:rPr>
-          <w:rFonts w:ascii="Times New Roman" w:hAnsi="Times New Roman" w:cs="Times New Roman"/>
+          <w:color w:val="auto"/>
+          <w:sz w:val="26"/>
+          <w:szCs w:val="26"/>
+        </w:rPr>
+      </w:pPr>
+      <w:r>
+        <w:rPr>
+          <w:rFonts w:ascii="Times New Roman" w:hAnsi="Times New Roman" w:cs="Times New Roman"/>
+          <w:color w:val="auto"/>
           <w:sz w:val="26"/>
           <w:szCs w:val="26"/>
         </w:rPr>
@@ -11666,13 +11822,15 @@
         </w:numPr>
         <w:rPr>
           <w:rFonts w:ascii="Times New Roman" w:hAnsi="Times New Roman" w:cs="Times New Roman"/>
-          <w:sz w:val="26"/>
-          <w:szCs w:val="26"/>
-        </w:rPr>
-      </w:pPr>
-      <w:r>
-        <w:rPr>
-          <w:rFonts w:ascii="Times New Roman" w:hAnsi="Times New Roman" w:cs="Times New Roman"/>
+          <w:color w:val="auto"/>
+          <w:sz w:val="26"/>
+          <w:szCs w:val="26"/>
+        </w:rPr>
+      </w:pPr>
+      <w:r>
+        <w:rPr>
+          <w:rFonts w:ascii="Times New Roman" w:hAnsi="Times New Roman" w:cs="Times New Roman"/>
+          <w:color w:val="auto"/>
           <w:sz w:val="26"/>
           <w:szCs w:val="26"/>
         </w:rPr>
@@ -11694,10 +11852,10 @@
           <w:szCs w:val="26"/>
         </w:rPr>
         <w:object w:dxaOrig="14086" w:dyaOrig="11041">
-          <v:shape id="_x0000_i1033" type="#_x0000_t75" style="width:513.75pt;height:399pt" o:ole="">
+          <v:shape id="_x0000_i1037" type="#_x0000_t75" style="width:513.75pt;height:399pt" o:ole="">
             <v:imagedata r:id="rId21" o:title=""/>
           </v:shape>
-          <o:OLEObject Type="Embed" ProgID="Visio.Drawing.15" ShapeID="_x0000_i1033" DrawAspect="Content" ObjectID="_1600892767" r:id="rId34"/>
+          <o:OLEObject Type="Embed" ProgID="Visio.Drawing.15" ShapeID="_x0000_i1037" DrawAspect="Content" ObjectID="_1600892503" r:id="rId34"/>
         </w:object>
       </w:r>
     </w:p>
@@ -11710,13 +11868,15 @@
         </w:numPr>
         <w:rPr>
           <w:rFonts w:ascii="Times New Roman" w:hAnsi="Times New Roman" w:cs="Times New Roman"/>
-          <w:sz w:val="26"/>
-          <w:szCs w:val="26"/>
-        </w:rPr>
-      </w:pPr>
-      <w:r>
-        <w:rPr>
-          <w:rFonts w:ascii="Times New Roman" w:hAnsi="Times New Roman" w:cs="Times New Roman"/>
+          <w:color w:val="auto"/>
+          <w:sz w:val="26"/>
+          <w:szCs w:val="26"/>
+        </w:rPr>
+      </w:pPr>
+      <w:r>
+        <w:rPr>
+          <w:rFonts w:ascii="Times New Roman" w:hAnsi="Times New Roman" w:cs="Times New Roman"/>
+          <w:color w:val="auto"/>
           <w:sz w:val="26"/>
           <w:szCs w:val="26"/>
         </w:rPr>
@@ -12611,13 +12771,15 @@
         </w:numPr>
         <w:rPr>
           <w:rFonts w:ascii="Times New Roman" w:hAnsi="Times New Roman" w:cs="Times New Roman"/>
-          <w:sz w:val="26"/>
-          <w:szCs w:val="26"/>
-        </w:rPr>
-      </w:pPr>
-      <w:r>
-        <w:rPr>
-          <w:rFonts w:ascii="Times New Roman" w:hAnsi="Times New Roman" w:cs="Times New Roman"/>
+          <w:color w:val="auto"/>
+          <w:sz w:val="26"/>
+          <w:szCs w:val="26"/>
+        </w:rPr>
+      </w:pPr>
+      <w:r>
+        <w:rPr>
+          <w:rFonts w:ascii="Times New Roman" w:hAnsi="Times New Roman" w:cs="Times New Roman"/>
+          <w:color w:val="auto"/>
           <w:sz w:val="26"/>
           <w:szCs w:val="26"/>
         </w:rPr>
@@ -12634,13 +12796,15 @@
         </w:numPr>
         <w:rPr>
           <w:rFonts w:ascii="Times New Roman" w:hAnsi="Times New Roman" w:cs="Times New Roman"/>
-          <w:sz w:val="26"/>
-          <w:szCs w:val="26"/>
-        </w:rPr>
-      </w:pPr>
-      <w:r>
-        <w:rPr>
-          <w:rFonts w:ascii="Times New Roman" w:hAnsi="Times New Roman" w:cs="Times New Roman"/>
+          <w:color w:val="auto"/>
+          <w:sz w:val="26"/>
+          <w:szCs w:val="26"/>
+        </w:rPr>
+      </w:pPr>
+      <w:r>
+        <w:rPr>
+          <w:rFonts w:ascii="Times New Roman" w:hAnsi="Times New Roman" w:cs="Times New Roman"/>
+          <w:color w:val="auto"/>
           <w:sz w:val="26"/>
           <w:szCs w:val="26"/>
         </w:rPr>
@@ -12662,10 +12826,10 @@
           <w:szCs w:val="26"/>
         </w:rPr>
         <w:object w:dxaOrig="11865" w:dyaOrig="6780">
-          <v:shape id="_x0000_i1034" type="#_x0000_t75" style="width:482.25pt;height:312pt" o:ole="">
+          <v:shape id="_x0000_i1038" type="#_x0000_t75" style="width:482.25pt;height:312pt" o:ole="">
             <v:imagedata r:id="rId35" o:title=""/>
           </v:shape>
-          <o:OLEObject Type="Embed" ProgID="Visio.Drawing.15" ShapeID="_x0000_i1034" DrawAspect="Content" ObjectID="_1600892768" r:id="rId36"/>
+          <o:OLEObject Type="Embed" ProgID="Visio.Drawing.15" ShapeID="_x0000_i1038" DrawAspect="Content" ObjectID="_1600892504" r:id="rId36"/>
         </w:object>
       </w:r>
     </w:p>
@@ -12678,13 +12842,15 @@
         </w:numPr>
         <w:rPr>
           <w:rFonts w:ascii="Times New Roman" w:hAnsi="Times New Roman" w:cs="Times New Roman"/>
-          <w:sz w:val="26"/>
-          <w:szCs w:val="26"/>
-        </w:rPr>
-      </w:pPr>
-      <w:r>
-        <w:rPr>
-          <w:rFonts w:ascii="Times New Roman" w:hAnsi="Times New Roman" w:cs="Times New Roman"/>
+          <w:color w:val="auto"/>
+          <w:sz w:val="26"/>
+          <w:szCs w:val="26"/>
+        </w:rPr>
+      </w:pPr>
+      <w:r>
+        <w:rPr>
+          <w:rFonts w:ascii="Times New Roman" w:hAnsi="Times New Roman" w:cs="Times New Roman"/>
+          <w:color w:val="auto"/>
           <w:sz w:val="26"/>
           <w:szCs w:val="26"/>
         </w:rPr>
@@ -13083,13 +13249,15 @@
         </w:numPr>
         <w:rPr>
           <w:rFonts w:ascii="Times New Roman" w:hAnsi="Times New Roman" w:cs="Times New Roman"/>
-          <w:sz w:val="26"/>
-          <w:szCs w:val="26"/>
-        </w:rPr>
-      </w:pPr>
-      <w:r>
-        <w:rPr>
-          <w:rFonts w:ascii="Times New Roman" w:hAnsi="Times New Roman" w:cs="Times New Roman"/>
+          <w:color w:val="auto"/>
+          <w:sz w:val="26"/>
+          <w:szCs w:val="26"/>
+        </w:rPr>
+      </w:pPr>
+      <w:r>
+        <w:rPr>
+          <w:rFonts w:ascii="Times New Roman" w:hAnsi="Times New Roman" w:cs="Times New Roman"/>
+          <w:color w:val="auto"/>
           <w:sz w:val="26"/>
           <w:szCs w:val="26"/>
         </w:rPr>
@@ -13106,13 +13274,15 @@
         </w:numPr>
         <w:rPr>
           <w:rFonts w:ascii="Times New Roman" w:hAnsi="Times New Roman" w:cs="Times New Roman"/>
-          <w:sz w:val="26"/>
-          <w:szCs w:val="26"/>
-        </w:rPr>
-      </w:pPr>
-      <w:r>
-        <w:rPr>
-          <w:rFonts w:ascii="Times New Roman" w:hAnsi="Times New Roman" w:cs="Times New Roman"/>
+          <w:color w:val="auto"/>
+          <w:sz w:val="26"/>
+          <w:szCs w:val="26"/>
+        </w:rPr>
+      </w:pPr>
+      <w:r>
+        <w:rPr>
+          <w:rFonts w:ascii="Times New Roman" w:hAnsi="Times New Roman" w:cs="Times New Roman"/>
+          <w:color w:val="auto"/>
           <w:sz w:val="26"/>
           <w:szCs w:val="26"/>
         </w:rPr>
@@ -13134,10 +13304,10 @@
           <w:szCs w:val="26"/>
         </w:rPr>
         <w:object w:dxaOrig="15165" w:dyaOrig="10861">
-          <v:shape id="_x0000_i1035" type="#_x0000_t75" style="width:468pt;height:335.25pt" o:ole="">
+          <v:shape id="_x0000_i1039" type="#_x0000_t75" style="width:468pt;height:335.25pt" o:ole="">
             <v:imagedata r:id="rId37" o:title=""/>
           </v:shape>
-          <o:OLEObject Type="Embed" ProgID="Visio.Drawing.15" ShapeID="_x0000_i1035" DrawAspect="Content" ObjectID="_1600892769" r:id="rId38"/>
+          <o:OLEObject Type="Embed" ProgID="Visio.Drawing.15" ShapeID="_x0000_i1039" DrawAspect="Content" ObjectID="_1600892505" r:id="rId38"/>
         </w:object>
       </w:r>
     </w:p>
@@ -13150,13 +13320,15 @@
         </w:numPr>
         <w:rPr>
           <w:rFonts w:ascii="Times New Roman" w:hAnsi="Times New Roman" w:cs="Times New Roman"/>
-          <w:sz w:val="26"/>
-          <w:szCs w:val="26"/>
-        </w:rPr>
-      </w:pPr>
-      <w:r>
-        <w:rPr>
-          <w:rFonts w:ascii="Times New Roman" w:hAnsi="Times New Roman" w:cs="Times New Roman"/>
+          <w:color w:val="auto"/>
+          <w:sz w:val="26"/>
+          <w:szCs w:val="26"/>
+        </w:rPr>
+      </w:pPr>
+      <w:r>
+        <w:rPr>
+          <w:rFonts w:ascii="Times New Roman" w:hAnsi="Times New Roman" w:cs="Times New Roman"/>
+          <w:color w:val="auto"/>
           <w:sz w:val="26"/>
           <w:szCs w:val="26"/>
         </w:rPr>
@@ -14145,13 +14317,15 @@
         </w:numPr>
         <w:rPr>
           <w:rFonts w:ascii="Times New Roman" w:hAnsi="Times New Roman" w:cs="Times New Roman"/>
-          <w:sz w:val="26"/>
-          <w:szCs w:val="26"/>
-        </w:rPr>
-      </w:pPr>
-      <w:r>
-        <w:rPr>
-          <w:rFonts w:ascii="Times New Roman" w:hAnsi="Times New Roman" w:cs="Times New Roman"/>
+          <w:color w:val="auto"/>
+          <w:sz w:val="26"/>
+          <w:szCs w:val="26"/>
+        </w:rPr>
+      </w:pPr>
+      <w:r>
+        <w:rPr>
+          <w:rFonts w:ascii="Times New Roman" w:hAnsi="Times New Roman" w:cs="Times New Roman"/>
+          <w:color w:val="auto"/>
           <w:sz w:val="26"/>
           <w:szCs w:val="26"/>
         </w:rPr>
@@ -14168,13 +14342,15 @@
         </w:numPr>
         <w:rPr>
           <w:rFonts w:ascii="Times New Roman" w:hAnsi="Times New Roman" w:cs="Times New Roman"/>
-          <w:sz w:val="26"/>
-          <w:szCs w:val="26"/>
-        </w:rPr>
-      </w:pPr>
-      <w:r>
-        <w:rPr>
-          <w:rFonts w:ascii="Times New Roman" w:hAnsi="Times New Roman" w:cs="Times New Roman"/>
+          <w:color w:val="auto"/>
+          <w:sz w:val="26"/>
+          <w:szCs w:val="26"/>
+        </w:rPr>
+      </w:pPr>
+      <w:r>
+        <w:rPr>
+          <w:rFonts w:ascii="Times New Roman" w:hAnsi="Times New Roman" w:cs="Times New Roman"/>
+          <w:color w:val="auto"/>
           <w:sz w:val="26"/>
           <w:szCs w:val="26"/>
         </w:rPr>
@@ -14196,10 +14372,10 @@
           <w:szCs w:val="26"/>
         </w:rPr>
         <w:object w:dxaOrig="9406" w:dyaOrig="5251">
-          <v:shape id="_x0000_i1088" type="#_x0000_t75" style="width:468pt;height:259.5pt" o:ole="">
+          <v:shape id="_x0000_i1040" type="#_x0000_t75" style="width:468pt;height:259.5pt" o:ole="">
             <v:imagedata r:id="rId13" o:title=""/>
           </v:shape>
-          <o:OLEObject Type="Embed" ProgID="Visio.Drawing.15" ShapeID="_x0000_i1088" DrawAspect="Content" ObjectID="_1600892770" r:id="rId39"/>
+          <o:OLEObject Type="Embed" ProgID="Visio.Drawing.15" ShapeID="_x0000_i1040" DrawAspect="Content" ObjectID="_1600892506" r:id="rId39"/>
         </w:object>
       </w:r>
     </w:p>
@@ -14212,13 +14388,15 @@
         </w:numPr>
         <w:rPr>
           <w:rFonts w:ascii="Times New Roman" w:hAnsi="Times New Roman" w:cs="Times New Roman"/>
-          <w:sz w:val="26"/>
-          <w:szCs w:val="26"/>
-        </w:rPr>
-      </w:pPr>
-      <w:r>
-        <w:rPr>
-          <w:rFonts w:ascii="Times New Roman" w:hAnsi="Times New Roman" w:cs="Times New Roman"/>
+          <w:color w:val="auto"/>
+          <w:sz w:val="26"/>
+          <w:szCs w:val="26"/>
+        </w:rPr>
+      </w:pPr>
+      <w:r>
+        <w:rPr>
+          <w:rFonts w:ascii="Times New Roman" w:hAnsi="Times New Roman" w:cs="Times New Roman"/>
+          <w:color w:val="auto"/>
           <w:sz w:val="26"/>
           <w:szCs w:val="26"/>
         </w:rPr>
@@ -14377,23 +14555,7 @@
                 <w:sz w:val="26"/>
                 <w:szCs w:val="26"/>
               </w:rPr>
-              <w:t xml:space="preserve">Click mở </w:t>
-            </w:r>
-            <w:r>
-              <w:rPr>
-                <w:color w:val="auto"/>
-                <w:sz w:val="26"/>
-                <w:szCs w:val="26"/>
-              </w:rPr>
-              <w:t>Xem danh sách đặt phòng</w:t>
-            </w:r>
-            <w:r>
-              <w:rPr>
-                <w:color w:val="auto"/>
-                <w:sz w:val="26"/>
-                <w:szCs w:val="26"/>
-              </w:rPr>
-              <w:t>.</w:t>
+              <w:t>Click mở Xem danh sách đặt phòng.</w:t>
             </w:r>
           </w:p>
         </w:tc>
@@ -14465,23 +14627,7 @@
                 <w:sz w:val="26"/>
                 <w:szCs w:val="26"/>
               </w:rPr>
-              <w:t xml:space="preserve">Hiển thị thông tin </w:t>
-            </w:r>
-            <w:r>
-              <w:rPr>
-                <w:color w:val="auto"/>
-                <w:sz w:val="26"/>
-                <w:szCs w:val="26"/>
-              </w:rPr>
-              <w:t>danh sách đặt phòng của người dùng</w:t>
-            </w:r>
-            <w:r>
-              <w:rPr>
-                <w:color w:val="auto"/>
-                <w:sz w:val="26"/>
-                <w:szCs w:val="26"/>
-              </w:rPr>
-              <w:t>:</w:t>
+              <w:t>Hiển thị thông tin danh sách đặt phòng của người dùng:</w:t>
             </w:r>
           </w:p>
           <w:p>
@@ -14502,25 +14648,7 @@
                 <w:sz w:val="26"/>
                 <w:szCs w:val="26"/>
               </w:rPr>
-              <w:t xml:space="preserve">+ Thành công: Hiển thị </w:t>
-            </w:r>
-            <w:r>
-              <w:rPr>
-                <w:rFonts w:cs="Times New Roman"/>
-                <w:color w:val="auto"/>
-                <w:sz w:val="26"/>
-                <w:szCs w:val="26"/>
-              </w:rPr>
-              <w:t>danh sách đặt phòng của người dùng</w:t>
-            </w:r>
-            <w:r>
-              <w:rPr>
-                <w:rFonts w:cs="Times New Roman"/>
-                <w:color w:val="auto"/>
-                <w:sz w:val="26"/>
-                <w:szCs w:val="26"/>
-              </w:rPr>
-              <w:t>.</w:t>
+              <w:t>+ Thành công: Hiển thị danh sách đặt phòng của người dùng.</w:t>
             </w:r>
           </w:p>
           <w:p>
@@ -14589,15 +14717,7 @@
                 <w:sz w:val="26"/>
                 <w:szCs w:val="26"/>
               </w:rPr>
-              <w:t xml:space="preserve">Hiển thị trang thông tin </w:t>
-            </w:r>
-            <w:r>
-              <w:rPr>
-                <w:color w:val="auto"/>
-                <w:sz w:val="26"/>
-                <w:szCs w:val="26"/>
-              </w:rPr>
-              <w:t>đặt phòng của người dùng</w:t>
+              <w:t>Hiển thị trang thông tin đặt phòng của người dùng</w:t>
             </w:r>
           </w:p>
         </w:tc>
@@ -14640,23 +14760,7 @@
                 <w:sz w:val="26"/>
                 <w:szCs w:val="26"/>
               </w:rPr>
-              <w:t xml:space="preserve">+ Nếu có dữ liệu: Hiển thị </w:t>
-            </w:r>
-            <w:r>
-              <w:rPr>
-                <w:color w:val="auto"/>
-                <w:sz w:val="26"/>
-                <w:szCs w:val="26"/>
-              </w:rPr>
-              <w:t>thông tin đặt phòng của</w:t>
-            </w:r>
-            <w:r>
-              <w:rPr>
-                <w:color w:val="auto"/>
-                <w:sz w:val="26"/>
-                <w:szCs w:val="26"/>
-              </w:rPr>
-              <w:t xml:space="preserve"> người dùng, bao gồm các trường:</w:t>
+              <w:t>+ Nếu có dữ liệu: Hiển thị thông tin đặt phòng của người dùng, bao gồm các trường:</w:t>
             </w:r>
           </w:p>
           <w:p>
@@ -14809,13 +14913,15 @@
         </w:numPr>
         <w:rPr>
           <w:rFonts w:ascii="Times New Roman" w:hAnsi="Times New Roman" w:cs="Times New Roman"/>
-          <w:sz w:val="26"/>
-          <w:szCs w:val="26"/>
-        </w:rPr>
-      </w:pPr>
-      <w:r>
-        <w:rPr>
-          <w:rFonts w:ascii="Times New Roman" w:hAnsi="Times New Roman" w:cs="Times New Roman"/>
+          <w:color w:val="auto"/>
+          <w:sz w:val="26"/>
+          <w:szCs w:val="26"/>
+        </w:rPr>
+      </w:pPr>
+      <w:r>
+        <w:rPr>
+          <w:rFonts w:ascii="Times New Roman" w:hAnsi="Times New Roman" w:cs="Times New Roman"/>
+          <w:color w:val="auto"/>
           <w:sz w:val="26"/>
           <w:szCs w:val="26"/>
         </w:rPr>
@@ -14849,13 +14955,15 @@
         </w:numPr>
         <w:rPr>
           <w:rFonts w:ascii="Times New Roman" w:hAnsi="Times New Roman" w:cs="Times New Roman"/>
-          <w:sz w:val="26"/>
-          <w:szCs w:val="26"/>
-        </w:rPr>
-      </w:pPr>
-      <w:r>
-        <w:rPr>
-          <w:rFonts w:ascii="Times New Roman" w:hAnsi="Times New Roman" w:cs="Times New Roman"/>
+          <w:color w:val="auto"/>
+          <w:sz w:val="26"/>
+          <w:szCs w:val="26"/>
+        </w:rPr>
+      </w:pPr>
+      <w:r>
+        <w:rPr>
+          <w:rFonts w:ascii="Times New Roman" w:hAnsi="Times New Roman" w:cs="Times New Roman"/>
+          <w:color w:val="auto"/>
           <w:sz w:val="26"/>
           <w:szCs w:val="26"/>
         </w:rPr>
@@ -14885,17 +14993,20 @@
         <w:pStyle w:val="Heading2"/>
         <w:rPr>
           <w:rFonts w:ascii="Times New Roman" w:hAnsi="Times New Roman" w:cs="Times New Roman"/>
-        </w:rPr>
-      </w:pPr>
-      <w:r>
-        <w:rPr>
-          <w:rFonts w:ascii="Times New Roman" w:hAnsi="Times New Roman" w:cs="Times New Roman"/>
+          <w:color w:val="auto"/>
+        </w:rPr>
+      </w:pPr>
+      <w:r>
+        <w:rPr>
+          <w:rFonts w:ascii="Times New Roman" w:hAnsi="Times New Roman" w:cs="Times New Roman"/>
+          <w:color w:val="auto"/>
         </w:rPr>
         <w:t>IV.3</w:t>
       </w:r>
       <w:r>
         <w:rPr>
           <w:rFonts w:ascii="Times New Roman" w:hAnsi="Times New Roman" w:cs="Times New Roman"/>
+          <w:color w:val="auto"/>
         </w:rPr>
         <w:t>. Quản lý người dùng</w:t>
       </w:r>
@@ -14909,13 +15020,15 @@
         </w:numPr>
         <w:rPr>
           <w:rFonts w:ascii="Times New Roman" w:hAnsi="Times New Roman" w:cs="Times New Roman"/>
-          <w:sz w:val="26"/>
-          <w:szCs w:val="26"/>
-        </w:rPr>
-      </w:pPr>
-      <w:r>
-        <w:rPr>
-          <w:rFonts w:ascii="Times New Roman" w:hAnsi="Times New Roman" w:cs="Times New Roman"/>
+          <w:color w:val="auto"/>
+          <w:sz w:val="26"/>
+          <w:szCs w:val="26"/>
+        </w:rPr>
+      </w:pPr>
+      <w:r>
+        <w:rPr>
+          <w:rFonts w:ascii="Times New Roman" w:hAnsi="Times New Roman" w:cs="Times New Roman"/>
+          <w:color w:val="auto"/>
           <w:sz w:val="26"/>
           <w:szCs w:val="26"/>
         </w:rPr>
@@ -15006,13 +15119,15 @@
         </w:numPr>
         <w:rPr>
           <w:rFonts w:ascii="Times New Roman" w:hAnsi="Times New Roman" w:cs="Times New Roman"/>
-          <w:sz w:val="26"/>
-          <w:szCs w:val="26"/>
-        </w:rPr>
-      </w:pPr>
-      <w:r>
-        <w:rPr>
-          <w:rFonts w:ascii="Times New Roman" w:hAnsi="Times New Roman" w:cs="Times New Roman"/>
+          <w:color w:val="auto"/>
+          <w:sz w:val="26"/>
+          <w:szCs w:val="26"/>
+        </w:rPr>
+      </w:pPr>
+      <w:r>
+        <w:rPr>
+          <w:rFonts w:ascii="Times New Roman" w:hAnsi="Times New Roman" w:cs="Times New Roman"/>
+          <w:color w:val="auto"/>
           <w:sz w:val="26"/>
           <w:szCs w:val="26"/>
         </w:rPr>
@@ -15058,13 +15173,15 @@
         </w:numPr>
         <w:rPr>
           <w:rFonts w:ascii="Times New Roman" w:hAnsi="Times New Roman" w:cs="Times New Roman"/>
-          <w:sz w:val="26"/>
-          <w:szCs w:val="26"/>
-        </w:rPr>
-      </w:pPr>
-      <w:r>
-        <w:rPr>
-          <w:rFonts w:ascii="Times New Roman" w:hAnsi="Times New Roman" w:cs="Times New Roman"/>
+          <w:color w:val="auto"/>
+          <w:sz w:val="26"/>
+          <w:szCs w:val="26"/>
+        </w:rPr>
+      </w:pPr>
+      <w:r>
+        <w:rPr>
+          <w:rFonts w:ascii="Times New Roman" w:hAnsi="Times New Roman" w:cs="Times New Roman"/>
+          <w:color w:val="auto"/>
           <w:sz w:val="26"/>
           <w:szCs w:val="26"/>
         </w:rPr>
@@ -15102,13 +15219,15 @@
         </w:numPr>
         <w:rPr>
           <w:rFonts w:ascii="Times New Roman" w:hAnsi="Times New Roman" w:cs="Times New Roman"/>
-          <w:sz w:val="26"/>
-          <w:szCs w:val="26"/>
-        </w:rPr>
-      </w:pPr>
-      <w:r>
-        <w:rPr>
-          <w:rFonts w:ascii="Times New Roman" w:hAnsi="Times New Roman" w:cs="Times New Roman"/>
+          <w:color w:val="auto"/>
+          <w:sz w:val="26"/>
+          <w:szCs w:val="26"/>
+        </w:rPr>
+      </w:pPr>
+      <w:r>
+        <w:rPr>
+          <w:rFonts w:ascii="Times New Roman" w:hAnsi="Times New Roman" w:cs="Times New Roman"/>
+          <w:color w:val="auto"/>
           <w:sz w:val="26"/>
           <w:szCs w:val="26"/>
         </w:rPr>
@@ -15125,13 +15244,15 @@
         </w:numPr>
         <w:rPr>
           <w:rFonts w:ascii="Times New Roman" w:hAnsi="Times New Roman" w:cs="Times New Roman"/>
-          <w:sz w:val="26"/>
-          <w:szCs w:val="26"/>
-        </w:rPr>
-      </w:pPr>
-      <w:r>
-        <w:rPr>
-          <w:rFonts w:ascii="Times New Roman" w:hAnsi="Times New Roman" w:cs="Times New Roman"/>
+          <w:color w:val="auto"/>
+          <w:sz w:val="26"/>
+          <w:szCs w:val="26"/>
+        </w:rPr>
+      </w:pPr>
+      <w:r>
+        <w:rPr>
+          <w:rFonts w:ascii="Times New Roman" w:hAnsi="Times New Roman" w:cs="Times New Roman"/>
+          <w:color w:val="auto"/>
           <w:sz w:val="26"/>
           <w:szCs w:val="26"/>
         </w:rPr>
@@ -15147,13 +15268,15 @@
         </w:numPr>
         <w:rPr>
           <w:rFonts w:ascii="Times New Roman" w:hAnsi="Times New Roman" w:cs="Times New Roman"/>
-          <w:sz w:val="26"/>
-          <w:szCs w:val="26"/>
-        </w:rPr>
-      </w:pPr>
-      <w:r>
-        <w:rPr>
-          <w:rFonts w:ascii="Times New Roman" w:hAnsi="Times New Roman" w:cs="Times New Roman"/>
+          <w:color w:val="auto"/>
+          <w:sz w:val="26"/>
+          <w:szCs w:val="26"/>
+        </w:rPr>
+      </w:pPr>
+      <w:r>
+        <w:rPr>
+          <w:rFonts w:ascii="Times New Roman" w:hAnsi="Times New Roman" w:cs="Times New Roman"/>
+          <w:color w:val="auto"/>
           <w:sz w:val="26"/>
           <w:szCs w:val="26"/>
         </w:rPr>
@@ -15175,10 +15298,10 @@
           <w:szCs w:val="26"/>
         </w:rPr>
         <w:object w:dxaOrig="14085" w:dyaOrig="11040">
-          <v:shape id="_x0000_i1093" type="#_x0000_t75" style="width:524.25pt;height:436.5pt" o:ole="">
+          <v:shape id="_x0000_i1041" type="#_x0000_t75" style="width:524.25pt;height:436.5pt" o:ole="">
             <v:imagedata r:id="rId40" o:title=""/>
           </v:shape>
-          <o:OLEObject Type="Embed" ProgID="Visio.Drawing.15" ShapeID="_x0000_i1093" DrawAspect="Content" ObjectID="_1600892771" r:id="rId41"/>
+          <o:OLEObject Type="Embed" ProgID="Visio.Drawing.15" ShapeID="_x0000_i1041" DrawAspect="Content" ObjectID="_1600892507" r:id="rId41"/>
         </w:object>
       </w:r>
     </w:p>
@@ -15191,13 +15314,15 @@
         </w:numPr>
         <w:rPr>
           <w:rFonts w:ascii="Times New Roman" w:hAnsi="Times New Roman" w:cs="Times New Roman"/>
-          <w:sz w:val="26"/>
-          <w:szCs w:val="26"/>
-        </w:rPr>
-      </w:pPr>
-      <w:r>
-        <w:rPr>
-          <w:rFonts w:ascii="Times New Roman" w:hAnsi="Times New Roman" w:cs="Times New Roman"/>
+          <w:color w:val="auto"/>
+          <w:sz w:val="26"/>
+          <w:szCs w:val="26"/>
+        </w:rPr>
+      </w:pPr>
+      <w:r>
+        <w:rPr>
+          <w:rFonts w:ascii="Times New Roman" w:hAnsi="Times New Roman" w:cs="Times New Roman"/>
+          <w:color w:val="auto"/>
           <w:sz w:val="26"/>
           <w:szCs w:val="26"/>
         </w:rPr>
@@ -15428,23 +15553,7 @@
                 <w:sz w:val="26"/>
                 <w:szCs w:val="26"/>
               </w:rPr>
-              <w:t xml:space="preserve">Hiển thị màn hình thông tin chi tiết </w:t>
-            </w:r>
-            <w:r>
-              <w:rPr>
-                <w:color w:val="auto"/>
-                <w:sz w:val="26"/>
-                <w:szCs w:val="26"/>
-              </w:rPr>
-              <w:t>Thay đổi trạng thái người dùng</w:t>
-            </w:r>
-            <w:r>
-              <w:rPr>
-                <w:color w:val="auto"/>
-                <w:sz w:val="26"/>
-                <w:szCs w:val="26"/>
-              </w:rPr>
-              <w:t>.</w:t>
+              <w:t>Hiển thị màn hình thông tin chi tiết Thay đổi trạng thái người dùng.</w:t>
             </w:r>
           </w:p>
         </w:tc>
@@ -16014,13 +16123,15 @@
         </w:numPr>
         <w:rPr>
           <w:rFonts w:ascii="Times New Roman" w:hAnsi="Times New Roman" w:cs="Times New Roman"/>
-          <w:sz w:val="26"/>
-          <w:szCs w:val="26"/>
-        </w:rPr>
-      </w:pPr>
-      <w:r>
-        <w:rPr>
-          <w:rFonts w:ascii="Times New Roman" w:hAnsi="Times New Roman" w:cs="Times New Roman"/>
+          <w:color w:val="auto"/>
+          <w:sz w:val="26"/>
+          <w:szCs w:val="26"/>
+        </w:rPr>
+      </w:pPr>
+      <w:r>
+        <w:rPr>
+          <w:rFonts w:ascii="Times New Roman" w:hAnsi="Times New Roman" w:cs="Times New Roman"/>
+          <w:color w:val="auto"/>
           <w:sz w:val="26"/>
           <w:szCs w:val="26"/>
         </w:rPr>
@@ -16037,13 +16148,15 @@
         </w:numPr>
         <w:rPr>
           <w:rFonts w:ascii="Times New Roman" w:hAnsi="Times New Roman" w:cs="Times New Roman"/>
-          <w:sz w:val="26"/>
-          <w:szCs w:val="26"/>
-        </w:rPr>
-      </w:pPr>
-      <w:r>
-        <w:rPr>
-          <w:rFonts w:ascii="Times New Roman" w:hAnsi="Times New Roman" w:cs="Times New Roman"/>
+          <w:color w:val="auto"/>
+          <w:sz w:val="26"/>
+          <w:szCs w:val="26"/>
+        </w:rPr>
+      </w:pPr>
+      <w:r>
+        <w:rPr>
+          <w:rFonts w:ascii="Times New Roman" w:hAnsi="Times New Roman" w:cs="Times New Roman"/>
+          <w:color w:val="auto"/>
           <w:sz w:val="26"/>
           <w:szCs w:val="26"/>
         </w:rPr>
@@ -16065,10 +16178,10 @@
           <w:szCs w:val="26"/>
         </w:rPr>
         <w:object w:dxaOrig="14085" w:dyaOrig="11040">
-          <v:shape id="_x0000_i1096" type="#_x0000_t75" style="width:524.25pt;height:436.5pt" o:ole="">
+          <v:shape id="_x0000_i1042" type="#_x0000_t75" style="width:524.25pt;height:436.5pt" o:ole="">
             <v:imagedata r:id="rId42" o:title=""/>
           </v:shape>
-          <o:OLEObject Type="Embed" ProgID="Visio.Drawing.15" ShapeID="_x0000_i1096" DrawAspect="Content" ObjectID="_1600892772" r:id="rId43"/>
+          <o:OLEObject Type="Embed" ProgID="Visio.Drawing.15" ShapeID="_x0000_i1042" DrawAspect="Content" ObjectID="_1600892508" r:id="rId43"/>
         </w:object>
       </w:r>
     </w:p>
@@ -16081,13 +16194,15 @@
         </w:numPr>
         <w:rPr>
           <w:rFonts w:ascii="Times New Roman" w:hAnsi="Times New Roman" w:cs="Times New Roman"/>
-          <w:sz w:val="26"/>
-          <w:szCs w:val="26"/>
-        </w:rPr>
-      </w:pPr>
-      <w:r>
-        <w:rPr>
-          <w:rFonts w:ascii="Times New Roman" w:hAnsi="Times New Roman" w:cs="Times New Roman"/>
+          <w:color w:val="auto"/>
+          <w:sz w:val="26"/>
+          <w:szCs w:val="26"/>
+        </w:rPr>
+      </w:pPr>
+      <w:r>
+        <w:rPr>
+          <w:rFonts w:ascii="Times New Roman" w:hAnsi="Times New Roman" w:cs="Times New Roman"/>
+          <w:color w:val="auto"/>
           <w:sz w:val="26"/>
           <w:szCs w:val="26"/>
         </w:rPr>
@@ -16318,23 +16433,7 @@
                 <w:sz w:val="26"/>
                 <w:szCs w:val="26"/>
               </w:rPr>
-              <w:t xml:space="preserve">Hiển thị màn hình thông tin chi tiết Thay đổi </w:t>
-            </w:r>
-            <w:r>
-              <w:rPr>
-                <w:color w:val="auto"/>
-                <w:sz w:val="26"/>
-                <w:szCs w:val="26"/>
-              </w:rPr>
-              <w:t>quyền</w:t>
-            </w:r>
-            <w:r>
-              <w:rPr>
-                <w:color w:val="auto"/>
-                <w:sz w:val="26"/>
-                <w:szCs w:val="26"/>
-              </w:rPr>
-              <w:t xml:space="preserve"> người dùng.</w:t>
+              <w:t>Hiển thị màn hình thông tin chi tiết Thay đổi quyền người dùng.</w:t>
             </w:r>
           </w:p>
         </w:tc>
@@ -16888,13 +16987,15 @@
         </w:numPr>
         <w:rPr>
           <w:rFonts w:ascii="Times New Roman" w:hAnsi="Times New Roman" w:cs="Times New Roman"/>
-          <w:sz w:val="26"/>
-          <w:szCs w:val="26"/>
-        </w:rPr>
-      </w:pPr>
-      <w:r>
-        <w:rPr>
-          <w:rFonts w:ascii="Times New Roman" w:hAnsi="Times New Roman" w:cs="Times New Roman"/>
+          <w:color w:val="auto"/>
+          <w:sz w:val="26"/>
+          <w:szCs w:val="26"/>
+        </w:rPr>
+      </w:pPr>
+      <w:r>
+        <w:rPr>
+          <w:rFonts w:ascii="Times New Roman" w:hAnsi="Times New Roman" w:cs="Times New Roman"/>
+          <w:color w:val="auto"/>
           <w:sz w:val="26"/>
           <w:szCs w:val="26"/>
         </w:rPr>
@@ -16928,13 +17029,15 @@
         </w:numPr>
         <w:rPr>
           <w:rFonts w:ascii="Times New Roman" w:hAnsi="Times New Roman" w:cs="Times New Roman"/>
-          <w:sz w:val="26"/>
-          <w:szCs w:val="26"/>
-        </w:rPr>
-      </w:pPr>
-      <w:r>
-        <w:rPr>
-          <w:rFonts w:ascii="Times New Roman" w:hAnsi="Times New Roman" w:cs="Times New Roman"/>
+          <w:color w:val="auto"/>
+          <w:sz w:val="26"/>
+          <w:szCs w:val="26"/>
+        </w:rPr>
+      </w:pPr>
+      <w:r>
+        <w:rPr>
+          <w:rFonts w:ascii="Times New Roman" w:hAnsi="Times New Roman" w:cs="Times New Roman"/>
+          <w:color w:val="auto"/>
           <w:sz w:val="26"/>
           <w:szCs w:val="26"/>
         </w:rPr>
@@ -16964,25 +17067,15 @@
         <w:pStyle w:val="Heading2"/>
         <w:rPr>
           <w:rFonts w:ascii="Times New Roman" w:hAnsi="Times New Roman" w:cs="Times New Roman"/>
-        </w:rPr>
-      </w:pPr>
-      <w:r>
-        <w:rPr>
-          <w:rFonts w:ascii="Times New Roman" w:hAnsi="Times New Roman" w:cs="Times New Roman"/>
-        </w:rPr>
-        <w:t>IV.4</w:t>
-      </w:r>
-      <w:r>
-        <w:rPr>
-          <w:rFonts w:ascii="Times New Roman" w:hAnsi="Times New Roman" w:cs="Times New Roman"/>
-        </w:rPr>
-        <w:t xml:space="preserve">. </w:t>
-      </w:r>
-      <w:r>
-        <w:rPr>
-          <w:rFonts w:ascii="Times New Roman" w:hAnsi="Times New Roman" w:cs="Times New Roman"/>
-        </w:rPr>
-        <w:t>Đặt phòng khách sạn</w:t>
+          <w:color w:val="auto"/>
+        </w:rPr>
+      </w:pPr>
+      <w:r>
+        <w:rPr>
+          <w:rFonts w:ascii="Times New Roman" w:hAnsi="Times New Roman" w:cs="Times New Roman"/>
+          <w:color w:val="auto"/>
+        </w:rPr>
+        <w:t>IV.4. Đặt phòng khách sạn</w:t>
       </w:r>
     </w:p>
     <w:p>
@@ -16994,13 +17087,15 @@
         </w:numPr>
         <w:rPr>
           <w:rFonts w:ascii="Times New Roman" w:hAnsi="Times New Roman" w:cs="Times New Roman"/>
-          <w:sz w:val="26"/>
-          <w:szCs w:val="26"/>
-        </w:rPr>
-      </w:pPr>
-      <w:r>
-        <w:rPr>
-          <w:rFonts w:ascii="Times New Roman" w:hAnsi="Times New Roman" w:cs="Times New Roman"/>
+          <w:color w:val="auto"/>
+          <w:sz w:val="26"/>
+          <w:szCs w:val="26"/>
+        </w:rPr>
+      </w:pPr>
+      <w:r>
+        <w:rPr>
+          <w:rFonts w:ascii="Times New Roman" w:hAnsi="Times New Roman" w:cs="Times New Roman"/>
+          <w:color w:val="auto"/>
           <w:sz w:val="26"/>
           <w:szCs w:val="26"/>
         </w:rPr>
@@ -17031,23 +17126,7 @@
           <w:sz w:val="26"/>
           <w:szCs w:val="26"/>
         </w:rPr>
-        <w:t xml:space="preserve">Chức năng này cho phép </w:t>
-      </w:r>
-      <w:r>
-        <w:rPr>
-          <w:rFonts w:ascii="Times New Roman" w:hAnsi="Times New Roman" w:cs="Times New Roman"/>
-          <w:sz w:val="26"/>
-          <w:szCs w:val="26"/>
-        </w:rPr>
-        <w:t>người dùng đặt phòng khách sạn</w:t>
-      </w:r>
-      <w:r>
-        <w:rPr>
-          <w:rFonts w:ascii="Times New Roman" w:hAnsi="Times New Roman" w:cs="Times New Roman"/>
-          <w:sz w:val="26"/>
-          <w:szCs w:val="26"/>
-        </w:rPr>
-        <w:t>:</w:t>
+        <w:t>Chức năng này cho phép người dùng đặt phòng khách sạn:</w:t>
       </w:r>
     </w:p>
     <w:p>
@@ -17095,15 +17174,7 @@
           <w:sz w:val="26"/>
           <w:szCs w:val="26"/>
         </w:rPr>
-        <w:t xml:space="preserve">Lọc/ </w:t>
-      </w:r>
-      <w:r>
-        <w:rPr>
-          <w:rFonts w:ascii="Times New Roman" w:hAnsi="Times New Roman" w:cs="Times New Roman"/>
-          <w:sz w:val="26"/>
-          <w:szCs w:val="26"/>
-        </w:rPr>
-        <w:t>Tìm kiếm khách sạn</w:t>
+        <w:t>Lọc/ Tìm kiếm khách sạn</w:t>
       </w:r>
     </w:p>
     <w:p>
@@ -17163,13 +17234,15 @@
         </w:numPr>
         <w:rPr>
           <w:rFonts w:ascii="Times New Roman" w:hAnsi="Times New Roman" w:cs="Times New Roman"/>
-          <w:sz w:val="26"/>
-          <w:szCs w:val="26"/>
-        </w:rPr>
-      </w:pPr>
-      <w:r>
-        <w:rPr>
-          <w:rFonts w:ascii="Times New Roman" w:hAnsi="Times New Roman" w:cs="Times New Roman"/>
+          <w:color w:val="auto"/>
+          <w:sz w:val="26"/>
+          <w:szCs w:val="26"/>
+        </w:rPr>
+      </w:pPr>
+      <w:r>
+        <w:rPr>
+          <w:rFonts w:ascii="Times New Roman" w:hAnsi="Times New Roman" w:cs="Times New Roman"/>
+          <w:color w:val="auto"/>
           <w:sz w:val="26"/>
           <w:szCs w:val="26"/>
         </w:rPr>
@@ -17191,15 +17264,7 @@
           <w:sz w:val="26"/>
           <w:szCs w:val="26"/>
         </w:rPr>
-        <w:t>Người dùng đăng nhập vào hệ thống</w:t>
-      </w:r>
-      <w:r>
-        <w:rPr>
-          <w:rFonts w:ascii="Times New Roman" w:hAnsi="Times New Roman" w:cs="Times New Roman"/>
-          <w:sz w:val="26"/>
-          <w:szCs w:val="26"/>
-        </w:rPr>
-        <w:t>.</w:t>
+        <w:t>Người dùng đăng nhập vào hệ thống.</w:t>
       </w:r>
     </w:p>
     <w:p>
@@ -17211,13 +17276,15 @@
         </w:numPr>
         <w:rPr>
           <w:rFonts w:ascii="Times New Roman" w:hAnsi="Times New Roman" w:cs="Times New Roman"/>
-          <w:sz w:val="26"/>
-          <w:szCs w:val="26"/>
-        </w:rPr>
-      </w:pPr>
-      <w:r>
-        <w:rPr>
-          <w:rFonts w:ascii="Times New Roman" w:hAnsi="Times New Roman" w:cs="Times New Roman"/>
+          <w:color w:val="auto"/>
+          <w:sz w:val="26"/>
+          <w:szCs w:val="26"/>
+        </w:rPr>
+      </w:pPr>
+      <w:r>
+        <w:rPr>
+          <w:rFonts w:ascii="Times New Roman" w:hAnsi="Times New Roman" w:cs="Times New Roman"/>
+          <w:color w:val="auto"/>
           <w:sz w:val="26"/>
           <w:szCs w:val="26"/>
         </w:rPr>
@@ -17244,23 +17311,7 @@
           <w:sz w:val="26"/>
           <w:szCs w:val="26"/>
         </w:rPr>
-        <w:t xml:space="preserve">Người dùng phải đăng nhập </w:t>
-      </w:r>
-      <w:r>
-        <w:rPr>
-          <w:rFonts w:ascii="Times New Roman" w:hAnsi="Times New Roman" w:cs="Times New Roman"/>
-          <w:sz w:val="26"/>
-          <w:szCs w:val="26"/>
-        </w:rPr>
-        <w:t>vào</w:t>
-      </w:r>
-      <w:r>
-        <w:rPr>
-          <w:rFonts w:ascii="Times New Roman" w:hAnsi="Times New Roman" w:cs="Times New Roman"/>
-          <w:sz w:val="26"/>
-          <w:szCs w:val="26"/>
-        </w:rPr>
-        <w:t xml:space="preserve"> hệ thống.</w:t>
+        <w:t>Người dùng phải đăng nhập vào hệ thống.</w:t>
       </w:r>
     </w:p>
     <w:p>
@@ -17282,23 +17333,7 @@
           <w:sz w:val="26"/>
           <w:szCs w:val="26"/>
         </w:rPr>
-        <w:t>Tài khoản được phân quyền sử dụng chức năng “</w:t>
-      </w:r>
-      <w:r>
-        <w:rPr>
-          <w:rFonts w:ascii="Times New Roman" w:hAnsi="Times New Roman" w:cs="Times New Roman"/>
-          <w:sz w:val="26"/>
-          <w:szCs w:val="26"/>
-        </w:rPr>
-        <w:t>Đăng ký khách sạn</w:t>
-      </w:r>
-      <w:r>
-        <w:rPr>
-          <w:rFonts w:ascii="Times New Roman" w:hAnsi="Times New Roman" w:cs="Times New Roman"/>
-          <w:sz w:val="26"/>
-          <w:szCs w:val="26"/>
-        </w:rPr>
-        <w:t>”.</w:t>
+        <w:t>Tài khoản được phân quyền sử dụng chức năng “Đăng ký khách sạn”.</w:t>
       </w:r>
     </w:p>
     <w:p>
@@ -17310,13 +17345,15 @@
         </w:numPr>
         <w:rPr>
           <w:rFonts w:ascii="Times New Roman" w:hAnsi="Times New Roman" w:cs="Times New Roman"/>
-          <w:sz w:val="26"/>
-          <w:szCs w:val="26"/>
-        </w:rPr>
-      </w:pPr>
-      <w:r>
-        <w:rPr>
-          <w:rFonts w:ascii="Times New Roman" w:hAnsi="Times New Roman" w:cs="Times New Roman"/>
+          <w:color w:val="auto"/>
+          <w:sz w:val="26"/>
+          <w:szCs w:val="26"/>
+        </w:rPr>
+      </w:pPr>
+      <w:r>
+        <w:rPr>
+          <w:rFonts w:ascii="Times New Roman" w:hAnsi="Times New Roman" w:cs="Times New Roman"/>
+          <w:color w:val="auto"/>
           <w:sz w:val="26"/>
           <w:szCs w:val="26"/>
         </w:rPr>
@@ -17333,13 +17370,15 @@
         <w:ind w:left="1170" w:hanging="900"/>
         <w:rPr>
           <w:rFonts w:ascii="Times New Roman" w:hAnsi="Times New Roman" w:cs="Times New Roman"/>
-          <w:sz w:val="26"/>
-          <w:szCs w:val="26"/>
-        </w:rPr>
-      </w:pPr>
-      <w:r>
-        <w:rPr>
-          <w:rFonts w:ascii="Times New Roman" w:hAnsi="Times New Roman" w:cs="Times New Roman"/>
+          <w:color w:val="auto"/>
+          <w:sz w:val="26"/>
+          <w:szCs w:val="26"/>
+        </w:rPr>
+      </w:pPr>
+      <w:r>
+        <w:rPr>
+          <w:rFonts w:ascii="Times New Roman" w:hAnsi="Times New Roman" w:cs="Times New Roman"/>
+          <w:color w:val="auto"/>
           <w:sz w:val="26"/>
           <w:szCs w:val="26"/>
         </w:rPr>
@@ -17356,13 +17395,15 @@
         <w:ind w:left="1170" w:hanging="900"/>
         <w:rPr>
           <w:rFonts w:ascii="Times New Roman" w:hAnsi="Times New Roman" w:cs="Times New Roman"/>
-          <w:sz w:val="26"/>
-          <w:szCs w:val="26"/>
-        </w:rPr>
-      </w:pPr>
-      <w:r>
-        <w:rPr>
-          <w:rFonts w:ascii="Times New Roman" w:hAnsi="Times New Roman" w:cs="Times New Roman"/>
+          <w:color w:val="auto"/>
+          <w:sz w:val="26"/>
+          <w:szCs w:val="26"/>
+        </w:rPr>
+      </w:pPr>
+      <w:r>
+        <w:rPr>
+          <w:rFonts w:ascii="Times New Roman" w:hAnsi="Times New Roman" w:cs="Times New Roman"/>
+          <w:color w:val="auto"/>
           <w:sz w:val="26"/>
           <w:szCs w:val="26"/>
         </w:rPr>
@@ -17384,10 +17425,10 @@
           <w:szCs w:val="26"/>
         </w:rPr>
         <w:object w:dxaOrig="9406" w:dyaOrig="5251">
-          <v:shape id="_x0000_i1138" type="#_x0000_t75" style="width:468pt;height:259.5pt" o:ole="">
+          <v:shape id="_x0000_i1043" type="#_x0000_t75" style="width:468pt;height:259.5pt" o:ole="">
             <v:imagedata r:id="rId13" o:title=""/>
           </v:shape>
-          <o:OLEObject Type="Embed" ProgID="Visio.Drawing.15" ShapeID="_x0000_i1138" DrawAspect="Content" ObjectID="_1600892773" r:id="rId44"/>
+          <o:OLEObject Type="Embed" ProgID="Visio.Drawing.15" ShapeID="_x0000_i1043" DrawAspect="Content" ObjectID="_1600892509" r:id="rId44"/>
         </w:object>
       </w:r>
     </w:p>
@@ -17400,13 +17441,15 @@
         </w:numPr>
         <w:rPr>
           <w:rFonts w:ascii="Times New Roman" w:hAnsi="Times New Roman" w:cs="Times New Roman"/>
-          <w:sz w:val="26"/>
-          <w:szCs w:val="26"/>
-        </w:rPr>
-      </w:pPr>
-      <w:r>
-        <w:rPr>
-          <w:rFonts w:ascii="Times New Roman" w:hAnsi="Times New Roman" w:cs="Times New Roman"/>
+          <w:color w:val="auto"/>
+          <w:sz w:val="26"/>
+          <w:szCs w:val="26"/>
+        </w:rPr>
+      </w:pPr>
+      <w:r>
+        <w:rPr>
+          <w:rFonts w:ascii="Times New Roman" w:hAnsi="Times New Roman" w:cs="Times New Roman"/>
+          <w:color w:val="auto"/>
           <w:sz w:val="26"/>
           <w:szCs w:val="26"/>
         </w:rPr>
@@ -17565,23 +17608,7 @@
                 <w:sz w:val="26"/>
                 <w:szCs w:val="26"/>
               </w:rPr>
-              <w:t xml:space="preserve">Click mở </w:t>
-            </w:r>
-            <w:r>
-              <w:rPr>
-                <w:color w:val="auto"/>
-                <w:sz w:val="26"/>
-                <w:szCs w:val="26"/>
-              </w:rPr>
-              <w:t>Đặt phòng</w:t>
-            </w:r>
-            <w:r>
-              <w:rPr>
-                <w:color w:val="auto"/>
-                <w:sz w:val="26"/>
-                <w:szCs w:val="26"/>
-              </w:rPr>
-              <w:t>.</w:t>
+              <w:t>Click mở Đặt phòng.</w:t>
             </w:r>
           </w:p>
         </w:tc>
@@ -17904,13 +17931,15 @@
         <w:ind w:left="1260" w:hanging="900"/>
         <w:rPr>
           <w:rFonts w:ascii="Times New Roman" w:hAnsi="Times New Roman" w:cs="Times New Roman"/>
-          <w:sz w:val="26"/>
-          <w:szCs w:val="26"/>
-        </w:rPr>
-      </w:pPr>
-      <w:r>
-        <w:rPr>
-          <w:rFonts w:ascii="Times New Roman" w:hAnsi="Times New Roman" w:cs="Times New Roman"/>
+          <w:color w:val="auto"/>
+          <w:sz w:val="26"/>
+          <w:szCs w:val="26"/>
+        </w:rPr>
+      </w:pPr>
+      <w:r>
+        <w:rPr>
+          <w:rFonts w:ascii="Times New Roman" w:hAnsi="Times New Roman" w:cs="Times New Roman"/>
+          <w:color w:val="auto"/>
           <w:sz w:val="26"/>
           <w:szCs w:val="26"/>
         </w:rPr>
@@ -17926,13 +17955,15 @@
         </w:numPr>
         <w:rPr>
           <w:rFonts w:ascii="Times New Roman" w:hAnsi="Times New Roman" w:cs="Times New Roman"/>
-          <w:sz w:val="26"/>
-          <w:szCs w:val="26"/>
-        </w:rPr>
-      </w:pPr>
-      <w:r>
-        <w:rPr>
-          <w:rFonts w:ascii="Times New Roman" w:hAnsi="Times New Roman" w:cs="Times New Roman"/>
+          <w:color w:val="auto"/>
+          <w:sz w:val="26"/>
+          <w:szCs w:val="26"/>
+        </w:rPr>
+      </w:pPr>
+      <w:r>
+        <w:rPr>
+          <w:rFonts w:ascii="Times New Roman" w:hAnsi="Times New Roman" w:cs="Times New Roman"/>
+          <w:color w:val="auto"/>
           <w:sz w:val="26"/>
           <w:szCs w:val="26"/>
         </w:rPr>
@@ -17955,10 +17986,10 @@
           <w:szCs w:val="26"/>
         </w:rPr>
         <w:object w:dxaOrig="9406" w:dyaOrig="7140">
-          <v:shape id="_x0000_i1139" type="#_x0000_t75" style="width:468pt;height:5in" o:ole="">
+          <v:shape id="_x0000_i1044" type="#_x0000_t75" style="width:468pt;height:5in" o:ole="">
             <v:imagedata r:id="rId15" o:title=""/>
           </v:shape>
-          <o:OLEObject Type="Embed" ProgID="Visio.Drawing.15" ShapeID="_x0000_i1139" DrawAspect="Content" ObjectID="_1600892774" r:id="rId45"/>
+          <o:OLEObject Type="Embed" ProgID="Visio.Drawing.15" ShapeID="_x0000_i1044" DrawAspect="Content" ObjectID="_1600892510" r:id="rId45"/>
         </w:object>
       </w:r>
     </w:p>
@@ -17971,13 +18002,15 @@
         </w:numPr>
         <w:rPr>
           <w:rFonts w:ascii="Times New Roman" w:hAnsi="Times New Roman" w:cs="Times New Roman"/>
-          <w:sz w:val="26"/>
-          <w:szCs w:val="26"/>
-        </w:rPr>
-      </w:pPr>
-      <w:r>
-        <w:rPr>
-          <w:rFonts w:ascii="Times New Roman" w:hAnsi="Times New Roman" w:cs="Times New Roman"/>
+          <w:color w:val="auto"/>
+          <w:sz w:val="26"/>
+          <w:szCs w:val="26"/>
+        </w:rPr>
+      </w:pPr>
+      <w:r>
+        <w:rPr>
+          <w:rFonts w:ascii="Times New Roman" w:hAnsi="Times New Roman" w:cs="Times New Roman"/>
+          <w:color w:val="auto"/>
           <w:sz w:val="26"/>
           <w:szCs w:val="26"/>
         </w:rPr>
@@ -18499,13 +18532,15 @@
         <w:ind w:left="1260" w:hanging="900"/>
         <w:rPr>
           <w:rFonts w:ascii="Times New Roman" w:hAnsi="Times New Roman" w:cs="Times New Roman"/>
-          <w:sz w:val="26"/>
-          <w:szCs w:val="26"/>
-        </w:rPr>
-      </w:pPr>
-      <w:r>
-        <w:rPr>
-          <w:rFonts w:ascii="Times New Roman" w:hAnsi="Times New Roman" w:cs="Times New Roman"/>
+          <w:color w:val="auto"/>
+          <w:sz w:val="26"/>
+          <w:szCs w:val="26"/>
+        </w:rPr>
+      </w:pPr>
+      <w:r>
+        <w:rPr>
+          <w:rFonts w:ascii="Times New Roman" w:hAnsi="Times New Roman" w:cs="Times New Roman"/>
+          <w:color w:val="auto"/>
           <w:sz w:val="26"/>
           <w:szCs w:val="26"/>
         </w:rPr>
@@ -18522,13 +18557,15 @@
         </w:numPr>
         <w:rPr>
           <w:rFonts w:ascii="Times New Roman" w:hAnsi="Times New Roman" w:cs="Times New Roman"/>
-          <w:sz w:val="26"/>
-          <w:szCs w:val="26"/>
-        </w:rPr>
-      </w:pPr>
-      <w:r>
-        <w:rPr>
-          <w:rFonts w:ascii="Times New Roman" w:hAnsi="Times New Roman" w:cs="Times New Roman"/>
+          <w:color w:val="auto"/>
+          <w:sz w:val="26"/>
+          <w:szCs w:val="26"/>
+        </w:rPr>
+      </w:pPr>
+      <w:r>
+        <w:rPr>
+          <w:rFonts w:ascii="Times New Roman" w:hAnsi="Times New Roman" w:cs="Times New Roman"/>
+          <w:color w:val="auto"/>
           <w:sz w:val="26"/>
           <w:szCs w:val="26"/>
         </w:rPr>
@@ -18551,10 +18588,10 @@
           <w:szCs w:val="26"/>
         </w:rPr>
         <w:object w:dxaOrig="9405" w:dyaOrig="7140">
-          <v:shape id="_x0000_i1147" type="#_x0000_t75" style="width:468pt;height:5in" o:ole="">
+          <v:shape id="_x0000_i1045" type="#_x0000_t75" style="width:468pt;height:5in" o:ole="">
             <v:imagedata r:id="rId46" o:title=""/>
           </v:shape>
-          <o:OLEObject Type="Embed" ProgID="Visio.Drawing.15" ShapeID="_x0000_i1147" DrawAspect="Content" ObjectID="_1600892775" r:id="rId47"/>
+          <o:OLEObject Type="Embed" ProgID="Visio.Drawing.15" ShapeID="_x0000_i1045" DrawAspect="Content" ObjectID="_1600892511" r:id="rId47"/>
         </w:object>
       </w:r>
     </w:p>
@@ -18567,13 +18604,15 @@
         </w:numPr>
         <w:rPr>
           <w:rFonts w:ascii="Times New Roman" w:hAnsi="Times New Roman" w:cs="Times New Roman"/>
-          <w:sz w:val="26"/>
-          <w:szCs w:val="26"/>
-        </w:rPr>
-      </w:pPr>
-      <w:r>
-        <w:rPr>
-          <w:rFonts w:ascii="Times New Roman" w:hAnsi="Times New Roman" w:cs="Times New Roman"/>
+          <w:color w:val="auto"/>
+          <w:sz w:val="26"/>
+          <w:szCs w:val="26"/>
+        </w:rPr>
+      </w:pPr>
+      <w:r>
+        <w:rPr>
+          <w:rFonts w:ascii="Times New Roman" w:hAnsi="Times New Roman" w:cs="Times New Roman"/>
+          <w:color w:val="auto"/>
           <w:sz w:val="26"/>
           <w:szCs w:val="26"/>
         </w:rPr>
@@ -19076,13 +19115,15 @@
         <w:ind w:left="1170" w:hanging="900"/>
         <w:rPr>
           <w:rFonts w:ascii="Times New Roman" w:hAnsi="Times New Roman" w:cs="Times New Roman"/>
-          <w:sz w:val="26"/>
-          <w:szCs w:val="26"/>
-        </w:rPr>
-      </w:pPr>
-      <w:r>
-        <w:rPr>
-          <w:rFonts w:ascii="Times New Roman" w:hAnsi="Times New Roman" w:cs="Times New Roman"/>
+          <w:color w:val="auto"/>
+          <w:sz w:val="26"/>
+          <w:szCs w:val="26"/>
+        </w:rPr>
+      </w:pPr>
+      <w:r>
+        <w:rPr>
+          <w:rFonts w:ascii="Times New Roman" w:hAnsi="Times New Roman" w:cs="Times New Roman"/>
+          <w:color w:val="auto"/>
           <w:sz w:val="26"/>
           <w:szCs w:val="26"/>
         </w:rPr>
@@ -19099,13 +19140,15 @@
         <w:ind w:left="1080" w:hanging="810"/>
         <w:rPr>
           <w:rFonts w:ascii="Times New Roman" w:hAnsi="Times New Roman" w:cs="Times New Roman"/>
-          <w:sz w:val="26"/>
-          <w:szCs w:val="26"/>
-        </w:rPr>
-      </w:pPr>
-      <w:r>
-        <w:rPr>
-          <w:rFonts w:ascii="Times New Roman" w:hAnsi="Times New Roman" w:cs="Times New Roman"/>
+          <w:color w:val="auto"/>
+          <w:sz w:val="26"/>
+          <w:szCs w:val="26"/>
+        </w:rPr>
+      </w:pPr>
+      <w:r>
+        <w:rPr>
+          <w:rFonts w:ascii="Times New Roman" w:hAnsi="Times New Roman" w:cs="Times New Roman"/>
+          <w:color w:val="auto"/>
           <w:sz w:val="26"/>
           <w:szCs w:val="26"/>
         </w:rPr>
@@ -19127,10 +19170,10 @@
           <w:szCs w:val="26"/>
         </w:rPr>
         <w:object w:dxaOrig="9405" w:dyaOrig="5250">
-          <v:shape id="_x0000_i1151" type="#_x0000_t75" style="width:468pt;height:259.5pt" o:ole="">
+          <v:shape id="_x0000_i1046" type="#_x0000_t75" style="width:468pt;height:259.5pt" o:ole="">
             <v:imagedata r:id="rId48" o:title=""/>
           </v:shape>
-          <o:OLEObject Type="Embed" ProgID="Visio.Drawing.15" ShapeID="_x0000_i1151" DrawAspect="Content" ObjectID="_1600892776" r:id="rId49"/>
+          <o:OLEObject Type="Embed" ProgID="Visio.Drawing.15" ShapeID="_x0000_i1046" DrawAspect="Content" ObjectID="_1600892512" r:id="rId49"/>
         </w:object>
       </w:r>
     </w:p>
@@ -19143,13 +19186,15 @@
         </w:numPr>
         <w:rPr>
           <w:rFonts w:ascii="Times New Roman" w:hAnsi="Times New Roman" w:cs="Times New Roman"/>
-          <w:sz w:val="26"/>
-          <w:szCs w:val="26"/>
-        </w:rPr>
-      </w:pPr>
-      <w:r>
-        <w:rPr>
-          <w:rFonts w:ascii="Times New Roman" w:hAnsi="Times New Roman" w:cs="Times New Roman"/>
+          <w:color w:val="auto"/>
+          <w:sz w:val="26"/>
+          <w:szCs w:val="26"/>
+        </w:rPr>
+      </w:pPr>
+      <w:r>
+        <w:rPr>
+          <w:rFonts w:ascii="Times New Roman" w:hAnsi="Times New Roman" w:cs="Times New Roman"/>
+          <w:color w:val="auto"/>
           <w:sz w:val="26"/>
           <w:szCs w:val="26"/>
         </w:rPr>
@@ -19338,12 +19383,14 @@
           <w:p>
             <w:pPr>
               <w:rPr>
-                <w:sz w:val="26"/>
-                <w:szCs w:val="26"/>
-              </w:rPr>
-            </w:pPr>
-            <w:r>
-              <w:rPr>
+                <w:color w:val="auto"/>
+                <w:sz w:val="26"/>
+                <w:szCs w:val="26"/>
+              </w:rPr>
+            </w:pPr>
+            <w:r>
+              <w:rPr>
+                <w:color w:val="auto"/>
                 <w:sz w:val="26"/>
                 <w:szCs w:val="26"/>
               </w:rPr>
@@ -19359,12 +19406,14 @@
             <w:pPr>
               <w:cnfStyle w:val="000000000000" w:firstRow="0" w:lastRow="0" w:firstColumn="0" w:lastColumn="0" w:oddVBand="0" w:evenVBand="0" w:oddHBand="0" w:evenHBand="0" w:firstRowFirstColumn="0" w:firstRowLastColumn="0" w:lastRowFirstColumn="0" w:lastRowLastColumn="0"/>
               <w:rPr>
-                <w:sz w:val="26"/>
-                <w:szCs w:val="26"/>
-              </w:rPr>
-            </w:pPr>
-            <w:r>
-              <w:rPr>
+                <w:color w:val="auto"/>
+                <w:sz w:val="26"/>
+                <w:szCs w:val="26"/>
+              </w:rPr>
+            </w:pPr>
+            <w:r>
+              <w:rPr>
+                <w:color w:val="auto"/>
                 <w:sz w:val="26"/>
                 <w:szCs w:val="26"/>
               </w:rPr>
@@ -19810,15 +19859,15 @@
         </w:numPr>
         <w:rPr>
           <w:rFonts w:ascii="Times New Roman" w:hAnsi="Times New Roman" w:cs="Times New Roman"/>
-          <w:sz w:val="26"/>
-          <w:szCs w:val="26"/>
-        </w:rPr>
-      </w:pPr>
-      <w:bookmarkStart w:id="1" w:name="_GoBack"/>
-      <w:bookmarkEnd w:id="1"/>
-      <w:r>
-        <w:rPr>
-          <w:rFonts w:ascii="Times New Roman" w:hAnsi="Times New Roman" w:cs="Times New Roman"/>
+          <w:color w:val="auto"/>
+          <w:sz w:val="26"/>
+          <w:szCs w:val="26"/>
+        </w:rPr>
+      </w:pPr>
+      <w:r>
+        <w:rPr>
+          <w:rFonts w:ascii="Times New Roman" w:hAnsi="Times New Roman" w:cs="Times New Roman"/>
+          <w:color w:val="auto"/>
           <w:sz w:val="26"/>
           <w:szCs w:val="26"/>
         </w:rPr>
@@ -19852,13 +19901,15 @@
         </w:numPr>
         <w:rPr>
           <w:rFonts w:ascii="Times New Roman" w:hAnsi="Times New Roman" w:cs="Times New Roman"/>
-          <w:sz w:val="26"/>
-          <w:szCs w:val="26"/>
-        </w:rPr>
-      </w:pPr>
-      <w:r>
-        <w:rPr>
-          <w:rFonts w:ascii="Times New Roman" w:hAnsi="Times New Roman" w:cs="Times New Roman"/>
+          <w:color w:val="auto"/>
+          <w:sz w:val="26"/>
+          <w:szCs w:val="26"/>
+        </w:rPr>
+      </w:pPr>
+      <w:r>
+        <w:rPr>
+          <w:rFonts w:ascii="Times New Roman" w:hAnsi="Times New Roman" w:cs="Times New Roman"/>
+          <w:color w:val="auto"/>
           <w:sz w:val="26"/>
           <w:szCs w:val="26"/>
         </w:rPr>
@@ -20013,7 +20064,7 @@
         <w:noProof/>
         <w:sz w:val="24"/>
       </w:rPr>
-      <w:t>42</w:t>
+      <w:t>21</w:t>
     </w:r>
     <w:r>
       <w:rPr>
@@ -26237,7 +26288,7 @@
 </file>
 
 <file path=customXml/itemProps1.xml><?xml version="1.0" encoding="utf-8"?>
-<ds:datastoreItem xmlns:ds="http://schemas.openxmlformats.org/officeDocument/2006/customXml" ds:itemID="{D8172010-7C73-4C85-A550-7E68A4E193D0}">
+<ds:datastoreItem xmlns:ds="http://schemas.openxmlformats.org/officeDocument/2006/customXml" ds:itemID="{3154A196-3282-4921-B58A-72B56E017FD6}">
   <ds:schemaRefs>
     <ds:schemaRef ds:uri="http://schemas.openxmlformats.org/officeDocument/2006/bibliography"/>
   </ds:schemaRefs>

</xml_diff>

<commit_message>
Thêm chức năng: Xem danh mục đặt phòng, xem danh sách khách sạn yêu thích
</commit_message>
<xml_diff>
--- a/Phan_Tich_Yeu_Cau.docx
+++ b/Phan_Tich_Yeu_Cau.docx
@@ -2367,12 +2367,14 @@
         <w:pStyle w:val="Heading2"/>
         <w:rPr>
           <w:rFonts w:ascii="Times New Roman" w:hAnsi="Times New Roman" w:cs="Times New Roman"/>
+          <w:b/>
           <w:color w:val="auto"/>
         </w:rPr>
       </w:pPr>
       <w:r>
         <w:rPr>
           <w:rFonts w:ascii="Times New Roman" w:hAnsi="Times New Roman" w:cs="Times New Roman"/>
+          <w:b/>
           <w:color w:val="auto"/>
         </w:rPr>
         <w:t>IV.1</w:t>
@@ -2380,6 +2382,7 @@
       <w:r>
         <w:rPr>
           <w:rFonts w:ascii="Times New Roman" w:hAnsi="Times New Roman" w:cs="Times New Roman"/>
+          <w:b/>
           <w:color w:val="auto"/>
         </w:rPr>
         <w:t>. Quản lý khách sạn</w:t>
@@ -2394,6 +2397,7 @@
         </w:numPr>
         <w:rPr>
           <w:rFonts w:ascii="Times New Roman" w:hAnsi="Times New Roman" w:cs="Times New Roman"/>
+          <w:b/>
           <w:color w:val="auto"/>
           <w:sz w:val="26"/>
           <w:szCs w:val="26"/>
@@ -2402,6 +2406,7 @@
       <w:r>
         <w:rPr>
           <w:rFonts w:ascii="Times New Roman" w:hAnsi="Times New Roman" w:cs="Times New Roman"/>
+          <w:b/>
           <w:color w:val="auto"/>
           <w:sz w:val="26"/>
           <w:szCs w:val="26"/>
@@ -2481,17 +2486,7 @@
           <w:sz w:val="26"/>
           <w:szCs w:val="26"/>
         </w:rPr>
-        <w:t>Thêm kh</w:t>
-      </w:r>
-      <w:bookmarkStart w:id="1" w:name="_GoBack"/>
-      <w:bookmarkEnd w:id="1"/>
-      <w:r>
-        <w:rPr>
-          <w:rFonts w:ascii="Times New Roman" w:hAnsi="Times New Roman" w:cs="Times New Roman"/>
-          <w:sz w:val="26"/>
-          <w:szCs w:val="26"/>
-        </w:rPr>
-        <w:t>ách sạn vào danh sách</w:t>
+        <w:t>Thêm khách sạn vào danh sách</w:t>
       </w:r>
     </w:p>
     <w:p>
@@ -2623,6 +2618,7 @@
         </w:numPr>
         <w:rPr>
           <w:rFonts w:ascii="Times New Roman" w:hAnsi="Times New Roman" w:cs="Times New Roman"/>
+          <w:b/>
           <w:color w:val="auto"/>
           <w:sz w:val="26"/>
           <w:szCs w:val="26"/>
@@ -2631,6 +2627,7 @@
       <w:r>
         <w:rPr>
           <w:rFonts w:ascii="Times New Roman" w:hAnsi="Times New Roman" w:cs="Times New Roman"/>
+          <w:b/>
           <w:color w:val="auto"/>
           <w:sz w:val="26"/>
           <w:szCs w:val="26"/>
@@ -2665,6 +2662,7 @@
         </w:numPr>
         <w:rPr>
           <w:rFonts w:ascii="Times New Roman" w:hAnsi="Times New Roman" w:cs="Times New Roman"/>
+          <w:b/>
           <w:color w:val="auto"/>
           <w:sz w:val="26"/>
           <w:szCs w:val="26"/>
@@ -2673,6 +2671,7 @@
       <w:r>
         <w:rPr>
           <w:rFonts w:ascii="Times New Roman" w:hAnsi="Times New Roman" w:cs="Times New Roman"/>
+          <w:b/>
           <w:color w:val="auto"/>
           <w:sz w:val="26"/>
           <w:szCs w:val="26"/>
@@ -2733,6 +2732,7 @@
         </w:numPr>
         <w:rPr>
           <w:rFonts w:ascii="Times New Roman" w:hAnsi="Times New Roman" w:cs="Times New Roman"/>
+          <w:b/>
           <w:color w:val="auto"/>
           <w:sz w:val="26"/>
           <w:szCs w:val="26"/>
@@ -2741,6 +2741,7 @@
       <w:r>
         <w:rPr>
           <w:rFonts w:ascii="Times New Roman" w:hAnsi="Times New Roman" w:cs="Times New Roman"/>
+          <w:b/>
           <w:color w:val="auto"/>
           <w:sz w:val="26"/>
           <w:szCs w:val="26"/>
@@ -2758,6 +2759,7 @@
         </w:numPr>
         <w:rPr>
           <w:rFonts w:ascii="Times New Roman" w:hAnsi="Times New Roman" w:cs="Times New Roman"/>
+          <w:b/>
           <w:color w:val="auto"/>
           <w:sz w:val="26"/>
           <w:szCs w:val="26"/>
@@ -2766,6 +2768,7 @@
       <w:r>
         <w:rPr>
           <w:rFonts w:ascii="Times New Roman" w:hAnsi="Times New Roman" w:cs="Times New Roman"/>
+          <w:b/>
           <w:color w:val="auto"/>
           <w:sz w:val="26"/>
           <w:szCs w:val="26"/>
@@ -2782,6 +2785,7 @@
         </w:numPr>
         <w:rPr>
           <w:rFonts w:ascii="Times New Roman" w:hAnsi="Times New Roman" w:cs="Times New Roman"/>
+          <w:b/>
           <w:color w:val="auto"/>
           <w:sz w:val="26"/>
           <w:szCs w:val="26"/>
@@ -2790,6 +2794,7 @@
       <w:r>
         <w:rPr>
           <w:rFonts w:ascii="Times New Roman" w:hAnsi="Times New Roman" w:cs="Times New Roman"/>
+          <w:b/>
           <w:color w:val="auto"/>
           <w:sz w:val="26"/>
           <w:szCs w:val="26"/>
@@ -2834,7 +2839,7 @@
           <v:shape id="_x0000_i1025" type="#_x0000_t75" style="width:468pt;height:259.5pt" o:ole="">
             <v:imagedata r:id="rId13" o:title=""/>
           </v:shape>
-          <o:OLEObject Type="Embed" ProgID="Visio.Drawing.15" ShapeID="_x0000_i1025" DrawAspect="Content" ObjectID="_1600892491" r:id="rId14"/>
+          <o:OLEObject Type="Embed" ProgID="Visio.Drawing.15" ShapeID="_x0000_i1025" DrawAspect="Content" ObjectID="_1600892734" r:id="rId14"/>
         </w:object>
       </w:r>
     </w:p>
@@ -2847,6 +2852,7 @@
         </w:numPr>
         <w:rPr>
           <w:rFonts w:ascii="Times New Roman" w:hAnsi="Times New Roman" w:cs="Times New Roman"/>
+          <w:b/>
           <w:color w:val="auto"/>
           <w:sz w:val="26"/>
           <w:szCs w:val="26"/>
@@ -2855,12 +2861,15 @@
       <w:r>
         <w:rPr>
           <w:rFonts w:ascii="Times New Roman" w:hAnsi="Times New Roman" w:cs="Times New Roman"/>
+          <w:b/>
           <w:color w:val="auto"/>
           <w:sz w:val="26"/>
           <w:szCs w:val="26"/>
         </w:rPr>
         <w:t>Quy tắc nghiệp vụ</w:t>
       </w:r>
+      <w:bookmarkStart w:id="1" w:name="_GoBack"/>
+      <w:bookmarkEnd w:id="1"/>
     </w:p>
     <w:tbl>
       <w:tblPr>
@@ -3443,7 +3452,7 @@
           <v:shape id="_x0000_i1026" type="#_x0000_t75" style="width:468pt;height:5in" o:ole="">
             <v:imagedata r:id="rId15" o:title=""/>
           </v:shape>
-          <o:OLEObject Type="Embed" ProgID="Visio.Drawing.15" ShapeID="_x0000_i1026" DrawAspect="Content" ObjectID="_1600892492" r:id="rId16"/>
+          <o:OLEObject Type="Embed" ProgID="Visio.Drawing.15" ShapeID="_x0000_i1026" DrawAspect="Content" ObjectID="_1600892735" r:id="rId16"/>
         </w:object>
       </w:r>
     </w:p>
@@ -4043,7 +4052,7 @@
           <v:shape id="_x0000_i1027" type="#_x0000_t75" style="width:482.25pt;height:418.5pt" o:ole="">
             <v:imagedata r:id="rId17" o:title=""/>
           </v:shape>
-          <o:OLEObject Type="Embed" ProgID="Visio.Drawing.15" ShapeID="_x0000_i1027" DrawAspect="Content" ObjectID="_1600892493" r:id="rId18"/>
+          <o:OLEObject Type="Embed" ProgID="Visio.Drawing.15" ShapeID="_x0000_i1027" DrawAspect="Content" ObjectID="_1600892736" r:id="rId18"/>
         </w:object>
       </w:r>
     </w:p>
@@ -5080,7 +5089,7 @@
           <v:shape id="_x0000_i1028" type="#_x0000_t75" style="width:510.75pt;height:345.75pt" o:ole="">
             <v:imagedata r:id="rId19" o:title=""/>
           </v:shape>
-          <o:OLEObject Type="Embed" ProgID="Visio.Drawing.15" ShapeID="_x0000_i1028" DrawAspect="Content" ObjectID="_1600892494" r:id="rId20"/>
+          <o:OLEObject Type="Embed" ProgID="Visio.Drawing.15" ShapeID="_x0000_i1028" DrawAspect="Content" ObjectID="_1600892737" r:id="rId20"/>
         </w:object>
       </w:r>
     </w:p>
@@ -5659,7 +5668,7 @@
           <v:shape id="_x0000_i1029" type="#_x0000_t75" style="width:482.25pt;height:402.75pt" o:ole="">
             <v:imagedata r:id="rId21" o:title=""/>
           </v:shape>
-          <o:OLEObject Type="Embed" ProgID="Visio.Drawing.15" ShapeID="_x0000_i1029" DrawAspect="Content" ObjectID="_1600892495" r:id="rId22"/>
+          <o:OLEObject Type="Embed" ProgID="Visio.Drawing.15" ShapeID="_x0000_i1029" DrawAspect="Content" ObjectID="_1600892738" r:id="rId22"/>
         </w:object>
       </w:r>
     </w:p>
@@ -6696,7 +6705,7 @@
           <v:shape id="_x0000_i1030" type="#_x0000_t75" style="width:482.25pt;height:402pt" o:ole="">
             <v:imagedata r:id="rId23" o:title=""/>
           </v:shape>
-          <o:OLEObject Type="Embed" ProgID="Visio.Drawing.15" ShapeID="_x0000_i1030" DrawAspect="Content" ObjectID="_1600892496" r:id="rId24"/>
+          <o:OLEObject Type="Embed" ProgID="Visio.Drawing.15" ShapeID="_x0000_i1030" DrawAspect="Content" ObjectID="_1600892739" r:id="rId24"/>
         </w:object>
       </w:r>
     </w:p>
@@ -7500,7 +7509,7 @@
           <v:shape id="_x0000_i1031" type="#_x0000_t75" style="width:468pt;height:259.5pt" o:ole="">
             <v:imagedata r:id="rId13" o:title=""/>
           </v:shape>
-          <o:OLEObject Type="Embed" ProgID="Visio.Drawing.15" ShapeID="_x0000_i1031" DrawAspect="Content" ObjectID="_1600892497" r:id="rId25"/>
+          <o:OLEObject Type="Embed" ProgID="Visio.Drawing.15" ShapeID="_x0000_i1031" DrawAspect="Content" ObjectID="_1600892740" r:id="rId25"/>
         </w:object>
       </w:r>
     </w:p>
@@ -8077,7 +8086,7 @@
           <v:shape id="_x0000_i1032" type="#_x0000_t75" style="width:460.5pt;height:291.75pt" o:ole="">
             <v:imagedata r:id="rId26" o:title=""/>
           </v:shape>
-          <o:OLEObject Type="Embed" ProgID="Visio.Drawing.15" ShapeID="_x0000_i1032" DrawAspect="Content" ObjectID="_1600892498" r:id="rId27"/>
+          <o:OLEObject Type="Embed" ProgID="Visio.Drawing.15" ShapeID="_x0000_i1032" DrawAspect="Content" ObjectID="_1600892741" r:id="rId27"/>
         </w:object>
       </w:r>
     </w:p>
@@ -8614,7 +8623,7 @@
           <v:shape id="_x0000_i1033" type="#_x0000_t75" style="width:460.5pt;height:292.5pt" o:ole="">
             <v:imagedata r:id="rId28" o:title=""/>
           </v:shape>
-          <o:OLEObject Type="Embed" ProgID="Visio.Drawing.15" ShapeID="_x0000_i1033" DrawAspect="Content" ObjectID="_1600892499" r:id="rId29"/>
+          <o:OLEObject Type="Embed" ProgID="Visio.Drawing.15" ShapeID="_x0000_i1033" DrawAspect="Content" ObjectID="_1600892742" r:id="rId29"/>
         </w:object>
       </w:r>
     </w:p>
@@ -9116,7 +9125,7 @@
           <v:shape id="_x0000_i1034" type="#_x0000_t75" style="width:460.5pt;height:292.5pt" o:ole="">
             <v:imagedata r:id="rId30" o:title=""/>
           </v:shape>
-          <o:OLEObject Type="Embed" ProgID="Visio.Drawing.15" ShapeID="_x0000_i1034" DrawAspect="Content" ObjectID="_1600892500" r:id="rId31"/>
+          <o:OLEObject Type="Embed" ProgID="Visio.Drawing.15" ShapeID="_x0000_i1034" DrawAspect="Content" ObjectID="_1600892743" r:id="rId31"/>
         </w:object>
       </w:r>
     </w:p>
@@ -10232,7 +10241,7 @@
           <v:shape id="_x0000_i1035" type="#_x0000_t75" style="width:468.75pt;height:261.75pt" o:ole="">
             <v:imagedata r:id="rId13" o:title=""/>
           </v:shape>
-          <o:OLEObject Type="Embed" ProgID="Visio.Drawing.15" ShapeID="_x0000_i1035" DrawAspect="Content" ObjectID="_1600892501" r:id="rId32"/>
+          <o:OLEObject Type="Embed" ProgID="Visio.Drawing.15" ShapeID="_x0000_i1035" DrawAspect="Content" ObjectID="_1600892744" r:id="rId32"/>
         </w:object>
       </w:r>
     </w:p>
@@ -10809,7 +10818,7 @@
           <v:shape id="_x0000_i1036" type="#_x0000_t75" style="width:516.75pt;height:418.5pt" o:ole="">
             <v:imagedata r:id="rId17" o:title=""/>
           </v:shape>
-          <o:OLEObject Type="Embed" ProgID="Visio.Drawing.15" ShapeID="_x0000_i1036" DrawAspect="Content" ObjectID="_1600892502" r:id="rId33"/>
+          <o:OLEObject Type="Embed" ProgID="Visio.Drawing.15" ShapeID="_x0000_i1036" DrawAspect="Content" ObjectID="_1600892745" r:id="rId33"/>
         </w:object>
       </w:r>
     </w:p>
@@ -11855,7 +11864,7 @@
           <v:shape id="_x0000_i1037" type="#_x0000_t75" style="width:513.75pt;height:399pt" o:ole="">
             <v:imagedata r:id="rId21" o:title=""/>
           </v:shape>
-          <o:OLEObject Type="Embed" ProgID="Visio.Drawing.15" ShapeID="_x0000_i1037" DrawAspect="Content" ObjectID="_1600892503" r:id="rId34"/>
+          <o:OLEObject Type="Embed" ProgID="Visio.Drawing.15" ShapeID="_x0000_i1037" DrawAspect="Content" ObjectID="_1600892746" r:id="rId34"/>
         </w:object>
       </w:r>
     </w:p>
@@ -12829,7 +12838,7 @@
           <v:shape id="_x0000_i1038" type="#_x0000_t75" style="width:482.25pt;height:312pt" o:ole="">
             <v:imagedata r:id="rId35" o:title=""/>
           </v:shape>
-          <o:OLEObject Type="Embed" ProgID="Visio.Drawing.15" ShapeID="_x0000_i1038" DrawAspect="Content" ObjectID="_1600892504" r:id="rId36"/>
+          <o:OLEObject Type="Embed" ProgID="Visio.Drawing.15" ShapeID="_x0000_i1038" DrawAspect="Content" ObjectID="_1600892747" r:id="rId36"/>
         </w:object>
       </w:r>
     </w:p>
@@ -13307,7 +13316,7 @@
           <v:shape id="_x0000_i1039" type="#_x0000_t75" style="width:468pt;height:335.25pt" o:ole="">
             <v:imagedata r:id="rId37" o:title=""/>
           </v:shape>
-          <o:OLEObject Type="Embed" ProgID="Visio.Drawing.15" ShapeID="_x0000_i1039" DrawAspect="Content" ObjectID="_1600892505" r:id="rId38"/>
+          <o:OLEObject Type="Embed" ProgID="Visio.Drawing.15" ShapeID="_x0000_i1039" DrawAspect="Content" ObjectID="_1600892748" r:id="rId38"/>
         </w:object>
       </w:r>
     </w:p>
@@ -14375,7 +14384,7 @@
           <v:shape id="_x0000_i1040" type="#_x0000_t75" style="width:468pt;height:259.5pt" o:ole="">
             <v:imagedata r:id="rId13" o:title=""/>
           </v:shape>
-          <o:OLEObject Type="Embed" ProgID="Visio.Drawing.15" ShapeID="_x0000_i1040" DrawAspect="Content" ObjectID="_1600892506" r:id="rId39"/>
+          <o:OLEObject Type="Embed" ProgID="Visio.Drawing.15" ShapeID="_x0000_i1040" DrawAspect="Content" ObjectID="_1600892749" r:id="rId39"/>
         </w:object>
       </w:r>
     </w:p>
@@ -15301,7 +15310,7 @@
           <v:shape id="_x0000_i1041" type="#_x0000_t75" style="width:524.25pt;height:436.5pt" o:ole="">
             <v:imagedata r:id="rId40" o:title=""/>
           </v:shape>
-          <o:OLEObject Type="Embed" ProgID="Visio.Drawing.15" ShapeID="_x0000_i1041" DrawAspect="Content" ObjectID="_1600892507" r:id="rId41"/>
+          <o:OLEObject Type="Embed" ProgID="Visio.Drawing.15" ShapeID="_x0000_i1041" DrawAspect="Content" ObjectID="_1600892750" r:id="rId41"/>
         </w:object>
       </w:r>
     </w:p>
@@ -16181,7 +16190,7 @@
           <v:shape id="_x0000_i1042" type="#_x0000_t75" style="width:524.25pt;height:436.5pt" o:ole="">
             <v:imagedata r:id="rId42" o:title=""/>
           </v:shape>
-          <o:OLEObject Type="Embed" ProgID="Visio.Drawing.15" ShapeID="_x0000_i1042" DrawAspect="Content" ObjectID="_1600892508" r:id="rId43"/>
+          <o:OLEObject Type="Embed" ProgID="Visio.Drawing.15" ShapeID="_x0000_i1042" DrawAspect="Content" ObjectID="_1600892751" r:id="rId43"/>
         </w:object>
       </w:r>
     </w:p>
@@ -17428,7 +17437,7 @@
           <v:shape id="_x0000_i1043" type="#_x0000_t75" style="width:468pt;height:259.5pt" o:ole="">
             <v:imagedata r:id="rId13" o:title=""/>
           </v:shape>
-          <o:OLEObject Type="Embed" ProgID="Visio.Drawing.15" ShapeID="_x0000_i1043" DrawAspect="Content" ObjectID="_1600892509" r:id="rId44"/>
+          <o:OLEObject Type="Embed" ProgID="Visio.Drawing.15" ShapeID="_x0000_i1043" DrawAspect="Content" ObjectID="_1600892752" r:id="rId44"/>
         </w:object>
       </w:r>
     </w:p>
@@ -17989,7 +17998,7 @@
           <v:shape id="_x0000_i1044" type="#_x0000_t75" style="width:468pt;height:5in" o:ole="">
             <v:imagedata r:id="rId15" o:title=""/>
           </v:shape>
-          <o:OLEObject Type="Embed" ProgID="Visio.Drawing.15" ShapeID="_x0000_i1044" DrawAspect="Content" ObjectID="_1600892510" r:id="rId45"/>
+          <o:OLEObject Type="Embed" ProgID="Visio.Drawing.15" ShapeID="_x0000_i1044" DrawAspect="Content" ObjectID="_1600892753" r:id="rId45"/>
         </w:object>
       </w:r>
     </w:p>
@@ -18591,7 +18600,7 @@
           <v:shape id="_x0000_i1045" type="#_x0000_t75" style="width:468pt;height:5in" o:ole="">
             <v:imagedata r:id="rId46" o:title=""/>
           </v:shape>
-          <o:OLEObject Type="Embed" ProgID="Visio.Drawing.15" ShapeID="_x0000_i1045" DrawAspect="Content" ObjectID="_1600892511" r:id="rId47"/>
+          <o:OLEObject Type="Embed" ProgID="Visio.Drawing.15" ShapeID="_x0000_i1045" DrawAspect="Content" ObjectID="_1600892754" r:id="rId47"/>
         </w:object>
       </w:r>
     </w:p>
@@ -19173,7 +19182,7 @@
           <v:shape id="_x0000_i1046" type="#_x0000_t75" style="width:468pt;height:259.5pt" o:ole="">
             <v:imagedata r:id="rId48" o:title=""/>
           </v:shape>
-          <o:OLEObject Type="Embed" ProgID="Visio.Drawing.15" ShapeID="_x0000_i1046" DrawAspect="Content" ObjectID="_1600892512" r:id="rId49"/>
+          <o:OLEObject Type="Embed" ProgID="Visio.Drawing.15" ShapeID="_x0000_i1046" DrawAspect="Content" ObjectID="_1600892755" r:id="rId49"/>
         </w:object>
       </w:r>
     </w:p>
@@ -26288,7 +26297,7 @@
 </file>
 
 <file path=customXml/itemProps1.xml><?xml version="1.0" encoding="utf-8"?>
-<ds:datastoreItem xmlns:ds="http://schemas.openxmlformats.org/officeDocument/2006/customXml" ds:itemID="{3154A196-3282-4921-B58A-72B56E017FD6}">
+<ds:datastoreItem xmlns:ds="http://schemas.openxmlformats.org/officeDocument/2006/customXml" ds:itemID="{1024200C-4810-41F0-94B3-285037BF7002}">
   <ds:schemaRefs>
     <ds:schemaRef ds:uri="http://schemas.openxmlformats.org/officeDocument/2006/bibliography"/>
   </ds:schemaRefs>

</xml_diff>

<commit_message>
cập nhật biểu đồ UC
</commit_message>
<xml_diff>
--- a/Phan_Tich_Yeu_Cau.docx
+++ b/Phan_Tich_Yeu_Cau.docx
@@ -2839,7 +2839,7 @@
           <v:shape id="_x0000_i1025" type="#_x0000_t75" style="width:468pt;height:259.5pt" o:ole="">
             <v:imagedata r:id="rId13" o:title=""/>
           </v:shape>
-          <o:OLEObject Type="Embed" ProgID="Visio.Drawing.15" ShapeID="_x0000_i1025" DrawAspect="Content" ObjectID="_1600892734" r:id="rId14"/>
+          <o:OLEObject Type="Embed" ProgID="Visio.Drawing.15" ShapeID="_x0000_i1025" DrawAspect="Content" ObjectID="_1600893326" r:id="rId14"/>
         </w:object>
       </w:r>
     </w:p>
@@ -2868,8 +2868,6 @@
         </w:rPr>
         <w:t>Quy tắc nghiệp vụ</w:t>
       </w:r>
-      <w:bookmarkStart w:id="1" w:name="_GoBack"/>
-      <w:bookmarkEnd w:id="1"/>
     </w:p>
     <w:tbl>
       <w:tblPr>
@@ -3394,6 +3392,7 @@
         </w:numPr>
         <w:rPr>
           <w:rFonts w:ascii="Times New Roman" w:hAnsi="Times New Roman" w:cs="Times New Roman"/>
+          <w:b/>
           <w:color w:val="auto"/>
           <w:sz w:val="26"/>
           <w:szCs w:val="26"/>
@@ -3402,6 +3401,7 @@
       <w:r>
         <w:rPr>
           <w:rFonts w:ascii="Times New Roman" w:hAnsi="Times New Roman" w:cs="Times New Roman"/>
+          <w:b/>
           <w:color w:val="auto"/>
           <w:sz w:val="26"/>
           <w:szCs w:val="26"/>
@@ -3418,6 +3418,7 @@
         </w:numPr>
         <w:rPr>
           <w:rFonts w:ascii="Times New Roman" w:hAnsi="Times New Roman" w:cs="Times New Roman"/>
+          <w:b/>
           <w:color w:val="auto"/>
           <w:sz w:val="26"/>
           <w:szCs w:val="26"/>
@@ -3426,6 +3427,7 @@
       <w:r>
         <w:rPr>
           <w:rFonts w:ascii="Times New Roman" w:hAnsi="Times New Roman" w:cs="Times New Roman"/>
+          <w:b/>
           <w:color w:val="auto"/>
           <w:sz w:val="26"/>
           <w:szCs w:val="26"/>
@@ -3452,7 +3454,7 @@
           <v:shape id="_x0000_i1026" type="#_x0000_t75" style="width:468pt;height:5in" o:ole="">
             <v:imagedata r:id="rId15" o:title=""/>
           </v:shape>
-          <o:OLEObject Type="Embed" ProgID="Visio.Drawing.15" ShapeID="_x0000_i1026" DrawAspect="Content" ObjectID="_1600892735" r:id="rId16"/>
+          <o:OLEObject Type="Embed" ProgID="Visio.Drawing.15" ShapeID="_x0000_i1026" DrawAspect="Content" ObjectID="_1600893327" r:id="rId16"/>
         </w:object>
       </w:r>
     </w:p>
@@ -3465,6 +3467,7 @@
         </w:numPr>
         <w:rPr>
           <w:rFonts w:ascii="Times New Roman" w:hAnsi="Times New Roman" w:cs="Times New Roman"/>
+          <w:b/>
           <w:color w:val="auto"/>
           <w:sz w:val="26"/>
           <w:szCs w:val="26"/>
@@ -3473,6 +3476,7 @@
       <w:r>
         <w:rPr>
           <w:rFonts w:ascii="Times New Roman" w:hAnsi="Times New Roman" w:cs="Times New Roman"/>
+          <w:b/>
           <w:color w:val="auto"/>
           <w:sz w:val="26"/>
           <w:szCs w:val="26"/>
@@ -3994,6 +3998,7 @@
         </w:numPr>
         <w:rPr>
           <w:rFonts w:ascii="Times New Roman" w:hAnsi="Times New Roman" w:cs="Times New Roman"/>
+          <w:b/>
           <w:color w:val="auto"/>
           <w:sz w:val="26"/>
           <w:szCs w:val="26"/>
@@ -4002,6 +4007,7 @@
       <w:r>
         <w:rPr>
           <w:rFonts w:ascii="Times New Roman" w:hAnsi="Times New Roman" w:cs="Times New Roman"/>
+          <w:b/>
           <w:color w:val="auto"/>
           <w:sz w:val="26"/>
           <w:szCs w:val="26"/>
@@ -4019,6 +4025,7 @@
         </w:numPr>
         <w:rPr>
           <w:rFonts w:ascii="Times New Roman" w:hAnsi="Times New Roman" w:cs="Times New Roman"/>
+          <w:b/>
           <w:color w:val="auto"/>
           <w:sz w:val="26"/>
           <w:szCs w:val="26"/>
@@ -4027,6 +4034,7 @@
       <w:r>
         <w:rPr>
           <w:rFonts w:ascii="Times New Roman" w:hAnsi="Times New Roman" w:cs="Times New Roman"/>
+          <w:b/>
           <w:color w:val="auto"/>
           <w:sz w:val="26"/>
           <w:szCs w:val="26"/>
@@ -4052,7 +4060,7 @@
           <v:shape id="_x0000_i1027" type="#_x0000_t75" style="width:482.25pt;height:418.5pt" o:ole="">
             <v:imagedata r:id="rId17" o:title=""/>
           </v:shape>
-          <o:OLEObject Type="Embed" ProgID="Visio.Drawing.15" ShapeID="_x0000_i1027" DrawAspect="Content" ObjectID="_1600892736" r:id="rId18"/>
+          <o:OLEObject Type="Embed" ProgID="Visio.Drawing.15" ShapeID="_x0000_i1027" DrawAspect="Content" ObjectID="_1600893328" r:id="rId18"/>
         </w:object>
       </w:r>
     </w:p>
@@ -4065,6 +4073,7 @@
         </w:numPr>
         <w:rPr>
           <w:rFonts w:ascii="Times New Roman" w:hAnsi="Times New Roman" w:cs="Times New Roman"/>
+          <w:b/>
           <w:color w:val="auto"/>
           <w:sz w:val="26"/>
           <w:szCs w:val="26"/>
@@ -4073,6 +4082,7 @@
       <w:r>
         <w:rPr>
           <w:rFonts w:ascii="Times New Roman" w:hAnsi="Times New Roman" w:cs="Times New Roman"/>
+          <w:b/>
           <w:color w:val="auto"/>
           <w:sz w:val="26"/>
           <w:szCs w:val="26"/>
@@ -5031,6 +5041,7 @@
         </w:numPr>
         <w:rPr>
           <w:rFonts w:ascii="Times New Roman" w:hAnsi="Times New Roman" w:cs="Times New Roman"/>
+          <w:b/>
           <w:color w:val="auto"/>
           <w:sz w:val="26"/>
           <w:szCs w:val="26"/>
@@ -5039,6 +5050,7 @@
       <w:r>
         <w:rPr>
           <w:rFonts w:ascii="Times New Roman" w:hAnsi="Times New Roman" w:cs="Times New Roman"/>
+          <w:b/>
           <w:color w:val="auto"/>
           <w:sz w:val="26"/>
           <w:szCs w:val="26"/>
@@ -5056,6 +5068,7 @@
         </w:numPr>
         <w:rPr>
           <w:rFonts w:ascii="Times New Roman" w:hAnsi="Times New Roman" w:cs="Times New Roman"/>
+          <w:b/>
           <w:color w:val="auto"/>
           <w:sz w:val="26"/>
           <w:szCs w:val="26"/>
@@ -5064,6 +5077,7 @@
       <w:r>
         <w:rPr>
           <w:rFonts w:ascii="Times New Roman" w:hAnsi="Times New Roman" w:cs="Times New Roman"/>
+          <w:b/>
           <w:color w:val="auto"/>
           <w:sz w:val="26"/>
           <w:szCs w:val="26"/>
@@ -5089,7 +5103,7 @@
           <v:shape id="_x0000_i1028" type="#_x0000_t75" style="width:510.75pt;height:345.75pt" o:ole="">
             <v:imagedata r:id="rId19" o:title=""/>
           </v:shape>
-          <o:OLEObject Type="Embed" ProgID="Visio.Drawing.15" ShapeID="_x0000_i1028" DrawAspect="Content" ObjectID="_1600892737" r:id="rId20"/>
+          <o:OLEObject Type="Embed" ProgID="Visio.Drawing.15" ShapeID="_x0000_i1028" DrawAspect="Content" ObjectID="_1600893329" r:id="rId20"/>
         </w:object>
       </w:r>
     </w:p>
@@ -5102,6 +5116,7 @@
         </w:numPr>
         <w:rPr>
           <w:rFonts w:ascii="Times New Roman" w:hAnsi="Times New Roman" w:cs="Times New Roman"/>
+          <w:b/>
           <w:color w:val="auto"/>
           <w:sz w:val="26"/>
           <w:szCs w:val="26"/>
@@ -5110,6 +5125,7 @@
       <w:r>
         <w:rPr>
           <w:rFonts w:ascii="Times New Roman" w:hAnsi="Times New Roman" w:cs="Times New Roman"/>
+          <w:b/>
           <w:color w:val="auto"/>
           <w:sz w:val="26"/>
           <w:szCs w:val="26"/>
@@ -5611,6 +5627,7 @@
         </w:numPr>
         <w:rPr>
           <w:rFonts w:ascii="Times New Roman" w:hAnsi="Times New Roman" w:cs="Times New Roman"/>
+          <w:b/>
           <w:color w:val="auto"/>
           <w:sz w:val="26"/>
           <w:szCs w:val="26"/>
@@ -5619,6 +5636,7 @@
       <w:r>
         <w:rPr>
           <w:rFonts w:ascii="Times New Roman" w:hAnsi="Times New Roman" w:cs="Times New Roman"/>
+          <w:b/>
           <w:color w:val="auto"/>
           <w:sz w:val="26"/>
           <w:szCs w:val="26"/>
@@ -5635,6 +5653,7 @@
         </w:numPr>
         <w:rPr>
           <w:rFonts w:ascii="Times New Roman" w:hAnsi="Times New Roman" w:cs="Times New Roman"/>
+          <w:b/>
           <w:color w:val="auto"/>
           <w:sz w:val="26"/>
           <w:szCs w:val="26"/>
@@ -5643,6 +5662,7 @@
       <w:r>
         <w:rPr>
           <w:rFonts w:ascii="Times New Roman" w:hAnsi="Times New Roman" w:cs="Times New Roman"/>
+          <w:b/>
           <w:color w:val="auto"/>
           <w:sz w:val="26"/>
           <w:szCs w:val="26"/>
@@ -5668,7 +5688,7 @@
           <v:shape id="_x0000_i1029" type="#_x0000_t75" style="width:482.25pt;height:402.75pt" o:ole="">
             <v:imagedata r:id="rId21" o:title=""/>
           </v:shape>
-          <o:OLEObject Type="Embed" ProgID="Visio.Drawing.15" ShapeID="_x0000_i1029" DrawAspect="Content" ObjectID="_1600892738" r:id="rId22"/>
+          <o:OLEObject Type="Embed" ProgID="Visio.Drawing.15" ShapeID="_x0000_i1029" DrawAspect="Content" ObjectID="_1600893330" r:id="rId22"/>
         </w:object>
       </w:r>
     </w:p>
@@ -5681,6 +5701,7 @@
         </w:numPr>
         <w:rPr>
           <w:rFonts w:ascii="Times New Roman" w:hAnsi="Times New Roman" w:cs="Times New Roman"/>
+          <w:b/>
           <w:color w:val="auto"/>
           <w:sz w:val="26"/>
           <w:szCs w:val="26"/>
@@ -5689,6 +5710,7 @@
       <w:r>
         <w:rPr>
           <w:rFonts w:ascii="Times New Roman" w:hAnsi="Times New Roman" w:cs="Times New Roman"/>
+          <w:b/>
           <w:color w:val="auto"/>
           <w:sz w:val="26"/>
           <w:szCs w:val="26"/>
@@ -6647,6 +6669,7 @@
         </w:numPr>
         <w:rPr>
           <w:rFonts w:ascii="Times New Roman" w:hAnsi="Times New Roman" w:cs="Times New Roman"/>
+          <w:b/>
           <w:color w:val="auto"/>
           <w:sz w:val="26"/>
           <w:szCs w:val="26"/>
@@ -6655,6 +6678,7 @@
       <w:r>
         <w:rPr>
           <w:rFonts w:ascii="Times New Roman" w:hAnsi="Times New Roman" w:cs="Times New Roman"/>
+          <w:b/>
           <w:color w:val="auto"/>
           <w:sz w:val="26"/>
           <w:szCs w:val="26"/>
@@ -6672,6 +6696,7 @@
         </w:numPr>
         <w:rPr>
           <w:rFonts w:ascii="Times New Roman" w:hAnsi="Times New Roman" w:cs="Times New Roman"/>
+          <w:b/>
           <w:color w:val="auto"/>
           <w:sz w:val="26"/>
           <w:szCs w:val="26"/>
@@ -6680,6 +6705,7 @@
       <w:r>
         <w:rPr>
           <w:rFonts w:ascii="Times New Roman" w:hAnsi="Times New Roman" w:cs="Times New Roman"/>
+          <w:b/>
           <w:color w:val="auto"/>
           <w:sz w:val="26"/>
           <w:szCs w:val="26"/>
@@ -6705,7 +6731,7 @@
           <v:shape id="_x0000_i1030" type="#_x0000_t75" style="width:482.25pt;height:402pt" o:ole="">
             <v:imagedata r:id="rId23" o:title=""/>
           </v:shape>
-          <o:OLEObject Type="Embed" ProgID="Visio.Drawing.15" ShapeID="_x0000_i1030" DrawAspect="Content" ObjectID="_1600892739" r:id="rId24"/>
+          <o:OLEObject Type="Embed" ProgID="Visio.Drawing.15" ShapeID="_x0000_i1030" DrawAspect="Content" ObjectID="_1600893331" r:id="rId24"/>
         </w:object>
       </w:r>
     </w:p>
@@ -6718,6 +6744,7 @@
         </w:numPr>
         <w:rPr>
           <w:rFonts w:ascii="Times New Roman" w:hAnsi="Times New Roman" w:cs="Times New Roman"/>
+          <w:b/>
           <w:color w:val="auto"/>
           <w:sz w:val="26"/>
           <w:szCs w:val="26"/>
@@ -6726,6 +6753,7 @@
       <w:r>
         <w:rPr>
           <w:rFonts w:ascii="Times New Roman" w:hAnsi="Times New Roman" w:cs="Times New Roman"/>
+          <w:b/>
           <w:color w:val="auto"/>
           <w:sz w:val="26"/>
           <w:szCs w:val="26"/>
@@ -7452,6 +7480,7 @@
         </w:numPr>
         <w:rPr>
           <w:rFonts w:ascii="Times New Roman" w:hAnsi="Times New Roman" w:cs="Times New Roman"/>
+          <w:b/>
           <w:color w:val="auto"/>
           <w:sz w:val="26"/>
           <w:szCs w:val="26"/>
@@ -7460,6 +7489,7 @@
       <w:r>
         <w:rPr>
           <w:rFonts w:ascii="Times New Roman" w:hAnsi="Times New Roman" w:cs="Times New Roman"/>
+          <w:b/>
           <w:color w:val="auto"/>
           <w:sz w:val="26"/>
           <w:szCs w:val="26"/>
@@ -7476,6 +7506,7 @@
         </w:numPr>
         <w:rPr>
           <w:rFonts w:ascii="Times New Roman" w:hAnsi="Times New Roman" w:cs="Times New Roman"/>
+          <w:b/>
           <w:color w:val="auto"/>
           <w:sz w:val="26"/>
           <w:szCs w:val="26"/>
@@ -7484,6 +7515,7 @@
       <w:r>
         <w:rPr>
           <w:rFonts w:ascii="Times New Roman" w:hAnsi="Times New Roman" w:cs="Times New Roman"/>
+          <w:b/>
           <w:color w:val="auto"/>
           <w:sz w:val="26"/>
           <w:szCs w:val="26"/>
@@ -7509,7 +7541,7 @@
           <v:shape id="_x0000_i1031" type="#_x0000_t75" style="width:468pt;height:259.5pt" o:ole="">
             <v:imagedata r:id="rId13" o:title=""/>
           </v:shape>
-          <o:OLEObject Type="Embed" ProgID="Visio.Drawing.15" ShapeID="_x0000_i1031" DrawAspect="Content" ObjectID="_1600892740" r:id="rId25"/>
+          <o:OLEObject Type="Embed" ProgID="Visio.Drawing.15" ShapeID="_x0000_i1031" DrawAspect="Content" ObjectID="_1600893332" r:id="rId25"/>
         </w:object>
       </w:r>
     </w:p>
@@ -7522,6 +7554,7 @@
         </w:numPr>
         <w:rPr>
           <w:rFonts w:ascii="Times New Roman" w:hAnsi="Times New Roman" w:cs="Times New Roman"/>
+          <w:b/>
           <w:color w:val="auto"/>
           <w:sz w:val="26"/>
           <w:szCs w:val="26"/>
@@ -7530,6 +7563,7 @@
       <w:r>
         <w:rPr>
           <w:rFonts w:ascii="Times New Roman" w:hAnsi="Times New Roman" w:cs="Times New Roman"/>
+          <w:b/>
           <w:color w:val="auto"/>
           <w:sz w:val="26"/>
           <w:szCs w:val="26"/>
@@ -8028,6 +8062,7 @@
         </w:numPr>
         <w:rPr>
           <w:rFonts w:ascii="Times New Roman" w:hAnsi="Times New Roman" w:cs="Times New Roman"/>
+          <w:b/>
           <w:color w:val="auto"/>
           <w:sz w:val="26"/>
           <w:szCs w:val="26"/>
@@ -8036,6 +8071,7 @@
       <w:r>
         <w:rPr>
           <w:rFonts w:ascii="Times New Roman" w:hAnsi="Times New Roman" w:cs="Times New Roman"/>
+          <w:b/>
           <w:color w:val="auto"/>
           <w:sz w:val="26"/>
           <w:szCs w:val="26"/>
@@ -8053,6 +8089,7 @@
         </w:numPr>
         <w:rPr>
           <w:rFonts w:ascii="Times New Roman" w:hAnsi="Times New Roman" w:cs="Times New Roman"/>
+          <w:b/>
           <w:color w:val="auto"/>
           <w:sz w:val="26"/>
           <w:szCs w:val="26"/>
@@ -8061,6 +8098,7 @@
       <w:r>
         <w:rPr>
           <w:rFonts w:ascii="Times New Roman" w:hAnsi="Times New Roman" w:cs="Times New Roman"/>
+          <w:b/>
           <w:color w:val="auto"/>
           <w:sz w:val="26"/>
           <w:szCs w:val="26"/>
@@ -8086,7 +8124,7 @@
           <v:shape id="_x0000_i1032" type="#_x0000_t75" style="width:460.5pt;height:291.75pt" o:ole="">
             <v:imagedata r:id="rId26" o:title=""/>
           </v:shape>
-          <o:OLEObject Type="Embed" ProgID="Visio.Drawing.15" ShapeID="_x0000_i1032" DrawAspect="Content" ObjectID="_1600892741" r:id="rId27"/>
+          <o:OLEObject Type="Embed" ProgID="Visio.Drawing.15" ShapeID="_x0000_i1032" DrawAspect="Content" ObjectID="_1600893333" r:id="rId27"/>
         </w:object>
       </w:r>
     </w:p>
@@ -8099,6 +8137,7 @@
         </w:numPr>
         <w:rPr>
           <w:rFonts w:ascii="Times New Roman" w:hAnsi="Times New Roman" w:cs="Times New Roman"/>
+          <w:b/>
           <w:color w:val="auto"/>
           <w:sz w:val="26"/>
           <w:szCs w:val="26"/>
@@ -8107,6 +8146,7 @@
       <w:r>
         <w:rPr>
           <w:rFonts w:ascii="Times New Roman" w:hAnsi="Times New Roman" w:cs="Times New Roman"/>
+          <w:b/>
           <w:color w:val="auto"/>
           <w:sz w:val="26"/>
           <w:szCs w:val="26"/>
@@ -8565,6 +8605,7 @@
         </w:numPr>
         <w:rPr>
           <w:rFonts w:ascii="Times New Roman" w:hAnsi="Times New Roman" w:cs="Times New Roman"/>
+          <w:b/>
           <w:color w:val="auto"/>
           <w:sz w:val="26"/>
           <w:szCs w:val="26"/>
@@ -8573,6 +8614,7 @@
       <w:r>
         <w:rPr>
           <w:rFonts w:ascii="Times New Roman" w:hAnsi="Times New Roman" w:cs="Times New Roman"/>
+          <w:b/>
           <w:color w:val="auto"/>
           <w:sz w:val="26"/>
           <w:szCs w:val="26"/>
@@ -8590,6 +8632,7 @@
         </w:numPr>
         <w:rPr>
           <w:rFonts w:ascii="Times New Roman" w:hAnsi="Times New Roman" w:cs="Times New Roman"/>
+          <w:b/>
           <w:color w:val="auto"/>
           <w:sz w:val="26"/>
           <w:szCs w:val="26"/>
@@ -8598,6 +8641,7 @@
       <w:r>
         <w:rPr>
           <w:rFonts w:ascii="Times New Roman" w:hAnsi="Times New Roman" w:cs="Times New Roman"/>
+          <w:b/>
           <w:color w:val="auto"/>
           <w:sz w:val="26"/>
           <w:szCs w:val="26"/>
@@ -8623,7 +8667,7 @@
           <v:shape id="_x0000_i1033" type="#_x0000_t75" style="width:460.5pt;height:292.5pt" o:ole="">
             <v:imagedata r:id="rId28" o:title=""/>
           </v:shape>
-          <o:OLEObject Type="Embed" ProgID="Visio.Drawing.15" ShapeID="_x0000_i1033" DrawAspect="Content" ObjectID="_1600892742" r:id="rId29"/>
+          <o:OLEObject Type="Embed" ProgID="Visio.Drawing.15" ShapeID="_x0000_i1033" DrawAspect="Content" ObjectID="_1600893334" r:id="rId29"/>
         </w:object>
       </w:r>
     </w:p>
@@ -8636,6 +8680,7 @@
         </w:numPr>
         <w:rPr>
           <w:rFonts w:ascii="Times New Roman" w:hAnsi="Times New Roman" w:cs="Times New Roman"/>
+          <w:b/>
           <w:color w:val="auto"/>
           <w:sz w:val="26"/>
           <w:szCs w:val="26"/>
@@ -8644,6 +8689,7 @@
       <w:r>
         <w:rPr>
           <w:rFonts w:ascii="Times New Roman" w:hAnsi="Times New Roman" w:cs="Times New Roman"/>
+          <w:b/>
           <w:color w:val="auto"/>
           <w:sz w:val="26"/>
           <w:szCs w:val="26"/>
@@ -9067,6 +9113,7 @@
         </w:numPr>
         <w:rPr>
           <w:rFonts w:ascii="Times New Roman" w:hAnsi="Times New Roman" w:cs="Times New Roman"/>
+          <w:b/>
           <w:color w:val="auto"/>
           <w:sz w:val="26"/>
           <w:szCs w:val="26"/>
@@ -9075,6 +9122,7 @@
       <w:r>
         <w:rPr>
           <w:rFonts w:ascii="Times New Roman" w:hAnsi="Times New Roman" w:cs="Times New Roman"/>
+          <w:b/>
           <w:color w:val="auto"/>
           <w:sz w:val="26"/>
           <w:szCs w:val="26"/>
@@ -9092,6 +9140,7 @@
         </w:numPr>
         <w:rPr>
           <w:rFonts w:ascii="Times New Roman" w:hAnsi="Times New Roman" w:cs="Times New Roman"/>
+          <w:b/>
           <w:color w:val="auto"/>
           <w:sz w:val="26"/>
           <w:szCs w:val="26"/>
@@ -9100,6 +9149,7 @@
       <w:r>
         <w:rPr>
           <w:rFonts w:ascii="Times New Roman" w:hAnsi="Times New Roman" w:cs="Times New Roman"/>
+          <w:b/>
           <w:color w:val="auto"/>
           <w:sz w:val="26"/>
           <w:szCs w:val="26"/>
@@ -9125,7 +9175,7 @@
           <v:shape id="_x0000_i1034" type="#_x0000_t75" style="width:460.5pt;height:292.5pt" o:ole="">
             <v:imagedata r:id="rId30" o:title=""/>
           </v:shape>
-          <o:OLEObject Type="Embed" ProgID="Visio.Drawing.15" ShapeID="_x0000_i1034" DrawAspect="Content" ObjectID="_1600892743" r:id="rId31"/>
+          <o:OLEObject Type="Embed" ProgID="Visio.Drawing.15" ShapeID="_x0000_i1034" DrawAspect="Content" ObjectID="_1600893335" r:id="rId31"/>
         </w:object>
       </w:r>
     </w:p>
@@ -9138,6 +9188,7 @@
         </w:numPr>
         <w:rPr>
           <w:rFonts w:ascii="Times New Roman" w:hAnsi="Times New Roman" w:cs="Times New Roman"/>
+          <w:b/>
           <w:color w:val="auto"/>
           <w:sz w:val="26"/>
           <w:szCs w:val="26"/>
@@ -9146,6 +9197,7 @@
       <w:r>
         <w:rPr>
           <w:rFonts w:ascii="Times New Roman" w:hAnsi="Times New Roman" w:cs="Times New Roman"/>
+          <w:b/>
           <w:color w:val="auto"/>
           <w:sz w:val="26"/>
           <w:szCs w:val="26"/>
@@ -9707,6 +9759,7 @@
         </w:numPr>
         <w:rPr>
           <w:rFonts w:ascii="Times New Roman" w:hAnsi="Times New Roman" w:cs="Times New Roman"/>
+          <w:b/>
           <w:color w:val="auto"/>
           <w:sz w:val="26"/>
           <w:szCs w:val="26"/>
@@ -9715,6 +9768,7 @@
       <w:r>
         <w:rPr>
           <w:rFonts w:ascii="Times New Roman" w:hAnsi="Times New Roman" w:cs="Times New Roman"/>
+          <w:b/>
           <w:color w:val="auto"/>
           <w:sz w:val="26"/>
           <w:szCs w:val="26"/>
@@ -9749,6 +9803,7 @@
         </w:numPr>
         <w:rPr>
           <w:rFonts w:ascii="Times New Roman" w:hAnsi="Times New Roman" w:cs="Times New Roman"/>
+          <w:b/>
           <w:color w:val="auto"/>
           <w:sz w:val="26"/>
           <w:szCs w:val="26"/>
@@ -9757,6 +9812,7 @@
       <w:r>
         <w:rPr>
           <w:rFonts w:ascii="Times New Roman" w:hAnsi="Times New Roman" w:cs="Times New Roman"/>
+          <w:b/>
           <w:color w:val="auto"/>
           <w:sz w:val="26"/>
           <w:szCs w:val="26"/>
@@ -9797,6 +9853,7 @@
         <w:pStyle w:val="Heading2"/>
         <w:rPr>
           <w:rFonts w:ascii="Times New Roman" w:hAnsi="Times New Roman" w:cs="Times New Roman"/>
+          <w:b/>
           <w:color w:val="auto"/>
         </w:rPr>
       </w:pPr>
@@ -9810,6 +9867,7 @@
       <w:r>
         <w:rPr>
           <w:rFonts w:ascii="Times New Roman" w:hAnsi="Times New Roman" w:cs="Times New Roman"/>
+          <w:b/>
           <w:color w:val="auto"/>
         </w:rPr>
         <w:t>. Quản lý tài khoản</w:t>
@@ -9824,6 +9882,7 @@
         </w:numPr>
         <w:rPr>
           <w:rFonts w:ascii="Times New Roman" w:hAnsi="Times New Roman" w:cs="Times New Roman"/>
+          <w:b/>
           <w:color w:val="auto"/>
           <w:sz w:val="26"/>
           <w:szCs w:val="26"/>
@@ -9832,6 +9891,7 @@
       <w:r>
         <w:rPr>
           <w:rFonts w:ascii="Times New Roman" w:hAnsi="Times New Roman" w:cs="Times New Roman"/>
+          <w:b/>
           <w:color w:val="auto"/>
           <w:sz w:val="26"/>
           <w:szCs w:val="26"/>
@@ -10067,6 +10127,7 @@
         </w:numPr>
         <w:rPr>
           <w:rFonts w:ascii="Times New Roman" w:hAnsi="Times New Roman" w:cs="Times New Roman"/>
+          <w:b/>
           <w:color w:val="auto"/>
           <w:sz w:val="26"/>
           <w:szCs w:val="26"/>
@@ -10075,6 +10136,7 @@
       <w:r>
         <w:rPr>
           <w:rFonts w:ascii="Times New Roman" w:hAnsi="Times New Roman" w:cs="Times New Roman"/>
+          <w:b/>
           <w:color w:val="auto"/>
           <w:sz w:val="26"/>
           <w:szCs w:val="26"/>
@@ -10113,6 +10175,7 @@
         </w:numPr>
         <w:rPr>
           <w:rFonts w:ascii="Times New Roman" w:hAnsi="Times New Roman" w:cs="Times New Roman"/>
+          <w:b/>
           <w:color w:val="auto"/>
           <w:sz w:val="26"/>
           <w:szCs w:val="26"/>
@@ -10121,6 +10184,7 @@
       <w:r>
         <w:rPr>
           <w:rFonts w:ascii="Times New Roman" w:hAnsi="Times New Roman" w:cs="Times New Roman"/>
+          <w:b/>
           <w:color w:val="auto"/>
           <w:sz w:val="26"/>
           <w:szCs w:val="26"/>
@@ -10159,6 +10223,7 @@
         </w:numPr>
         <w:rPr>
           <w:rFonts w:ascii="Times New Roman" w:hAnsi="Times New Roman" w:cs="Times New Roman"/>
+          <w:b/>
           <w:color w:val="auto"/>
           <w:sz w:val="26"/>
           <w:szCs w:val="26"/>
@@ -10167,6 +10232,7 @@
       <w:r>
         <w:rPr>
           <w:rFonts w:ascii="Times New Roman" w:hAnsi="Times New Roman" w:cs="Times New Roman"/>
+          <w:b/>
           <w:color w:val="auto"/>
           <w:sz w:val="26"/>
           <w:szCs w:val="26"/>
@@ -10184,6 +10250,7 @@
         </w:numPr>
         <w:rPr>
           <w:rFonts w:ascii="Times New Roman" w:hAnsi="Times New Roman" w:cs="Times New Roman"/>
+          <w:b/>
           <w:color w:val="auto"/>
           <w:sz w:val="26"/>
           <w:szCs w:val="26"/>
@@ -10192,6 +10259,7 @@
       <w:r>
         <w:rPr>
           <w:rFonts w:ascii="Times New Roman" w:hAnsi="Times New Roman" w:cs="Times New Roman"/>
+          <w:b/>
           <w:color w:val="auto"/>
           <w:sz w:val="26"/>
           <w:szCs w:val="26"/>
@@ -10208,6 +10276,7 @@
         </w:numPr>
         <w:rPr>
           <w:rFonts w:ascii="Times New Roman" w:hAnsi="Times New Roman" w:cs="Times New Roman"/>
+          <w:b/>
           <w:color w:val="auto"/>
           <w:sz w:val="26"/>
           <w:szCs w:val="26"/>
@@ -10216,6 +10285,7 @@
       <w:r>
         <w:rPr>
           <w:rFonts w:ascii="Times New Roman" w:hAnsi="Times New Roman" w:cs="Times New Roman"/>
+          <w:b/>
           <w:color w:val="auto"/>
           <w:sz w:val="26"/>
           <w:szCs w:val="26"/>
@@ -10241,7 +10311,7 @@
           <v:shape id="_x0000_i1035" type="#_x0000_t75" style="width:468.75pt;height:261.75pt" o:ole="">
             <v:imagedata r:id="rId13" o:title=""/>
           </v:shape>
-          <o:OLEObject Type="Embed" ProgID="Visio.Drawing.15" ShapeID="_x0000_i1035" DrawAspect="Content" ObjectID="_1600892744" r:id="rId32"/>
+          <o:OLEObject Type="Embed" ProgID="Visio.Drawing.15" ShapeID="_x0000_i1035" DrawAspect="Content" ObjectID="_1600893336" r:id="rId32"/>
         </w:object>
       </w:r>
     </w:p>
@@ -10761,6 +10831,7 @@
         </w:numPr>
         <w:rPr>
           <w:rFonts w:ascii="Times New Roman" w:hAnsi="Times New Roman" w:cs="Times New Roman"/>
+          <w:b/>
           <w:color w:val="auto"/>
           <w:sz w:val="26"/>
           <w:szCs w:val="26"/>
@@ -10769,6 +10840,7 @@
       <w:r>
         <w:rPr>
           <w:rFonts w:ascii="Times New Roman" w:hAnsi="Times New Roman" w:cs="Times New Roman"/>
+          <w:b/>
           <w:color w:val="auto"/>
           <w:sz w:val="26"/>
           <w:szCs w:val="26"/>
@@ -10785,6 +10857,7 @@
         </w:numPr>
         <w:rPr>
           <w:rFonts w:ascii="Times New Roman" w:hAnsi="Times New Roman" w:cs="Times New Roman"/>
+          <w:b/>
           <w:color w:val="auto"/>
           <w:sz w:val="26"/>
           <w:szCs w:val="26"/>
@@ -10793,6 +10866,7 @@
       <w:r>
         <w:rPr>
           <w:rFonts w:ascii="Times New Roman" w:hAnsi="Times New Roman" w:cs="Times New Roman"/>
+          <w:b/>
           <w:color w:val="auto"/>
           <w:sz w:val="26"/>
           <w:szCs w:val="26"/>
@@ -10818,7 +10892,7 @@
           <v:shape id="_x0000_i1036" type="#_x0000_t75" style="width:516.75pt;height:418.5pt" o:ole="">
             <v:imagedata r:id="rId17" o:title=""/>
           </v:shape>
-          <o:OLEObject Type="Embed" ProgID="Visio.Drawing.15" ShapeID="_x0000_i1036" DrawAspect="Content" ObjectID="_1600892745" r:id="rId33"/>
+          <o:OLEObject Type="Embed" ProgID="Visio.Drawing.15" ShapeID="_x0000_i1036" DrawAspect="Content" ObjectID="_1600893337" r:id="rId33"/>
         </w:object>
       </w:r>
     </w:p>
@@ -10831,6 +10905,7 @@
         </w:numPr>
         <w:rPr>
           <w:rFonts w:ascii="Times New Roman" w:hAnsi="Times New Roman" w:cs="Times New Roman"/>
+          <w:b/>
           <w:color w:val="auto"/>
           <w:sz w:val="26"/>
           <w:szCs w:val="26"/>
@@ -10839,6 +10914,7 @@
       <w:r>
         <w:rPr>
           <w:rFonts w:ascii="Times New Roman" w:hAnsi="Times New Roman" w:cs="Times New Roman"/>
+          <w:b/>
           <w:color w:val="auto"/>
           <w:sz w:val="26"/>
           <w:szCs w:val="26"/>
@@ -11806,6 +11882,7 @@
         </w:numPr>
         <w:rPr>
           <w:rFonts w:ascii="Times New Roman" w:hAnsi="Times New Roman" w:cs="Times New Roman"/>
+          <w:b/>
           <w:color w:val="auto"/>
           <w:sz w:val="26"/>
           <w:szCs w:val="26"/>
@@ -11814,6 +11891,7 @@
       <w:r>
         <w:rPr>
           <w:rFonts w:ascii="Times New Roman" w:hAnsi="Times New Roman" w:cs="Times New Roman"/>
+          <w:b/>
           <w:color w:val="auto"/>
           <w:sz w:val="26"/>
           <w:szCs w:val="26"/>
@@ -11831,6 +11909,7 @@
         </w:numPr>
         <w:rPr>
           <w:rFonts w:ascii="Times New Roman" w:hAnsi="Times New Roman" w:cs="Times New Roman"/>
+          <w:b/>
           <w:color w:val="auto"/>
           <w:sz w:val="26"/>
           <w:szCs w:val="26"/>
@@ -11839,6 +11918,7 @@
       <w:r>
         <w:rPr>
           <w:rFonts w:ascii="Times New Roman" w:hAnsi="Times New Roman" w:cs="Times New Roman"/>
+          <w:b/>
           <w:color w:val="auto"/>
           <w:sz w:val="26"/>
           <w:szCs w:val="26"/>
@@ -11864,7 +11944,7 @@
           <v:shape id="_x0000_i1037" type="#_x0000_t75" style="width:513.75pt;height:399pt" o:ole="">
             <v:imagedata r:id="rId21" o:title=""/>
           </v:shape>
-          <o:OLEObject Type="Embed" ProgID="Visio.Drawing.15" ShapeID="_x0000_i1037" DrawAspect="Content" ObjectID="_1600892746" r:id="rId34"/>
+          <o:OLEObject Type="Embed" ProgID="Visio.Drawing.15" ShapeID="_x0000_i1037" DrawAspect="Content" ObjectID="_1600893338" r:id="rId34"/>
         </w:object>
       </w:r>
     </w:p>
@@ -11877,6 +11957,7 @@
         </w:numPr>
         <w:rPr>
           <w:rFonts w:ascii="Times New Roman" w:hAnsi="Times New Roman" w:cs="Times New Roman"/>
+          <w:b/>
           <w:color w:val="auto"/>
           <w:sz w:val="26"/>
           <w:szCs w:val="26"/>
@@ -11885,6 +11966,7 @@
       <w:r>
         <w:rPr>
           <w:rFonts w:ascii="Times New Roman" w:hAnsi="Times New Roman" w:cs="Times New Roman"/>
+          <w:b/>
           <w:color w:val="auto"/>
           <w:sz w:val="26"/>
           <w:szCs w:val="26"/>
@@ -12780,6 +12862,7 @@
         </w:numPr>
         <w:rPr>
           <w:rFonts w:ascii="Times New Roman" w:hAnsi="Times New Roman" w:cs="Times New Roman"/>
+          <w:b/>
           <w:color w:val="auto"/>
           <w:sz w:val="26"/>
           <w:szCs w:val="26"/>
@@ -12788,6 +12871,7 @@
       <w:r>
         <w:rPr>
           <w:rFonts w:ascii="Times New Roman" w:hAnsi="Times New Roman" w:cs="Times New Roman"/>
+          <w:b/>
           <w:color w:val="auto"/>
           <w:sz w:val="26"/>
           <w:szCs w:val="26"/>
@@ -12805,6 +12889,7 @@
         </w:numPr>
         <w:rPr>
           <w:rFonts w:ascii="Times New Roman" w:hAnsi="Times New Roman" w:cs="Times New Roman"/>
+          <w:b/>
           <w:color w:val="auto"/>
           <w:sz w:val="26"/>
           <w:szCs w:val="26"/>
@@ -12813,6 +12898,7 @@
       <w:r>
         <w:rPr>
           <w:rFonts w:ascii="Times New Roman" w:hAnsi="Times New Roman" w:cs="Times New Roman"/>
+          <w:b/>
           <w:color w:val="auto"/>
           <w:sz w:val="26"/>
           <w:szCs w:val="26"/>
@@ -12838,7 +12924,7 @@
           <v:shape id="_x0000_i1038" type="#_x0000_t75" style="width:482.25pt;height:312pt" o:ole="">
             <v:imagedata r:id="rId35" o:title=""/>
           </v:shape>
-          <o:OLEObject Type="Embed" ProgID="Visio.Drawing.15" ShapeID="_x0000_i1038" DrawAspect="Content" ObjectID="_1600892747" r:id="rId36"/>
+          <o:OLEObject Type="Embed" ProgID="Visio.Drawing.15" ShapeID="_x0000_i1038" DrawAspect="Content" ObjectID="_1600893339" r:id="rId36"/>
         </w:object>
       </w:r>
     </w:p>
@@ -12851,6 +12937,7 @@
         </w:numPr>
         <w:rPr>
           <w:rFonts w:ascii="Times New Roman" w:hAnsi="Times New Roman" w:cs="Times New Roman"/>
+          <w:b/>
           <w:color w:val="auto"/>
           <w:sz w:val="26"/>
           <w:szCs w:val="26"/>
@@ -12859,6 +12946,7 @@
       <w:r>
         <w:rPr>
           <w:rFonts w:ascii="Times New Roman" w:hAnsi="Times New Roman" w:cs="Times New Roman"/>
+          <w:b/>
           <w:color w:val="auto"/>
           <w:sz w:val="26"/>
           <w:szCs w:val="26"/>
@@ -13258,6 +13346,7 @@
         </w:numPr>
         <w:rPr>
           <w:rFonts w:ascii="Times New Roman" w:hAnsi="Times New Roman" w:cs="Times New Roman"/>
+          <w:b/>
           <w:color w:val="auto"/>
           <w:sz w:val="26"/>
           <w:szCs w:val="26"/>
@@ -13266,6 +13355,7 @@
       <w:r>
         <w:rPr>
           <w:rFonts w:ascii="Times New Roman" w:hAnsi="Times New Roman" w:cs="Times New Roman"/>
+          <w:b/>
           <w:color w:val="auto"/>
           <w:sz w:val="26"/>
           <w:szCs w:val="26"/>
@@ -13283,6 +13373,7 @@
         </w:numPr>
         <w:rPr>
           <w:rFonts w:ascii="Times New Roman" w:hAnsi="Times New Roman" w:cs="Times New Roman"/>
+          <w:b/>
           <w:color w:val="auto"/>
           <w:sz w:val="26"/>
           <w:szCs w:val="26"/>
@@ -13291,6 +13382,7 @@
       <w:r>
         <w:rPr>
           <w:rFonts w:ascii="Times New Roman" w:hAnsi="Times New Roman" w:cs="Times New Roman"/>
+          <w:b/>
           <w:color w:val="auto"/>
           <w:sz w:val="26"/>
           <w:szCs w:val="26"/>
@@ -13316,7 +13408,7 @@
           <v:shape id="_x0000_i1039" type="#_x0000_t75" style="width:468pt;height:335.25pt" o:ole="">
             <v:imagedata r:id="rId37" o:title=""/>
           </v:shape>
-          <o:OLEObject Type="Embed" ProgID="Visio.Drawing.15" ShapeID="_x0000_i1039" DrawAspect="Content" ObjectID="_1600892748" r:id="rId38"/>
+          <o:OLEObject Type="Embed" ProgID="Visio.Drawing.15" ShapeID="_x0000_i1039" DrawAspect="Content" ObjectID="_1600893340" r:id="rId38"/>
         </w:object>
       </w:r>
     </w:p>
@@ -13329,6 +13421,7 @@
         </w:numPr>
         <w:rPr>
           <w:rFonts w:ascii="Times New Roman" w:hAnsi="Times New Roman" w:cs="Times New Roman"/>
+          <w:b/>
           <w:color w:val="auto"/>
           <w:sz w:val="26"/>
           <w:szCs w:val="26"/>
@@ -13337,6 +13430,7 @@
       <w:r>
         <w:rPr>
           <w:rFonts w:ascii="Times New Roman" w:hAnsi="Times New Roman" w:cs="Times New Roman"/>
+          <w:b/>
           <w:color w:val="auto"/>
           <w:sz w:val="26"/>
           <w:szCs w:val="26"/>
@@ -14326,6 +14420,7 @@
         </w:numPr>
         <w:rPr>
           <w:rFonts w:ascii="Times New Roman" w:hAnsi="Times New Roman" w:cs="Times New Roman"/>
+          <w:b/>
           <w:color w:val="auto"/>
           <w:sz w:val="26"/>
           <w:szCs w:val="26"/>
@@ -14334,6 +14429,7 @@
       <w:r>
         <w:rPr>
           <w:rFonts w:ascii="Times New Roman" w:hAnsi="Times New Roman" w:cs="Times New Roman"/>
+          <w:b/>
           <w:color w:val="auto"/>
           <w:sz w:val="26"/>
           <w:szCs w:val="26"/>
@@ -14351,6 +14447,7 @@
         </w:numPr>
         <w:rPr>
           <w:rFonts w:ascii="Times New Roman" w:hAnsi="Times New Roman" w:cs="Times New Roman"/>
+          <w:b/>
           <w:color w:val="auto"/>
           <w:sz w:val="26"/>
           <w:szCs w:val="26"/>
@@ -14359,6 +14456,7 @@
       <w:r>
         <w:rPr>
           <w:rFonts w:ascii="Times New Roman" w:hAnsi="Times New Roman" w:cs="Times New Roman"/>
+          <w:b/>
           <w:color w:val="auto"/>
           <w:sz w:val="26"/>
           <w:szCs w:val="26"/>
@@ -14384,7 +14482,7 @@
           <v:shape id="_x0000_i1040" type="#_x0000_t75" style="width:468pt;height:259.5pt" o:ole="">
             <v:imagedata r:id="rId13" o:title=""/>
           </v:shape>
-          <o:OLEObject Type="Embed" ProgID="Visio.Drawing.15" ShapeID="_x0000_i1040" DrawAspect="Content" ObjectID="_1600892749" r:id="rId39"/>
+          <o:OLEObject Type="Embed" ProgID="Visio.Drawing.15" ShapeID="_x0000_i1040" DrawAspect="Content" ObjectID="_1600893341" r:id="rId39"/>
         </w:object>
       </w:r>
     </w:p>
@@ -14397,6 +14495,7 @@
         </w:numPr>
         <w:rPr>
           <w:rFonts w:ascii="Times New Roman" w:hAnsi="Times New Roman" w:cs="Times New Roman"/>
+          <w:b/>
           <w:color w:val="auto"/>
           <w:sz w:val="26"/>
           <w:szCs w:val="26"/>
@@ -14405,6 +14504,7 @@
       <w:r>
         <w:rPr>
           <w:rFonts w:ascii="Times New Roman" w:hAnsi="Times New Roman" w:cs="Times New Roman"/>
+          <w:b/>
           <w:color w:val="auto"/>
           <w:sz w:val="26"/>
           <w:szCs w:val="26"/>
@@ -14897,24 +14997,6 @@
     </w:p>
     <w:p>
       <w:pPr>
-        <w:rPr>
-          <w:rFonts w:ascii="Times New Roman" w:hAnsi="Times New Roman" w:cs="Times New Roman"/>
-          <w:sz w:val="26"/>
-          <w:szCs w:val="26"/>
-        </w:rPr>
-      </w:pPr>
-    </w:p>
-    <w:p>
-      <w:pPr>
-        <w:rPr>
-          <w:rFonts w:ascii="Times New Roman" w:hAnsi="Times New Roman" w:cs="Times New Roman"/>
-          <w:sz w:val="26"/>
-          <w:szCs w:val="26"/>
-        </w:rPr>
-      </w:pPr>
-    </w:p>
-    <w:p>
-      <w:pPr>
         <w:pStyle w:val="Heading3"/>
         <w:numPr>
           <w:ilvl w:val="0"/>
@@ -14922,6 +15004,7 @@
         </w:numPr>
         <w:rPr>
           <w:rFonts w:ascii="Times New Roman" w:hAnsi="Times New Roman" w:cs="Times New Roman"/>
+          <w:b/>
           <w:color w:val="auto"/>
           <w:sz w:val="26"/>
           <w:szCs w:val="26"/>
@@ -14930,6 +15013,7 @@
       <w:r>
         <w:rPr>
           <w:rFonts w:ascii="Times New Roman" w:hAnsi="Times New Roman" w:cs="Times New Roman"/>
+          <w:b/>
           <w:color w:val="auto"/>
           <w:sz w:val="26"/>
           <w:szCs w:val="26"/>
@@ -14964,6 +15048,7 @@
         </w:numPr>
         <w:rPr>
           <w:rFonts w:ascii="Times New Roman" w:hAnsi="Times New Roman" w:cs="Times New Roman"/>
+          <w:b/>
           <w:color w:val="auto"/>
           <w:sz w:val="26"/>
           <w:szCs w:val="26"/>
@@ -14972,6 +15057,7 @@
       <w:r>
         <w:rPr>
           <w:rFonts w:ascii="Times New Roman" w:hAnsi="Times New Roman" w:cs="Times New Roman"/>
+          <w:b/>
           <w:color w:val="auto"/>
           <w:sz w:val="26"/>
           <w:szCs w:val="26"/>
@@ -15002,6 +15088,7 @@
         <w:pStyle w:val="Heading2"/>
         <w:rPr>
           <w:rFonts w:ascii="Times New Roman" w:hAnsi="Times New Roman" w:cs="Times New Roman"/>
+          <w:b/>
           <w:color w:val="auto"/>
         </w:rPr>
       </w:pPr>
@@ -15017,7 +15104,15 @@
           <w:rFonts w:ascii="Times New Roman" w:hAnsi="Times New Roman" w:cs="Times New Roman"/>
           <w:color w:val="auto"/>
         </w:rPr>
-        <w:t>. Quản lý người dùng</w:t>
+        <w:t xml:space="preserve">. </w:t>
+      </w:r>
+      <w:r>
+        <w:rPr>
+          <w:rFonts w:ascii="Times New Roman" w:hAnsi="Times New Roman" w:cs="Times New Roman"/>
+          <w:b/>
+          <w:color w:val="auto"/>
+        </w:rPr>
+        <w:t>Quản lý người dùng</w:t>
       </w:r>
     </w:p>
     <w:p>
@@ -15029,6 +15124,7 @@
         </w:numPr>
         <w:rPr>
           <w:rFonts w:ascii="Times New Roman" w:hAnsi="Times New Roman" w:cs="Times New Roman"/>
+          <w:b/>
           <w:color w:val="auto"/>
           <w:sz w:val="26"/>
           <w:szCs w:val="26"/>
@@ -15037,6 +15133,7 @@
       <w:r>
         <w:rPr>
           <w:rFonts w:ascii="Times New Roman" w:hAnsi="Times New Roman" w:cs="Times New Roman"/>
+          <w:b/>
           <w:color w:val="auto"/>
           <w:sz w:val="26"/>
           <w:szCs w:val="26"/>
@@ -15128,6 +15225,7 @@
         </w:numPr>
         <w:rPr>
           <w:rFonts w:ascii="Times New Roman" w:hAnsi="Times New Roman" w:cs="Times New Roman"/>
+          <w:b/>
           <w:color w:val="auto"/>
           <w:sz w:val="26"/>
           <w:szCs w:val="26"/>
@@ -15136,6 +15234,7 @@
       <w:r>
         <w:rPr>
           <w:rFonts w:ascii="Times New Roman" w:hAnsi="Times New Roman" w:cs="Times New Roman"/>
+          <w:b/>
           <w:color w:val="auto"/>
           <w:sz w:val="26"/>
           <w:szCs w:val="26"/>
@@ -15182,6 +15281,7 @@
         </w:numPr>
         <w:rPr>
           <w:rFonts w:ascii="Times New Roman" w:hAnsi="Times New Roman" w:cs="Times New Roman"/>
+          <w:b/>
           <w:color w:val="auto"/>
           <w:sz w:val="26"/>
           <w:szCs w:val="26"/>
@@ -15190,6 +15290,7 @@
       <w:r>
         <w:rPr>
           <w:rFonts w:ascii="Times New Roman" w:hAnsi="Times New Roman" w:cs="Times New Roman"/>
+          <w:b/>
           <w:color w:val="auto"/>
           <w:sz w:val="26"/>
           <w:szCs w:val="26"/>
@@ -15228,6 +15329,7 @@
         </w:numPr>
         <w:rPr>
           <w:rFonts w:ascii="Times New Roman" w:hAnsi="Times New Roman" w:cs="Times New Roman"/>
+          <w:b/>
           <w:color w:val="auto"/>
           <w:sz w:val="26"/>
           <w:szCs w:val="26"/>
@@ -15236,6 +15338,7 @@
       <w:r>
         <w:rPr>
           <w:rFonts w:ascii="Times New Roman" w:hAnsi="Times New Roman" w:cs="Times New Roman"/>
+          <w:b/>
           <w:color w:val="auto"/>
           <w:sz w:val="26"/>
           <w:szCs w:val="26"/>
@@ -15253,6 +15356,7 @@
         </w:numPr>
         <w:rPr>
           <w:rFonts w:ascii="Times New Roman" w:hAnsi="Times New Roman" w:cs="Times New Roman"/>
+          <w:b/>
           <w:color w:val="auto"/>
           <w:sz w:val="26"/>
           <w:szCs w:val="26"/>
@@ -15261,6 +15365,7 @@
       <w:r>
         <w:rPr>
           <w:rFonts w:ascii="Times New Roman" w:hAnsi="Times New Roman" w:cs="Times New Roman"/>
+          <w:b/>
           <w:color w:val="auto"/>
           <w:sz w:val="26"/>
           <w:szCs w:val="26"/>
@@ -15285,6 +15390,7 @@
       <w:r>
         <w:rPr>
           <w:rFonts w:ascii="Times New Roman" w:hAnsi="Times New Roman" w:cs="Times New Roman"/>
+          <w:b/>
           <w:color w:val="auto"/>
           <w:sz w:val="26"/>
           <w:szCs w:val="26"/>
@@ -15310,7 +15416,7 @@
           <v:shape id="_x0000_i1041" type="#_x0000_t75" style="width:524.25pt;height:436.5pt" o:ole="">
             <v:imagedata r:id="rId40" o:title=""/>
           </v:shape>
-          <o:OLEObject Type="Embed" ProgID="Visio.Drawing.15" ShapeID="_x0000_i1041" DrawAspect="Content" ObjectID="_1600892750" r:id="rId41"/>
+          <o:OLEObject Type="Embed" ProgID="Visio.Drawing.15" ShapeID="_x0000_i1041" DrawAspect="Content" ObjectID="_1600893342" r:id="rId41"/>
         </w:object>
       </w:r>
     </w:p>
@@ -15323,6 +15429,7 @@
         </w:numPr>
         <w:rPr>
           <w:rFonts w:ascii="Times New Roman" w:hAnsi="Times New Roman" w:cs="Times New Roman"/>
+          <w:b/>
           <w:color w:val="auto"/>
           <w:sz w:val="26"/>
           <w:szCs w:val="26"/>
@@ -15331,6 +15438,7 @@
       <w:r>
         <w:rPr>
           <w:rFonts w:ascii="Times New Roman" w:hAnsi="Times New Roman" w:cs="Times New Roman"/>
+          <w:b/>
           <w:color w:val="auto"/>
           <w:sz w:val="26"/>
           <w:szCs w:val="26"/>
@@ -16132,6 +16240,7 @@
         </w:numPr>
         <w:rPr>
           <w:rFonts w:ascii="Times New Roman" w:hAnsi="Times New Roman" w:cs="Times New Roman"/>
+          <w:b/>
           <w:color w:val="auto"/>
           <w:sz w:val="26"/>
           <w:szCs w:val="26"/>
@@ -16140,6 +16249,7 @@
       <w:r>
         <w:rPr>
           <w:rFonts w:ascii="Times New Roman" w:hAnsi="Times New Roman" w:cs="Times New Roman"/>
+          <w:b/>
           <w:color w:val="auto"/>
           <w:sz w:val="26"/>
           <w:szCs w:val="26"/>
@@ -16157,6 +16267,7 @@
         </w:numPr>
         <w:rPr>
           <w:rFonts w:ascii="Times New Roman" w:hAnsi="Times New Roman" w:cs="Times New Roman"/>
+          <w:b/>
           <w:color w:val="auto"/>
           <w:sz w:val="26"/>
           <w:szCs w:val="26"/>
@@ -16165,6 +16276,7 @@
       <w:r>
         <w:rPr>
           <w:rFonts w:ascii="Times New Roman" w:hAnsi="Times New Roman" w:cs="Times New Roman"/>
+          <w:b/>
           <w:color w:val="auto"/>
           <w:sz w:val="26"/>
           <w:szCs w:val="26"/>
@@ -16190,7 +16302,7 @@
           <v:shape id="_x0000_i1042" type="#_x0000_t75" style="width:524.25pt;height:436.5pt" o:ole="">
             <v:imagedata r:id="rId42" o:title=""/>
           </v:shape>
-          <o:OLEObject Type="Embed" ProgID="Visio.Drawing.15" ShapeID="_x0000_i1042" DrawAspect="Content" ObjectID="_1600892751" r:id="rId43"/>
+          <o:OLEObject Type="Embed" ProgID="Visio.Drawing.15" ShapeID="_x0000_i1042" DrawAspect="Content" ObjectID="_1600893343" r:id="rId43"/>
         </w:object>
       </w:r>
     </w:p>
@@ -16996,6 +17108,7 @@
         </w:numPr>
         <w:rPr>
           <w:rFonts w:ascii="Times New Roman" w:hAnsi="Times New Roman" w:cs="Times New Roman"/>
+          <w:b/>
           <w:color w:val="auto"/>
           <w:sz w:val="26"/>
           <w:szCs w:val="26"/>
@@ -17004,6 +17117,7 @@
       <w:r>
         <w:rPr>
           <w:rFonts w:ascii="Times New Roman" w:hAnsi="Times New Roman" w:cs="Times New Roman"/>
+          <w:b/>
           <w:color w:val="auto"/>
           <w:sz w:val="26"/>
           <w:szCs w:val="26"/>
@@ -17038,6 +17152,7 @@
         </w:numPr>
         <w:rPr>
           <w:rFonts w:ascii="Times New Roman" w:hAnsi="Times New Roman" w:cs="Times New Roman"/>
+          <w:b/>
           <w:color w:val="auto"/>
           <w:sz w:val="26"/>
           <w:szCs w:val="26"/>
@@ -17046,6 +17161,7 @@
       <w:r>
         <w:rPr>
           <w:rFonts w:ascii="Times New Roman" w:hAnsi="Times New Roman" w:cs="Times New Roman"/>
+          <w:b/>
           <w:color w:val="auto"/>
           <w:sz w:val="26"/>
           <w:szCs w:val="26"/>
@@ -17076,6 +17192,7 @@
         <w:pStyle w:val="Heading2"/>
         <w:rPr>
           <w:rFonts w:ascii="Times New Roman" w:hAnsi="Times New Roman" w:cs="Times New Roman"/>
+          <w:b/>
           <w:color w:val="auto"/>
         </w:rPr>
       </w:pPr>
@@ -17084,7 +17201,15 @@
           <w:rFonts w:ascii="Times New Roman" w:hAnsi="Times New Roman" w:cs="Times New Roman"/>
           <w:color w:val="auto"/>
         </w:rPr>
-        <w:t>IV.4. Đặt phòng khách sạn</w:t>
+        <w:t>IV.4</w:t>
+      </w:r>
+      <w:r>
+        <w:rPr>
+          <w:rFonts w:ascii="Times New Roman" w:hAnsi="Times New Roman" w:cs="Times New Roman"/>
+          <w:b/>
+          <w:color w:val="auto"/>
+        </w:rPr>
+        <w:t>. Đặt phòng khách sạn</w:t>
       </w:r>
     </w:p>
     <w:p>
@@ -17096,6 +17221,7 @@
         </w:numPr>
         <w:rPr>
           <w:rFonts w:ascii="Times New Roman" w:hAnsi="Times New Roman" w:cs="Times New Roman"/>
+          <w:b/>
           <w:color w:val="auto"/>
           <w:sz w:val="26"/>
           <w:szCs w:val="26"/>
@@ -17104,6 +17230,7 @@
       <w:r>
         <w:rPr>
           <w:rFonts w:ascii="Times New Roman" w:hAnsi="Times New Roman" w:cs="Times New Roman"/>
+          <w:b/>
           <w:color w:val="auto"/>
           <w:sz w:val="26"/>
           <w:szCs w:val="26"/>
@@ -17243,6 +17370,7 @@
         </w:numPr>
         <w:rPr>
           <w:rFonts w:ascii="Times New Roman" w:hAnsi="Times New Roman" w:cs="Times New Roman"/>
+          <w:b/>
           <w:color w:val="auto"/>
           <w:sz w:val="26"/>
           <w:szCs w:val="26"/>
@@ -17251,6 +17379,7 @@
       <w:r>
         <w:rPr>
           <w:rFonts w:ascii="Times New Roman" w:hAnsi="Times New Roman" w:cs="Times New Roman"/>
+          <w:b/>
           <w:color w:val="auto"/>
           <w:sz w:val="26"/>
           <w:szCs w:val="26"/>
@@ -17285,6 +17414,7 @@
         </w:numPr>
         <w:rPr>
           <w:rFonts w:ascii="Times New Roman" w:hAnsi="Times New Roman" w:cs="Times New Roman"/>
+          <w:b/>
           <w:color w:val="auto"/>
           <w:sz w:val="26"/>
           <w:szCs w:val="26"/>
@@ -17293,6 +17423,7 @@
       <w:r>
         <w:rPr>
           <w:rFonts w:ascii="Times New Roman" w:hAnsi="Times New Roman" w:cs="Times New Roman"/>
+          <w:b/>
           <w:color w:val="auto"/>
           <w:sz w:val="26"/>
           <w:szCs w:val="26"/>
@@ -17354,6 +17485,7 @@
         </w:numPr>
         <w:rPr>
           <w:rFonts w:ascii="Times New Roman" w:hAnsi="Times New Roman" w:cs="Times New Roman"/>
+          <w:b/>
           <w:color w:val="auto"/>
           <w:sz w:val="26"/>
           <w:szCs w:val="26"/>
@@ -17362,6 +17494,7 @@
       <w:r>
         <w:rPr>
           <w:rFonts w:ascii="Times New Roman" w:hAnsi="Times New Roman" w:cs="Times New Roman"/>
+          <w:b/>
           <w:color w:val="auto"/>
           <w:sz w:val="26"/>
           <w:szCs w:val="26"/>
@@ -17379,6 +17512,7 @@
         <w:ind w:left="1170" w:hanging="900"/>
         <w:rPr>
           <w:rFonts w:ascii="Times New Roman" w:hAnsi="Times New Roman" w:cs="Times New Roman"/>
+          <w:b/>
           <w:color w:val="auto"/>
           <w:sz w:val="26"/>
           <w:szCs w:val="26"/>
@@ -17387,6 +17521,7 @@
       <w:r>
         <w:rPr>
           <w:rFonts w:ascii="Times New Roman" w:hAnsi="Times New Roman" w:cs="Times New Roman"/>
+          <w:b/>
           <w:color w:val="auto"/>
           <w:sz w:val="26"/>
           <w:szCs w:val="26"/>
@@ -17404,6 +17539,7 @@
         <w:ind w:left="1170" w:hanging="900"/>
         <w:rPr>
           <w:rFonts w:ascii="Times New Roman" w:hAnsi="Times New Roman" w:cs="Times New Roman"/>
+          <w:b/>
           <w:color w:val="auto"/>
           <w:sz w:val="26"/>
           <w:szCs w:val="26"/>
@@ -17412,6 +17548,7 @@
       <w:r>
         <w:rPr>
           <w:rFonts w:ascii="Times New Roman" w:hAnsi="Times New Roman" w:cs="Times New Roman"/>
+          <w:b/>
           <w:color w:val="auto"/>
           <w:sz w:val="26"/>
           <w:szCs w:val="26"/>
@@ -17437,7 +17574,7 @@
           <v:shape id="_x0000_i1043" type="#_x0000_t75" style="width:468pt;height:259.5pt" o:ole="">
             <v:imagedata r:id="rId13" o:title=""/>
           </v:shape>
-          <o:OLEObject Type="Embed" ProgID="Visio.Drawing.15" ShapeID="_x0000_i1043" DrawAspect="Content" ObjectID="_1600892752" r:id="rId44"/>
+          <o:OLEObject Type="Embed" ProgID="Visio.Drawing.15" ShapeID="_x0000_i1043" DrawAspect="Content" ObjectID="_1600893344" r:id="rId44"/>
         </w:object>
       </w:r>
     </w:p>
@@ -17450,6 +17587,7 @@
         </w:numPr>
         <w:rPr>
           <w:rFonts w:ascii="Times New Roman" w:hAnsi="Times New Roman" w:cs="Times New Roman"/>
+          <w:b/>
           <w:color w:val="auto"/>
           <w:sz w:val="26"/>
           <w:szCs w:val="26"/>
@@ -17458,6 +17596,7 @@
       <w:r>
         <w:rPr>
           <w:rFonts w:ascii="Times New Roman" w:hAnsi="Times New Roman" w:cs="Times New Roman"/>
+          <w:b/>
           <w:color w:val="auto"/>
           <w:sz w:val="26"/>
           <w:szCs w:val="26"/>
@@ -17940,6 +18079,7 @@
         <w:ind w:left="1260" w:hanging="900"/>
         <w:rPr>
           <w:rFonts w:ascii="Times New Roman" w:hAnsi="Times New Roman" w:cs="Times New Roman"/>
+          <w:b/>
           <w:color w:val="auto"/>
           <w:sz w:val="26"/>
           <w:szCs w:val="26"/>
@@ -17948,6 +18088,7 @@
       <w:r>
         <w:rPr>
           <w:rFonts w:ascii="Times New Roman" w:hAnsi="Times New Roman" w:cs="Times New Roman"/>
+          <w:b/>
           <w:color w:val="auto"/>
           <w:sz w:val="26"/>
           <w:szCs w:val="26"/>
@@ -17964,6 +18105,7 @@
         </w:numPr>
         <w:rPr>
           <w:rFonts w:ascii="Times New Roman" w:hAnsi="Times New Roman" w:cs="Times New Roman"/>
+          <w:b/>
           <w:color w:val="auto"/>
           <w:sz w:val="26"/>
           <w:szCs w:val="26"/>
@@ -17972,6 +18114,7 @@
       <w:r>
         <w:rPr>
           <w:rFonts w:ascii="Times New Roman" w:hAnsi="Times New Roman" w:cs="Times New Roman"/>
+          <w:b/>
           <w:color w:val="auto"/>
           <w:sz w:val="26"/>
           <w:szCs w:val="26"/>
@@ -17998,7 +18141,7 @@
           <v:shape id="_x0000_i1044" type="#_x0000_t75" style="width:468pt;height:5in" o:ole="">
             <v:imagedata r:id="rId15" o:title=""/>
           </v:shape>
-          <o:OLEObject Type="Embed" ProgID="Visio.Drawing.15" ShapeID="_x0000_i1044" DrawAspect="Content" ObjectID="_1600892753" r:id="rId45"/>
+          <o:OLEObject Type="Embed" ProgID="Visio.Drawing.15" ShapeID="_x0000_i1044" DrawAspect="Content" ObjectID="_1600893345" r:id="rId45"/>
         </w:object>
       </w:r>
     </w:p>
@@ -18011,6 +18154,7 @@
         </w:numPr>
         <w:rPr>
           <w:rFonts w:ascii="Times New Roman" w:hAnsi="Times New Roman" w:cs="Times New Roman"/>
+          <w:b/>
           <w:color w:val="auto"/>
           <w:sz w:val="26"/>
           <w:szCs w:val="26"/>
@@ -18019,6 +18163,7 @@
       <w:r>
         <w:rPr>
           <w:rFonts w:ascii="Times New Roman" w:hAnsi="Times New Roman" w:cs="Times New Roman"/>
+          <w:b/>
           <w:color w:val="auto"/>
           <w:sz w:val="26"/>
           <w:szCs w:val="26"/>
@@ -18541,6 +18686,7 @@
         <w:ind w:left="1260" w:hanging="900"/>
         <w:rPr>
           <w:rFonts w:ascii="Times New Roman" w:hAnsi="Times New Roman" w:cs="Times New Roman"/>
+          <w:b/>
           <w:color w:val="auto"/>
           <w:sz w:val="26"/>
           <w:szCs w:val="26"/>
@@ -18549,6 +18695,7 @@
       <w:r>
         <w:rPr>
           <w:rFonts w:ascii="Times New Roman" w:hAnsi="Times New Roman" w:cs="Times New Roman"/>
+          <w:b/>
           <w:color w:val="auto"/>
           <w:sz w:val="26"/>
           <w:szCs w:val="26"/>
@@ -18566,6 +18713,7 @@
         </w:numPr>
         <w:rPr>
           <w:rFonts w:ascii="Times New Roman" w:hAnsi="Times New Roman" w:cs="Times New Roman"/>
+          <w:b/>
           <w:color w:val="auto"/>
           <w:sz w:val="26"/>
           <w:szCs w:val="26"/>
@@ -18574,6 +18722,7 @@
       <w:r>
         <w:rPr>
           <w:rFonts w:ascii="Times New Roman" w:hAnsi="Times New Roman" w:cs="Times New Roman"/>
+          <w:b/>
           <w:color w:val="auto"/>
           <w:sz w:val="26"/>
           <w:szCs w:val="26"/>
@@ -18600,7 +18749,7 @@
           <v:shape id="_x0000_i1045" type="#_x0000_t75" style="width:468pt;height:5in" o:ole="">
             <v:imagedata r:id="rId46" o:title=""/>
           </v:shape>
-          <o:OLEObject Type="Embed" ProgID="Visio.Drawing.15" ShapeID="_x0000_i1045" DrawAspect="Content" ObjectID="_1600892754" r:id="rId47"/>
+          <o:OLEObject Type="Embed" ProgID="Visio.Drawing.15" ShapeID="_x0000_i1045" DrawAspect="Content" ObjectID="_1600893346" r:id="rId47"/>
         </w:object>
       </w:r>
     </w:p>
@@ -18613,6 +18762,7 @@
         </w:numPr>
         <w:rPr>
           <w:rFonts w:ascii="Times New Roman" w:hAnsi="Times New Roman" w:cs="Times New Roman"/>
+          <w:b/>
           <w:color w:val="auto"/>
           <w:sz w:val="26"/>
           <w:szCs w:val="26"/>
@@ -18621,6 +18771,7 @@
       <w:r>
         <w:rPr>
           <w:rFonts w:ascii="Times New Roman" w:hAnsi="Times New Roman" w:cs="Times New Roman"/>
+          <w:b/>
           <w:color w:val="auto"/>
           <w:sz w:val="26"/>
           <w:szCs w:val="26"/>
@@ -19124,6 +19275,7 @@
         <w:ind w:left="1170" w:hanging="900"/>
         <w:rPr>
           <w:rFonts w:ascii="Times New Roman" w:hAnsi="Times New Roman" w:cs="Times New Roman"/>
+          <w:b/>
           <w:color w:val="auto"/>
           <w:sz w:val="26"/>
           <w:szCs w:val="26"/>
@@ -19132,6 +19284,7 @@
       <w:r>
         <w:rPr>
           <w:rFonts w:ascii="Times New Roman" w:hAnsi="Times New Roman" w:cs="Times New Roman"/>
+          <w:b/>
           <w:color w:val="auto"/>
           <w:sz w:val="26"/>
           <w:szCs w:val="26"/>
@@ -19149,6 +19302,7 @@
         <w:ind w:left="1080" w:hanging="810"/>
         <w:rPr>
           <w:rFonts w:ascii="Times New Roman" w:hAnsi="Times New Roman" w:cs="Times New Roman"/>
+          <w:b/>
           <w:color w:val="auto"/>
           <w:sz w:val="26"/>
           <w:szCs w:val="26"/>
@@ -19157,6 +19311,7 @@
       <w:r>
         <w:rPr>
           <w:rFonts w:ascii="Times New Roman" w:hAnsi="Times New Roman" w:cs="Times New Roman"/>
+          <w:b/>
           <w:color w:val="auto"/>
           <w:sz w:val="26"/>
           <w:szCs w:val="26"/>
@@ -19182,7 +19337,7 @@
           <v:shape id="_x0000_i1046" type="#_x0000_t75" style="width:468pt;height:259.5pt" o:ole="">
             <v:imagedata r:id="rId48" o:title=""/>
           </v:shape>
-          <o:OLEObject Type="Embed" ProgID="Visio.Drawing.15" ShapeID="_x0000_i1046" DrawAspect="Content" ObjectID="_1600892755" r:id="rId49"/>
+          <o:OLEObject Type="Embed" ProgID="Visio.Drawing.15" ShapeID="_x0000_i1046" DrawAspect="Content" ObjectID="_1600893347" r:id="rId49"/>
         </w:object>
       </w:r>
     </w:p>
@@ -19195,6 +19350,7 @@
         </w:numPr>
         <w:rPr>
           <w:rFonts w:ascii="Times New Roman" w:hAnsi="Times New Roman" w:cs="Times New Roman"/>
+          <w:b/>
           <w:color w:val="auto"/>
           <w:sz w:val="26"/>
           <w:szCs w:val="26"/>
@@ -19203,6 +19359,7 @@
       <w:r>
         <w:rPr>
           <w:rFonts w:ascii="Times New Roman" w:hAnsi="Times New Roman" w:cs="Times New Roman"/>
+          <w:b/>
           <w:color w:val="auto"/>
           <w:sz w:val="26"/>
           <w:szCs w:val="26"/>
@@ -19868,6 +20025,7 @@
         </w:numPr>
         <w:rPr>
           <w:rFonts w:ascii="Times New Roman" w:hAnsi="Times New Roman" w:cs="Times New Roman"/>
+          <w:b/>
           <w:color w:val="auto"/>
           <w:sz w:val="26"/>
           <w:szCs w:val="26"/>
@@ -19876,6 +20034,7 @@
       <w:r>
         <w:rPr>
           <w:rFonts w:ascii="Times New Roman" w:hAnsi="Times New Roman" w:cs="Times New Roman"/>
+          <w:b/>
           <w:color w:val="auto"/>
           <w:sz w:val="26"/>
           <w:szCs w:val="26"/>
@@ -19910,6 +20069,7 @@
         </w:numPr>
         <w:rPr>
           <w:rFonts w:ascii="Times New Roman" w:hAnsi="Times New Roman" w:cs="Times New Roman"/>
+          <w:b/>
           <w:color w:val="auto"/>
           <w:sz w:val="26"/>
           <w:szCs w:val="26"/>
@@ -19918,6 +20078,7 @@
       <w:r>
         <w:rPr>
           <w:rFonts w:ascii="Times New Roman" w:hAnsi="Times New Roman" w:cs="Times New Roman"/>
+          <w:b/>
           <w:color w:val="auto"/>
           <w:sz w:val="26"/>
           <w:szCs w:val="26"/>
@@ -19942,6 +20103,8 @@
         </w:rPr>
         <w:t>Không có</w:t>
       </w:r>
+      <w:bookmarkStart w:id="1" w:name="_GoBack"/>
+      <w:bookmarkEnd w:id="1"/>
     </w:p>
     <w:p>
       <w:pPr>
@@ -20073,7 +20236,7 @@
         <w:noProof/>
         <w:sz w:val="24"/>
       </w:rPr>
-      <w:t>21</w:t>
+      <w:t>41</w:t>
     </w:r>
     <w:r>
       <w:rPr>
@@ -26297,7 +26460,7 @@
 </file>
 
 <file path=customXml/itemProps1.xml><?xml version="1.0" encoding="utf-8"?>
-<ds:datastoreItem xmlns:ds="http://schemas.openxmlformats.org/officeDocument/2006/customXml" ds:itemID="{1024200C-4810-41F0-94B3-285037BF7002}">
+<ds:datastoreItem xmlns:ds="http://schemas.openxmlformats.org/officeDocument/2006/customXml" ds:itemID="{7EC1EDF2-B358-48BB-AE15-7211E0B118F4}">
   <ds:schemaRefs>
     <ds:schemaRef ds:uri="http://schemas.openxmlformats.org/officeDocument/2006/bibliography"/>
   </ds:schemaRefs>

</xml_diff>